<commit_message>
changed color to blue
</commit_message>
<xml_diff>
--- a/Report/AXP50100OrderConfirmationReport.docx
+++ b/Report/AXP50100OrderConfirmationReport.docx
@@ -2272,18 +2272,9 @@
                     <w:sz w:val="18"/>
                     <w:szCs w:val="18"/>
                   </w:rPr>
-                  <w:t>ShipmentDat</w:t>
+                  <w:t>ShipmentDate</w:t>
                 </w:r>
                 <w:proofErr w:type="spellEnd"/>
-                <w:r>
-                  <w:rPr>
-                    <w:rFonts w:ascii="Helvetica" w:hAnsi="Helvetica"/>
-                    <w:color w:val="7F7F7F" w:themeColor="text1" w:themeTint="80"/>
-                    <w:sz w:val="18"/>
-                    <w:szCs w:val="18"/>
-                  </w:rPr>
-                  <w:t>e</w:t>
-                </w:r>
               </w:p>
             </w:tc>
           </w:sdtContent>
@@ -2427,8 +2418,6 @@
               </w:rPr>
               <w:t>Cross Ref. No.</w:t>
             </w:r>
-            <w:bookmarkStart w:name="_GoBack" w:id="0"/>
-            <w:bookmarkEnd w:id="0"/>
           </w:p>
         </w:tc>
         <w:sdt>
@@ -3347,14 +3336,15 @@
         </w:rPr>
       </w:pPr>
     </w:p>
-    <w:p/>
+    <w:p>
+      <w:bookmarkStart w:name="_GoBack" w:id="0"/>
+      <w:bookmarkEnd w:id="0"/>
+    </w:p>
     <w:sectPr>
-      <w:headerReference w:type="even" r:id="rId8"/>
-      <w:headerReference w:type="default" r:id="rId9"/>
-      <w:footerReference w:type="even" r:id="rId10"/>
-      <w:footerReference w:type="default" r:id="rId11"/>
-      <w:headerReference w:type="first" r:id="rId12"/>
-      <w:footerReference w:type="first" r:id="rId13"/>
+      <w:headerReference w:type="default" r:id="rId8"/>
+      <w:footerReference w:type="default" r:id="rId9"/>
+      <w:headerReference w:type="first" r:id="rId10"/>
+      <w:footerReference w:type="first" r:id="rId11"/>
       <w:pgSz w:w="12240" w:h="15840" w:code="1"/>
       <w:pgMar w:top="567" w:right="567" w:bottom="567" w:left="1134" w:header="144" w:footer="0" w:gutter="0"/>
       <w:cols w:space="708"/>
@@ -3391,20 +3381,10 @@
 
 <file path=word/footer1.xml><?xml version="1.0" encoding="utf-8"?>
 <w:ftr xmlns:wpc="http://schemas.microsoft.com/office/word/2010/wordprocessingCanvas" xmlns:cx="http://schemas.microsoft.com/office/drawing/2014/chartex" xmlns:cx1="http://schemas.microsoft.com/office/drawing/2015/9/8/chartex" xmlns:mc="http://schemas.openxmlformats.org/markup-compatibility/2006" xmlns:o="urn:schemas-microsoft-com:office:office" xmlns:r="http://schemas.openxmlformats.org/officeDocument/2006/relationships" xmlns:m="http://schemas.openxmlformats.org/officeDocument/2006/math" xmlns:v="urn:schemas-microsoft-com:vml" xmlns:wp14="http://schemas.microsoft.com/office/word/2010/wordprocessingDrawing" xmlns:wp="http://schemas.openxmlformats.org/drawingml/2006/wordprocessingDrawing" xmlns:w10="urn:schemas-microsoft-com:office:word" xmlns:w="http://schemas.openxmlformats.org/wordprocessingml/2006/main" xmlns:w14="http://schemas.microsoft.com/office/word/2010/wordml" xmlns:w15="http://schemas.microsoft.com/office/word/2012/wordml" xmlns:w16se="http://schemas.microsoft.com/office/word/2015/wordml/symex" xmlns:wpg="http://schemas.microsoft.com/office/word/2010/wordprocessingGroup" xmlns:wpi="http://schemas.microsoft.com/office/word/2010/wordprocessingInk" xmlns:wne="http://schemas.microsoft.com/office/word/2006/wordml" xmlns:wps="http://schemas.microsoft.com/office/word/2010/wordprocessingShape" mc:Ignorable="w14 w15 w16se wp14">
-  <w:p>
-    <w:pPr>
-      <w:pStyle w:val="Footer"/>
-    </w:pPr>
-  </w:p>
-</w:ftr>
-</file>
-
-<file path=word/footer2.xml><?xml version="1.0" encoding="utf-8"?>
-<w:ftr xmlns:wpc="http://schemas.microsoft.com/office/word/2010/wordprocessingCanvas" xmlns:cx="http://schemas.microsoft.com/office/drawing/2014/chartex" xmlns:cx1="http://schemas.microsoft.com/office/drawing/2015/9/8/chartex" xmlns:mc="http://schemas.openxmlformats.org/markup-compatibility/2006" xmlns:o="urn:schemas-microsoft-com:office:office" xmlns:r="http://schemas.openxmlformats.org/officeDocument/2006/relationships" xmlns:m="http://schemas.openxmlformats.org/officeDocument/2006/math" xmlns:v="urn:schemas-microsoft-com:vml" xmlns:wp14="http://schemas.microsoft.com/office/word/2010/wordprocessingDrawing" xmlns:wp="http://schemas.openxmlformats.org/drawingml/2006/wordprocessingDrawing" xmlns:w10="urn:schemas-microsoft-com:office:word" xmlns:w="http://schemas.openxmlformats.org/wordprocessingml/2006/main" xmlns:w14="http://schemas.microsoft.com/office/word/2010/wordml" xmlns:w15="http://schemas.microsoft.com/office/word/2012/wordml" xmlns:w16se="http://schemas.microsoft.com/office/word/2015/wordml/symex" xmlns:wpg="http://schemas.microsoft.com/office/word/2010/wordprocessingGroup" xmlns:wpi="http://schemas.microsoft.com/office/word/2010/wordprocessingInk" xmlns:wne="http://schemas.microsoft.com/office/word/2006/wordml" xmlns:wps="http://schemas.microsoft.com/office/word/2010/wordprocessingShape" mc:Ignorable="w14 w15 w16se wp14">
   <w:tbl>
     <w:tblPr>
       <w:tblStyle w:val="TableGrid"/>
-      <w:tblW w:w="10800" w:type="dxa"/>
+      <w:tblW w:w="11070" w:type="dxa"/>
       <w:tblInd w:w="-577" w:type="dxa"/>
       <w:tblBorders>
         <w:top w:val="none" w:color="auto" w:sz="0" w:space="0"/>
@@ -3417,28 +3397,66 @@
       <w:tblLook w:val="04A0" w:firstRow="1" w:lastRow="0" w:firstColumn="1" w:lastColumn="0" w:noHBand="0" w:noVBand="1"/>
     </w:tblPr>
     <w:tblGrid>
-      <w:gridCol w:w="10800"/>
+      <w:gridCol w:w="11070"/>
     </w:tblGrid>
     <w:tr>
+      <w:trPr>
+        <w:trHeight w:val="144"/>
+      </w:trPr>
       <w:tc>
         <w:tcPr>
-          <w:tcW w:w="10800" w:type="dxa"/>
-          <w:shd w:val="clear" w:color="auto" w:fill="BCD030"/>
+          <w:tcW w:w="11070" w:type="dxa"/>
+          <w:shd w:val="clear" w:color="auto" w:fill="548DD4"/>
         </w:tcPr>
         <w:p>
           <w:pPr>
+            <w:spacing w:before="99"/>
+            <w:ind w:left="3168" w:right="3456"/>
+            <w:jc w:val="center"/>
+            <w:rPr>
+              <w:rFonts w:ascii="Calibri"/>
+              <w:sz w:val="16"/>
+            </w:rPr>
+          </w:pPr>
+          <w:r>
+            <w:rPr>
+              <w:rFonts w:ascii="Calibri"/>
+              <w:sz w:val="16"/>
+            </w:rPr>
+            <w:t>FOR INVOICING QUESTIONS CONTACT:  (800)</w:t>
+          </w:r>
+          <w:r>
+            <w:rPr>
+              <w:rFonts w:ascii="Calibri"/>
+              <w:spacing w:val="-2"/>
+              <w:sz w:val="16"/>
+            </w:rPr>
+            <w:t xml:space="preserve"> </w:t>
+          </w:r>
+          <w:r>
+            <w:rPr>
+              <w:rFonts w:ascii="Calibri"/>
+              <w:sz w:val="16"/>
+            </w:rPr>
+            <w:t>688-8863</w:t>
+          </w:r>
+        </w:p>
+        <w:p>
+          <w:pPr>
             <w:pStyle w:val="Header"/>
+            <w:spacing w:after="100" w:afterAutospacing="1"/>
+            <w:jc w:val="center"/>
           </w:pPr>
         </w:p>
       </w:tc>
     </w:tr>
     <w:tr>
       <w:trPr>
-        <w:trHeight w:val="1150"/>
+        <w:trHeight w:val="765"/>
       </w:trPr>
       <w:tc>
         <w:tcPr>
-          <w:tcW w:w="10800" w:type="dxa"/>
+          <w:tcW w:w="11070" w:type="dxa"/>
           <w:shd w:val="clear" w:color="auto" w:fill="7C8083"/>
         </w:tcPr>
         <w:p>
@@ -3457,7 +3475,7 @@
 </w:ftr>
 </file>
 
-<file path=word/footer3.xml><?xml version="1.0" encoding="utf-8"?>
+<file path=word/footer2.xml><?xml version="1.0" encoding="utf-8"?>
 <w:ftr xmlns:wpc="http://schemas.microsoft.com/office/word/2010/wordprocessingCanvas" xmlns:cx="http://schemas.microsoft.com/office/drawing/2014/chartex" xmlns:cx1="http://schemas.microsoft.com/office/drawing/2015/9/8/chartex" xmlns:mc="http://schemas.openxmlformats.org/markup-compatibility/2006" xmlns:o="urn:schemas-microsoft-com:office:office" xmlns:r="http://schemas.openxmlformats.org/officeDocument/2006/relationships" xmlns:m="http://schemas.openxmlformats.org/officeDocument/2006/math" xmlns:v="urn:schemas-microsoft-com:vml" xmlns:wp14="http://schemas.microsoft.com/office/word/2010/wordprocessingDrawing" xmlns:wp="http://schemas.openxmlformats.org/drawingml/2006/wordprocessingDrawing" xmlns:w10="urn:schemas-microsoft-com:office:word" xmlns:w="http://schemas.openxmlformats.org/wordprocessingml/2006/main" xmlns:w14="http://schemas.microsoft.com/office/word/2010/wordml" xmlns:w15="http://schemas.microsoft.com/office/word/2012/wordml" xmlns:w16se="http://schemas.microsoft.com/office/word/2015/wordml/symex" xmlns:wpg="http://schemas.microsoft.com/office/word/2010/wordprocessingGroup" xmlns:wpi="http://schemas.microsoft.com/office/word/2010/wordprocessingInk" xmlns:wne="http://schemas.microsoft.com/office/word/2006/wordml" xmlns:wps="http://schemas.microsoft.com/office/word/2010/wordprocessingShape" mc:Ignorable="w14 w15 w16se wp14">
   <w:tbl>
     <w:tblPr>
@@ -3542,16 +3560,6 @@
 
 <file path=word/header1.xml><?xml version="1.0" encoding="utf-8"?>
 <w:hdr xmlns:wpc="http://schemas.microsoft.com/office/word/2010/wordprocessingCanvas" xmlns:cx="http://schemas.microsoft.com/office/drawing/2014/chartex" xmlns:cx1="http://schemas.microsoft.com/office/drawing/2015/9/8/chartex" xmlns:mc="http://schemas.openxmlformats.org/markup-compatibility/2006" xmlns:o="urn:schemas-microsoft-com:office:office" xmlns:r="http://schemas.openxmlformats.org/officeDocument/2006/relationships" xmlns:m="http://schemas.openxmlformats.org/officeDocument/2006/math" xmlns:v="urn:schemas-microsoft-com:vml" xmlns:wp14="http://schemas.microsoft.com/office/word/2010/wordprocessingDrawing" xmlns:wp="http://schemas.openxmlformats.org/drawingml/2006/wordprocessingDrawing" xmlns:w10="urn:schemas-microsoft-com:office:word" xmlns:w="http://schemas.openxmlformats.org/wordprocessingml/2006/main" xmlns:w14="http://schemas.microsoft.com/office/word/2010/wordml" xmlns:w15="http://schemas.microsoft.com/office/word/2012/wordml" xmlns:w16se="http://schemas.microsoft.com/office/word/2015/wordml/symex" xmlns:wpg="http://schemas.microsoft.com/office/word/2010/wordprocessingGroup" xmlns:wpi="http://schemas.microsoft.com/office/word/2010/wordprocessingInk" xmlns:wne="http://schemas.microsoft.com/office/word/2006/wordml" xmlns:wps="http://schemas.microsoft.com/office/word/2010/wordprocessingShape" mc:Ignorable="w14 w15 w16se wp14">
-  <w:p>
-    <w:pPr>
-      <w:pStyle w:val="Header"/>
-    </w:pPr>
-  </w:p>
-</w:hdr>
-</file>
-
-<file path=word/header2.xml><?xml version="1.0" encoding="utf-8"?>
-<w:hdr xmlns:wpc="http://schemas.microsoft.com/office/word/2010/wordprocessingCanvas" xmlns:cx="http://schemas.microsoft.com/office/drawing/2014/chartex" xmlns:cx1="http://schemas.microsoft.com/office/drawing/2015/9/8/chartex" xmlns:mc="http://schemas.openxmlformats.org/markup-compatibility/2006" xmlns:o="urn:schemas-microsoft-com:office:office" xmlns:r="http://schemas.openxmlformats.org/officeDocument/2006/relationships" xmlns:m="http://schemas.openxmlformats.org/officeDocument/2006/math" xmlns:v="urn:schemas-microsoft-com:vml" xmlns:wp14="http://schemas.microsoft.com/office/word/2010/wordprocessingDrawing" xmlns:wp="http://schemas.openxmlformats.org/drawingml/2006/wordprocessingDrawing" xmlns:w10="urn:schemas-microsoft-com:office:word" xmlns:w="http://schemas.openxmlformats.org/wordprocessingml/2006/main" xmlns:w14="http://schemas.microsoft.com/office/word/2010/wordml" xmlns:w15="http://schemas.microsoft.com/office/word/2012/wordml" xmlns:w16se="http://schemas.microsoft.com/office/word/2015/wordml/symex" xmlns:wpg="http://schemas.microsoft.com/office/word/2010/wordprocessingGroup" xmlns:wpi="http://schemas.microsoft.com/office/word/2010/wordprocessingInk" xmlns:wne="http://schemas.microsoft.com/office/word/2006/wordml" xmlns:wps="http://schemas.microsoft.com/office/word/2010/wordprocessingShape" mc:Ignorable="w14 w15 w16se wp14">
   <w:tbl>
     <w:tblPr>
       <w:tblStyle w:val="TableGrid"/>
@@ -3576,12 +3584,20 @@
             <w:bottom w:val="nil"/>
             <w:right w:val="nil"/>
           </w:tcBorders>
-          <w:shd w:val="clear" w:color="auto" w:fill="BCD030"/>
+          <w:shd w:val="clear" w:color="auto" w:fill="548DD4"/>
         </w:tcPr>
         <w:p>
           <w:pPr>
             <w:pStyle w:val="Header"/>
+            <w:tabs>
+              <w:tab w:val="clear" w:pos="4680"/>
+              <w:tab w:val="clear" w:pos="9360"/>
+              <w:tab w:val="left" w:pos="1440"/>
+            </w:tabs>
           </w:pPr>
+          <w:r>
+            <w:tab/>
+          </w:r>
         </w:p>
       </w:tc>
       <w:tc>
@@ -3616,7 +3632,7 @@
 </w:hdr>
 </file>
 
-<file path=word/header3.xml><?xml version="1.0" encoding="utf-8"?>
+<file path=word/header2.xml><?xml version="1.0" encoding="utf-8"?>
 <w:hdr xmlns:wpc="http://schemas.microsoft.com/office/word/2010/wordprocessingCanvas" xmlns:cx="http://schemas.microsoft.com/office/drawing/2014/chartex" xmlns:cx1="http://schemas.microsoft.com/office/drawing/2015/9/8/chartex" xmlns:mc="http://schemas.openxmlformats.org/markup-compatibility/2006" xmlns:o="urn:schemas-microsoft-com:office:office" xmlns:r="http://schemas.openxmlformats.org/officeDocument/2006/relationships" xmlns:m="http://schemas.openxmlformats.org/officeDocument/2006/math" xmlns:v="urn:schemas-microsoft-com:vml" xmlns:wp14="http://schemas.microsoft.com/office/word/2010/wordprocessingDrawing" xmlns:wp="http://schemas.openxmlformats.org/drawingml/2006/wordprocessingDrawing" xmlns:w10="urn:schemas-microsoft-com:office:word" xmlns:w="http://schemas.openxmlformats.org/wordprocessingml/2006/main" xmlns:w14="http://schemas.microsoft.com/office/word/2010/wordml" xmlns:w15="http://schemas.microsoft.com/office/word/2012/wordml" xmlns:w16se="http://schemas.microsoft.com/office/word/2015/wordml/symex" xmlns:wpg="http://schemas.microsoft.com/office/word/2010/wordprocessingGroup" xmlns:wpi="http://schemas.microsoft.com/office/word/2010/wordprocessingInk" xmlns:wne="http://schemas.microsoft.com/office/word/2006/wordml" xmlns:wps="http://schemas.microsoft.com/office/word/2010/wordprocessingShape" mc:Ignorable="w14 w15 w16se wp14">
   <w:tbl>
     <w:tblPr>
@@ -4487,35 +4503,35 @@
     <w:charset w:val="00"/>
     <w:family w:val="swiss"/>
     <w:pitch w:val="variable"/>
-    <w:sig w:usb0="E0002AFF" w:usb1="C000247B" w:usb2="00000009" w:usb3="00000000" w:csb0="000001FF" w:csb1="00000000"/>
+    <w:sig w:usb0="E00002FF" w:usb1="4000ACFF" w:usb2="00000001" w:usb3="00000000" w:csb0="0000019F" w:csb1="00000000"/>
   </w:font>
   <w:font w:name="Times New Roman">
     <w:panose1 w:val="02020603050405020304"/>
     <w:charset w:val="00"/>
     <w:family w:val="roman"/>
     <w:pitch w:val="variable"/>
-    <w:sig w:usb0="E0002EFF" w:usb1="C000785B" w:usb2="00000009" w:usb3="00000000" w:csb0="000001FF" w:csb1="00000000"/>
+    <w:sig w:usb0="E0002AFF" w:usb1="C0007843" w:usb2="00000009" w:usb3="00000000" w:csb0="000001FF" w:csb1="00000000"/>
   </w:font>
   <w:font w:name="Calibri Light">
     <w:panose1 w:val="020F0302020204030204"/>
     <w:charset w:val="00"/>
     <w:family w:val="swiss"/>
     <w:pitch w:val="variable"/>
-    <w:sig w:usb0="E0002AFF" w:usb1="C000247B" w:usb2="00000009" w:usb3="00000000" w:csb0="000001FF" w:csb1="00000000"/>
+    <w:sig w:usb0="A00002EF" w:usb1="4000207B" w:usb2="00000000" w:usb3="00000000" w:csb0="0000009F" w:csb1="00000000"/>
   </w:font>
   <w:font w:name="Helvetica">
     <w:panose1 w:val="020B0604020202020204"/>
     <w:charset w:val="00"/>
     <w:family w:val="swiss"/>
     <w:pitch w:val="variable"/>
-    <w:sig w:usb0="E0002EFF" w:usb1="C0007843" w:usb2="00000009" w:usb3="00000000" w:csb0="000001FF" w:csb1="00000000"/>
+    <w:sig w:usb0="E0002EFF" w:usb1="C000785B" w:usb2="00000009" w:usb3="00000000" w:csb0="000001FF" w:csb1="00000000"/>
   </w:font>
   <w:font w:name="Arial">
     <w:panose1 w:val="020B0604020202020204"/>
     <w:charset w:val="00"/>
     <w:family w:val="swiss"/>
     <w:pitch w:val="variable"/>
-    <w:sig w:usb0="E0002EFF" w:usb1="C0007843" w:usb2="00000009" w:usb3="00000000" w:csb0="000001FF" w:csb1="00000000"/>
+    <w:sig w:usb0="E0002AFF" w:usb1="C0007843" w:usb2="00000009" w:usb3="00000000" w:csb0="000001FF" w:csb1="00000000"/>
   </w:font>
 </w:fonts>
 </file>
@@ -4540,6 +4556,7 @@
     <w:rsid w:val="00756E0B"/>
     <w:rsid w:val="008A0CDB"/>
     <w:rsid w:val="00B3208C"/>
+    <w:rsid w:val="00B35435"/>
   </w:rsids>
   <m:mathPr>
     <m:mathFont m:val="Cambria Math"/>

</xml_diff>

<commit_message>
Updated template for 50100 and 50101
</commit_message>
<xml_diff>
--- a/Report/AXP50100OrderConfirmationReport.docx
+++ b/Report/AXP50100OrderConfirmationReport.docx
@@ -3336,15 +3336,14 @@
         </w:rPr>
       </w:pPr>
     </w:p>
-    <w:p>
-      <w:bookmarkStart w:name="_GoBack" w:id="0"/>
-      <w:bookmarkEnd w:id="0"/>
-    </w:p>
+    <w:p/>
     <w:sectPr>
-      <w:headerReference w:type="default" r:id="rId8"/>
-      <w:footerReference w:type="default" r:id="rId9"/>
-      <w:headerReference w:type="first" r:id="rId10"/>
-      <w:footerReference w:type="first" r:id="rId11"/>
+      <w:headerReference w:type="even" r:id="rId8"/>
+      <w:headerReference w:type="default" r:id="rId9"/>
+      <w:footerReference w:type="even" r:id="rId10"/>
+      <w:footerReference w:type="default" r:id="rId11"/>
+      <w:headerReference w:type="first" r:id="rId12"/>
+      <w:footerReference w:type="first" r:id="rId13"/>
       <w:pgSz w:w="12240" w:h="15840" w:code="1"/>
       <w:pgMar w:top="567" w:right="567" w:bottom="567" w:left="1134" w:header="144" w:footer="0" w:gutter="0"/>
       <w:cols w:space="708"/>
@@ -3381,6 +3380,16 @@
 
 <file path=word/footer1.xml><?xml version="1.0" encoding="utf-8"?>
 <w:ftr xmlns:wpc="http://schemas.microsoft.com/office/word/2010/wordprocessingCanvas" xmlns:cx="http://schemas.microsoft.com/office/drawing/2014/chartex" xmlns:cx1="http://schemas.microsoft.com/office/drawing/2015/9/8/chartex" xmlns:mc="http://schemas.openxmlformats.org/markup-compatibility/2006" xmlns:o="urn:schemas-microsoft-com:office:office" xmlns:r="http://schemas.openxmlformats.org/officeDocument/2006/relationships" xmlns:m="http://schemas.openxmlformats.org/officeDocument/2006/math" xmlns:v="urn:schemas-microsoft-com:vml" xmlns:wp14="http://schemas.microsoft.com/office/word/2010/wordprocessingDrawing" xmlns:wp="http://schemas.openxmlformats.org/drawingml/2006/wordprocessingDrawing" xmlns:w10="urn:schemas-microsoft-com:office:word" xmlns:w="http://schemas.openxmlformats.org/wordprocessingml/2006/main" xmlns:w14="http://schemas.microsoft.com/office/word/2010/wordml" xmlns:w15="http://schemas.microsoft.com/office/word/2012/wordml" xmlns:w16se="http://schemas.microsoft.com/office/word/2015/wordml/symex" xmlns:wpg="http://schemas.microsoft.com/office/word/2010/wordprocessingGroup" xmlns:wpi="http://schemas.microsoft.com/office/word/2010/wordprocessingInk" xmlns:wne="http://schemas.microsoft.com/office/word/2006/wordml" xmlns:wps="http://schemas.microsoft.com/office/word/2010/wordprocessingShape" mc:Ignorable="w14 w15 w16se wp14">
+  <w:p>
+    <w:pPr>
+      <w:pStyle w:val="Footer"/>
+    </w:pPr>
+  </w:p>
+</w:ftr>
+</file>
+
+<file path=word/footer2.xml><?xml version="1.0" encoding="utf-8"?>
+<w:ftr xmlns:wpc="http://schemas.microsoft.com/office/word/2010/wordprocessingCanvas" xmlns:cx="http://schemas.microsoft.com/office/drawing/2014/chartex" xmlns:cx1="http://schemas.microsoft.com/office/drawing/2015/9/8/chartex" xmlns:mc="http://schemas.openxmlformats.org/markup-compatibility/2006" xmlns:o="urn:schemas-microsoft-com:office:office" xmlns:r="http://schemas.openxmlformats.org/officeDocument/2006/relationships" xmlns:m="http://schemas.openxmlformats.org/officeDocument/2006/math" xmlns:v="urn:schemas-microsoft-com:vml" xmlns:wp14="http://schemas.microsoft.com/office/word/2010/wordprocessingDrawing" xmlns:wp="http://schemas.openxmlformats.org/drawingml/2006/wordprocessingDrawing" xmlns:w10="urn:schemas-microsoft-com:office:word" xmlns:w="http://schemas.openxmlformats.org/wordprocessingml/2006/main" xmlns:w14="http://schemas.microsoft.com/office/word/2010/wordml" xmlns:w15="http://schemas.microsoft.com/office/word/2012/wordml" xmlns:w16se="http://schemas.microsoft.com/office/word/2015/wordml/symex" xmlns:wpg="http://schemas.microsoft.com/office/word/2010/wordprocessingGroup" xmlns:wpi="http://schemas.microsoft.com/office/word/2010/wordprocessingInk" xmlns:wne="http://schemas.microsoft.com/office/word/2006/wordml" xmlns:wps="http://schemas.microsoft.com/office/word/2010/wordprocessingShape" mc:Ignorable="w14 w15 w16se wp14">
   <w:tbl>
     <w:tblPr>
       <w:tblStyle w:val="TableGrid"/>
@@ -3401,23 +3410,21 @@
     </w:tblGrid>
     <w:tr>
       <w:trPr>
-        <w:trHeight w:val="144"/>
+        <w:trHeight w:val="450"/>
       </w:trPr>
       <w:tc>
         <w:tcPr>
           <w:tcW w:w="11070" w:type="dxa"/>
           <w:shd w:val="clear" w:color="auto" w:fill="548DD4"/>
+          <w:vAlign w:val="center"/>
         </w:tcPr>
         <w:p>
           <w:pPr>
-            <w:spacing w:before="99"/>
-            <w:ind w:left="3168" w:right="3456"/>
+            <w:pStyle w:val="Header"/>
+            <w:spacing w:after="100" w:afterAutospacing="1"/>
             <w:jc w:val="center"/>
-            <w:rPr>
-              <w:rFonts w:ascii="Calibri"/>
-              <w:sz w:val="16"/>
-            </w:rPr>
           </w:pPr>
+          <w:bookmarkStart w:name="_GoBack" w:colFirst="0" w:colLast="0" w:id="0"/>
           <w:r>
             <w:rPr>
               <w:rFonts w:ascii="Calibri"/>
@@ -3441,15 +3448,9 @@
             <w:t>688-8863</w:t>
           </w:r>
         </w:p>
-        <w:p>
-          <w:pPr>
-            <w:pStyle w:val="Header"/>
-            <w:spacing w:after="100" w:afterAutospacing="1"/>
-            <w:jc w:val="center"/>
-          </w:pPr>
-        </w:p>
       </w:tc>
     </w:tr>
+    <w:bookmarkEnd w:id="0"/>
     <w:tr>
       <w:trPr>
         <w:trHeight w:val="765"/>
@@ -3475,7 +3476,7 @@
 </w:ftr>
 </file>
 
-<file path=word/footer2.xml><?xml version="1.0" encoding="utf-8"?>
+<file path=word/footer3.xml><?xml version="1.0" encoding="utf-8"?>
 <w:ftr xmlns:wpc="http://schemas.microsoft.com/office/word/2010/wordprocessingCanvas" xmlns:cx="http://schemas.microsoft.com/office/drawing/2014/chartex" xmlns:cx1="http://schemas.microsoft.com/office/drawing/2015/9/8/chartex" xmlns:mc="http://schemas.openxmlformats.org/markup-compatibility/2006" xmlns:o="urn:schemas-microsoft-com:office:office" xmlns:r="http://schemas.openxmlformats.org/officeDocument/2006/relationships" xmlns:m="http://schemas.openxmlformats.org/officeDocument/2006/math" xmlns:v="urn:schemas-microsoft-com:vml" xmlns:wp14="http://schemas.microsoft.com/office/word/2010/wordprocessingDrawing" xmlns:wp="http://schemas.openxmlformats.org/drawingml/2006/wordprocessingDrawing" xmlns:w10="urn:schemas-microsoft-com:office:word" xmlns:w="http://schemas.openxmlformats.org/wordprocessingml/2006/main" xmlns:w14="http://schemas.microsoft.com/office/word/2010/wordml" xmlns:w15="http://schemas.microsoft.com/office/word/2012/wordml" xmlns:w16se="http://schemas.microsoft.com/office/word/2015/wordml/symex" xmlns:wpg="http://schemas.microsoft.com/office/word/2010/wordprocessingGroup" xmlns:wpi="http://schemas.microsoft.com/office/word/2010/wordprocessingInk" xmlns:wne="http://schemas.microsoft.com/office/word/2006/wordml" xmlns:wps="http://schemas.microsoft.com/office/word/2010/wordprocessingShape" mc:Ignorable="w14 w15 w16se wp14">
   <w:tbl>
     <w:tblPr>
@@ -3560,6 +3561,16 @@
 
 <file path=word/header1.xml><?xml version="1.0" encoding="utf-8"?>
 <w:hdr xmlns:wpc="http://schemas.microsoft.com/office/word/2010/wordprocessingCanvas" xmlns:cx="http://schemas.microsoft.com/office/drawing/2014/chartex" xmlns:cx1="http://schemas.microsoft.com/office/drawing/2015/9/8/chartex" xmlns:mc="http://schemas.openxmlformats.org/markup-compatibility/2006" xmlns:o="urn:schemas-microsoft-com:office:office" xmlns:r="http://schemas.openxmlformats.org/officeDocument/2006/relationships" xmlns:m="http://schemas.openxmlformats.org/officeDocument/2006/math" xmlns:v="urn:schemas-microsoft-com:vml" xmlns:wp14="http://schemas.microsoft.com/office/word/2010/wordprocessingDrawing" xmlns:wp="http://schemas.openxmlformats.org/drawingml/2006/wordprocessingDrawing" xmlns:w10="urn:schemas-microsoft-com:office:word" xmlns:w="http://schemas.openxmlformats.org/wordprocessingml/2006/main" xmlns:w14="http://schemas.microsoft.com/office/word/2010/wordml" xmlns:w15="http://schemas.microsoft.com/office/word/2012/wordml" xmlns:w16se="http://schemas.microsoft.com/office/word/2015/wordml/symex" xmlns:wpg="http://schemas.microsoft.com/office/word/2010/wordprocessingGroup" xmlns:wpi="http://schemas.microsoft.com/office/word/2010/wordprocessingInk" xmlns:wne="http://schemas.microsoft.com/office/word/2006/wordml" xmlns:wps="http://schemas.microsoft.com/office/word/2010/wordprocessingShape" mc:Ignorable="w14 w15 w16se wp14">
+  <w:p>
+    <w:pPr>
+      <w:pStyle w:val="Header"/>
+    </w:pPr>
+  </w:p>
+</w:hdr>
+</file>
+
+<file path=word/header2.xml><?xml version="1.0" encoding="utf-8"?>
+<w:hdr xmlns:wpc="http://schemas.microsoft.com/office/word/2010/wordprocessingCanvas" xmlns:cx="http://schemas.microsoft.com/office/drawing/2014/chartex" xmlns:cx1="http://schemas.microsoft.com/office/drawing/2015/9/8/chartex" xmlns:mc="http://schemas.openxmlformats.org/markup-compatibility/2006" xmlns:o="urn:schemas-microsoft-com:office:office" xmlns:r="http://schemas.openxmlformats.org/officeDocument/2006/relationships" xmlns:m="http://schemas.openxmlformats.org/officeDocument/2006/math" xmlns:v="urn:schemas-microsoft-com:vml" xmlns:wp14="http://schemas.microsoft.com/office/word/2010/wordprocessingDrawing" xmlns:wp="http://schemas.openxmlformats.org/drawingml/2006/wordprocessingDrawing" xmlns:w10="urn:schemas-microsoft-com:office:word" xmlns:w="http://schemas.openxmlformats.org/wordprocessingml/2006/main" xmlns:w14="http://schemas.microsoft.com/office/word/2010/wordml" xmlns:w15="http://schemas.microsoft.com/office/word/2012/wordml" xmlns:w16se="http://schemas.microsoft.com/office/word/2015/wordml/symex" xmlns:wpg="http://schemas.microsoft.com/office/word/2010/wordprocessingGroup" xmlns:wpi="http://schemas.microsoft.com/office/word/2010/wordprocessingInk" xmlns:wne="http://schemas.microsoft.com/office/word/2006/wordml" xmlns:wps="http://schemas.microsoft.com/office/word/2010/wordprocessingShape" mc:Ignorable="w14 w15 w16se wp14">
   <w:tbl>
     <w:tblPr>
       <w:tblStyle w:val="TableGrid"/>
@@ -3632,7 +3643,7 @@
 </w:hdr>
 </file>
 
-<file path=word/header2.xml><?xml version="1.0" encoding="utf-8"?>
+<file path=word/header3.xml><?xml version="1.0" encoding="utf-8"?>
 <w:hdr xmlns:wpc="http://schemas.microsoft.com/office/word/2010/wordprocessingCanvas" xmlns:cx="http://schemas.microsoft.com/office/drawing/2014/chartex" xmlns:cx1="http://schemas.microsoft.com/office/drawing/2015/9/8/chartex" xmlns:mc="http://schemas.openxmlformats.org/markup-compatibility/2006" xmlns:o="urn:schemas-microsoft-com:office:office" xmlns:r="http://schemas.openxmlformats.org/officeDocument/2006/relationships" xmlns:m="http://schemas.openxmlformats.org/officeDocument/2006/math" xmlns:v="urn:schemas-microsoft-com:vml" xmlns:wp14="http://schemas.microsoft.com/office/word/2010/wordprocessingDrawing" xmlns:wp="http://schemas.openxmlformats.org/drawingml/2006/wordprocessingDrawing" xmlns:w10="urn:schemas-microsoft-com:office:word" xmlns:w="http://schemas.openxmlformats.org/wordprocessingml/2006/main" xmlns:w14="http://schemas.microsoft.com/office/word/2010/wordml" xmlns:w15="http://schemas.microsoft.com/office/word/2012/wordml" xmlns:w16se="http://schemas.microsoft.com/office/word/2015/wordml/symex" xmlns:wpg="http://schemas.microsoft.com/office/word/2010/wordprocessingGroup" xmlns:wpi="http://schemas.microsoft.com/office/word/2010/wordprocessingInk" xmlns:wne="http://schemas.microsoft.com/office/word/2006/wordml" xmlns:wps="http://schemas.microsoft.com/office/word/2010/wordprocessingShape" mc:Ignorable="w14 w15 w16se wp14">
   <w:tbl>
     <w:tblPr>
@@ -4503,21 +4514,21 @@
     <w:charset w:val="00"/>
     <w:family w:val="swiss"/>
     <w:pitch w:val="variable"/>
-    <w:sig w:usb0="E00002FF" w:usb1="4000ACFF" w:usb2="00000001" w:usb3="00000000" w:csb0="0000019F" w:csb1="00000000"/>
+    <w:sig w:usb0="E4002EFF" w:usb1="C000247B" w:usb2="00000009" w:usb3="00000000" w:csb0="000001FF" w:csb1="00000000"/>
   </w:font>
   <w:font w:name="Times New Roman">
     <w:panose1 w:val="02020603050405020304"/>
     <w:charset w:val="00"/>
     <w:family w:val="roman"/>
     <w:pitch w:val="variable"/>
-    <w:sig w:usb0="E0002AFF" w:usb1="C0007843" w:usb2="00000009" w:usb3="00000000" w:csb0="000001FF" w:csb1="00000000"/>
+    <w:sig w:usb0="E0002EFF" w:usb1="C000785B" w:usb2="00000009" w:usb3="00000000" w:csb0="000001FF" w:csb1="00000000"/>
   </w:font>
   <w:font w:name="Calibri Light">
     <w:panose1 w:val="020F0302020204030204"/>
     <w:charset w:val="00"/>
     <w:family w:val="swiss"/>
     <w:pitch w:val="variable"/>
-    <w:sig w:usb0="A00002EF" w:usb1="4000207B" w:usb2="00000000" w:usb3="00000000" w:csb0="0000009F" w:csb1="00000000"/>
+    <w:sig w:usb0="E4002EFF" w:usb1="C000247B" w:usb2="00000009" w:usb3="00000000" w:csb0="000001FF" w:csb1="00000000"/>
   </w:font>
   <w:font w:name="Helvetica">
     <w:panose1 w:val="020B0604020202020204"/>
@@ -4531,7 +4542,7 @@
     <w:charset w:val="00"/>
     <w:family w:val="swiss"/>
     <w:pitch w:val="variable"/>
-    <w:sig w:usb0="E0002AFF" w:usb1="C0007843" w:usb2="00000009" w:usb3="00000000" w:csb0="000001FF" w:csb1="00000000"/>
+    <w:sig w:usb0="E0002EFF" w:usb1="C000785B" w:usb2="00000009" w:usb3="00000000" w:csb0="000001FF" w:csb1="00000000"/>
   </w:font>
 </w:fonts>
 </file>
@@ -4551,6 +4562,7 @@
   </w:compat>
   <w:rsids>
     <w:rsidRoot w:val="008A0CDB"/>
+    <w:rsid w:val="00055F9E"/>
     <w:rsid w:val="005434D9"/>
     <w:rsid w:val="00660570"/>
     <w:rsid w:val="00756E0B"/>

</xml_diff>

<commit_message>
updated layouts from production
</commit_message>
<xml_diff>
--- a/Report/AXP50100OrderConfirmationReport.docx
+++ b/Report/AXP50100OrderConfirmationReport.docx
@@ -3415,7 +3415,7 @@
       <w:tc>
         <w:tcPr>
           <w:tcW w:w="11070" w:type="dxa"/>
-          <w:shd w:val="clear" w:color="auto" w:fill="548DD4"/>
+          <w:shd w:val="clear" w:color="auto" w:fill="8EAADB" w:themeFill="accent5" w:themeFillTint="99"/>
           <w:vAlign w:val="center"/>
         </w:tcPr>
         <w:p>
@@ -3424,7 +3424,6 @@
             <w:spacing w:after="100" w:afterAutospacing="1"/>
             <w:jc w:val="center"/>
           </w:pPr>
-          <w:bookmarkStart w:name="_GoBack" w:colFirst="0" w:colLast="0" w:id="0"/>
           <w:r>
             <w:rPr>
               <w:rFonts w:ascii="Calibri"/>
@@ -3447,10 +3446,11 @@
             </w:rPr>
             <w:t>688-8863</w:t>
           </w:r>
+          <w:bookmarkStart w:name="_GoBack" w:id="0"/>
+          <w:bookmarkEnd w:id="0"/>
         </w:p>
       </w:tc>
     </w:tr>
-    <w:bookmarkEnd w:id="0"/>
     <w:tr>
       <w:trPr>
         <w:trHeight w:val="765"/>
@@ -3595,7 +3595,7 @@
             <w:bottom w:val="nil"/>
             <w:right w:val="nil"/>
           </w:tcBorders>
-          <w:shd w:val="clear" w:color="auto" w:fill="548DD4"/>
+          <w:shd w:val="clear" w:color="auto" w:fill="8EAADB" w:themeFill="accent5" w:themeFillTint="99"/>
         </w:tcPr>
         <w:p>
           <w:pPr>
@@ -4564,6 +4564,7 @@
     <w:rsidRoot w:val="008A0CDB"/>
     <w:rsid w:val="00055F9E"/>
     <w:rsid w:val="005434D9"/>
+    <w:rsid w:val="005A0AA2"/>
     <w:rsid w:val="00660570"/>
     <w:rsid w:val="00756E0B"/>
     <w:rsid w:val="008A0CDB"/>

</xml_diff>

<commit_message>
Fixes for Production deployment
</commit_message>
<xml_diff>
--- a/Report/AXP50100OrderConfirmationReport.docx
+++ b/Report/AXP50100OrderConfirmationReport.docx
@@ -35,9 +35,9 @@
         <w:sdt>
           <w:sdtPr>
             <w:alias w:val="#Nav: /Header/CompanyPicture"/>
-            <w:tag w:val="#Nav: Standard Sales - Order new/50100"/>
+            <w:tag w:val="#Nav: AXP Standard Sales - Order/50100"/>
             <w:id w:val="358482804"/>
-            <w:dataBinding w:prefixMappings="xmlns:ns0='urn:microsoft-dynamics-nav/reports/Standard Sales - Order new/50100/'" w:xpath="/ns0:NavWordReportXmlPart[1]/ns0:Header[1]/ns0:CompanyPicture[1]" w:storeItemID="{1236C671-BF63-4BC0-B50C-FC4F8C959CEF}"/>
+            <w:dataBinding w:prefixMappings="xmlns:ns0='urn:microsoft-dynamics-nav/reports/AXP Standard Sales - Order/50100/'" w:xpath="/ns0:NavWordReportXmlPart[1]/ns0:Header[1]/ns0:CompanyPicture[1]" w:storeItemID="{1236C671-BF63-4BC0-B50C-FC4F8C959CEF}"/>
             <w:picture/>
           </w:sdtPr>
           <w:sdtEndPr/>
@@ -131,12 +131,12 @@
                   <w:sz w:val="20"/>
                 </w:rPr>
                 <w:alias w:val="#Nav: /Header/DocumentTitle"/>
-                <w:tag w:val="#Nav: Standard Sales - Order new/50100"/>
+                <w:tag w:val="#Nav: AXP Standard Sales - Order/50100"/>
                 <w:id w:val="1457978059"/>
                 <w:placeholder>
                   <w:docPart w:val="2C5CC08FFF214189B4B82E89135F4761"/>
                 </w:placeholder>
-                <w:dataBinding w:prefixMappings="xmlns:ns0='urn:microsoft-dynamics-nav/reports/Standard Sales - Order new/50100/'" w:xpath="/ns0:NavWordReportXmlPart[1]/ns0:Header[1]/ns0:DocumentTitle[1]" w:storeItemID="{1236C671-BF63-4BC0-B50C-FC4F8C959CEF}"/>
+                <w:dataBinding w:prefixMappings="xmlns:ns0='urn:microsoft-dynamics-nav/reports/AXP Standard Sales - Order/50100/'" w:xpath="/ns0:NavWordReportXmlPart[1]/ns0:Header[1]/ns0:DocumentTitle[1]" w:storeItemID="{1236C671-BF63-4BC0-B50C-FC4F8C959CEF}"/>
                 <w:text/>
               </w:sdtPr>
               <w:sdtEndPr>
@@ -179,12 +179,12 @@
                   <w:sz w:val="20"/>
                 </w:rPr>
                 <w:alias w:val="#Nav: /Header/DocumentNo"/>
-                <w:tag w:val="#Nav: Standard Sales - Order new/50100"/>
+                <w:tag w:val="#Nav: AXP Standard Sales - Order/50100"/>
                 <w:id w:val="-115915015"/>
                 <w:placeholder>
                   <w:docPart w:val="19E1F4C7C9E44BD3ACCC298923769D06"/>
                 </w:placeholder>
-                <w:dataBinding w:prefixMappings="xmlns:ns0='urn:microsoft-dynamics-nav/reports/Standard Sales - Order new/50100/'" w:xpath="/ns0:NavWordReportXmlPart[1]/ns0:Header[1]/ns0:DocumentNo[1]" w:storeItemID="{1236C671-BF63-4BC0-B50C-FC4F8C959CEF}"/>
+                <w:dataBinding w:prefixMappings="xmlns:ns0='urn:microsoft-dynamics-nav/reports/AXP Standard Sales - Order/50100/'" w:xpath="/ns0:NavWordReportXmlPart[1]/ns0:Header[1]/ns0:DocumentNo[1]" w:storeItemID="{1236C671-BF63-4BC0-B50C-FC4F8C959CEF}"/>
                 <w:text/>
               </w:sdtPr>
               <w:sdtEndPr>
@@ -227,12 +227,12 @@
                   <w:sz w:val="20"/>
                 </w:rPr>
                 <w:alias w:val="#Nav: /Header/DocumentDate"/>
-                <w:tag w:val="#Nav: Standard Sales - Order new/50100"/>
+                <w:tag w:val="#Nav: AXP Standard Sales - Order/50100"/>
                 <w:id w:val="153340419"/>
                 <w:placeholder>
                   <w:docPart w:val="52CECEBB0DB94AABB06EF244F91C8A98"/>
                 </w:placeholder>
-                <w:dataBinding w:prefixMappings="xmlns:ns0='urn:microsoft-dynamics-nav/reports/Standard Sales - Order new/50100/'" w:xpath="/ns0:NavWordReportXmlPart[1]/ns0:Header[1]/ns0:DocumentDate[1]" w:storeItemID="{1236C671-BF63-4BC0-B50C-FC4F8C959CEF}"/>
+                <w:dataBinding w:prefixMappings="xmlns:ns0='urn:microsoft-dynamics-nav/reports/AXP Standard Sales - Order/50100/'" w:xpath="/ns0:NavWordReportXmlPart[1]/ns0:Header[1]/ns0:DocumentDate[1]" w:storeItemID="{1236C671-BF63-4BC0-B50C-FC4F8C959CEF}"/>
                 <w:text/>
               </w:sdtPr>
               <w:sdtEndPr>
@@ -318,9 +318,9 @@
                         <w:szCs w:val="24"/>
                       </w:rPr>
                       <w:alias w:val="#Nav: /Header/CompanyAddress1"/>
-                      <w:tag w:val="#Nav: Standard Sales - Order new/50100"/>
+                      <w:tag w:val="#Nav: AXP Standard Sales - Order/50100"/>
                       <w:id w:val="-1066791227"/>
-                      <w:dataBinding w:prefixMappings="xmlns:ns0='urn:microsoft-dynamics-nav/reports/Standard Sales - Order new/50100/'" w:xpath="/ns0:NavWordReportXmlPart[1]/ns0:Header[1]/ns0:CompanyAddress1[1]" w:storeItemID="{1236C671-BF63-4BC0-B50C-FC4F8C959CEF}"/>
+                      <w:dataBinding w:prefixMappings="xmlns:ns0='urn:microsoft-dynamics-nav/reports/AXP Standard Sales - Order/50100/'" w:xpath="/ns0:NavWordReportXmlPart[1]/ns0:Header[1]/ns0:CompanyAddress1[1]" w:storeItemID="{1236C671-BF63-4BC0-B50C-FC4F8C959CEF}"/>
                       <w:text/>
                     </w:sdtPr>
                     <w:sdtEndPr/>
@@ -365,9 +365,9 @@
                         <w:szCs w:val="16"/>
                       </w:rPr>
                       <w:alias w:val="#Nav: /Header/CompanyAddress2"/>
-                      <w:tag w:val="#Nav: Standard Sales - Order new/50100"/>
+                      <w:tag w:val="#Nav: AXP Standard Sales - Order/50100"/>
                       <w:id w:val="-499811057"/>
-                      <w:dataBinding w:prefixMappings="xmlns:ns0='urn:microsoft-dynamics-nav/reports/Standard Sales - Order new/50100/'" w:xpath="/ns0:NavWordReportXmlPart[1]/ns0:Header[1]/ns0:CompanyAddress2[1]" w:storeItemID="{1236C671-BF63-4BC0-B50C-FC4F8C959CEF}"/>
+                      <w:dataBinding w:prefixMappings="xmlns:ns0='urn:microsoft-dynamics-nav/reports/AXP Standard Sales - Order/50100/'" w:xpath="/ns0:NavWordReportXmlPart[1]/ns0:Header[1]/ns0:CompanyAddress2[1]" w:storeItemID="{1236C671-BF63-4BC0-B50C-FC4F8C959CEF}"/>
                       <w:text/>
                     </w:sdtPr>
                     <w:sdtEndPr/>
@@ -411,9 +411,9 @@
                         <w:szCs w:val="16"/>
                       </w:rPr>
                       <w:alias w:val="#Nav: /Header/CompanyAddress3"/>
-                      <w:tag w:val="#Nav: Standard Sales - Order new/50100"/>
+                      <w:tag w:val="#Nav: AXP Standard Sales - Order/50100"/>
                       <w:id w:val="-1290581923"/>
-                      <w:dataBinding w:prefixMappings="xmlns:ns0='urn:microsoft-dynamics-nav/reports/Standard Sales - Order new/50100/'" w:xpath="/ns0:NavWordReportXmlPart[1]/ns0:Header[1]/ns0:CompanyAddress3[1]" w:storeItemID="{1236C671-BF63-4BC0-B50C-FC4F8C959CEF}"/>
+                      <w:dataBinding w:prefixMappings="xmlns:ns0='urn:microsoft-dynamics-nav/reports/AXP Standard Sales - Order/50100/'" w:xpath="/ns0:NavWordReportXmlPart[1]/ns0:Header[1]/ns0:CompanyAddress3[1]" w:storeItemID="{1236C671-BF63-4BC0-B50C-FC4F8C959CEF}"/>
                       <w:text/>
                     </w:sdtPr>
                     <w:sdtEndPr/>
@@ -457,9 +457,9 @@
                         <w:szCs w:val="16"/>
                       </w:rPr>
                       <w:alias w:val="#Nav: /Header/CompanyAddress4"/>
-                      <w:tag w:val="#Nav: Standard Sales - Order new/50100"/>
+                      <w:tag w:val="#Nav: AXP Standard Sales - Order/50100"/>
                       <w:id w:val="2046563194"/>
-                      <w:dataBinding w:prefixMappings="xmlns:ns0='urn:microsoft-dynamics-nav/reports/Standard Sales - Order new/50100/'" w:xpath="/ns0:NavWordReportXmlPart[1]/ns0:Header[1]/ns0:CompanyAddress4[1]" w:storeItemID="{1236C671-BF63-4BC0-B50C-FC4F8C959CEF}"/>
+                      <w:dataBinding w:prefixMappings="xmlns:ns0='urn:microsoft-dynamics-nav/reports/AXP Standard Sales - Order/50100/'" w:xpath="/ns0:NavWordReportXmlPart[1]/ns0:Header[1]/ns0:CompanyAddress4[1]" w:storeItemID="{1236C671-BF63-4BC0-B50C-FC4F8C959CEF}"/>
                       <w:text/>
                     </w:sdtPr>
                     <w:sdtEndPr/>
@@ -503,9 +503,9 @@
                         <w:szCs w:val="16"/>
                       </w:rPr>
                       <w:alias w:val="#Nav: /Header/CompanyAddress5"/>
-                      <w:tag w:val="#Nav: Standard Sales - Order new/50100"/>
+                      <w:tag w:val="#Nav: AXP Standard Sales - Order/50100"/>
                       <w:id w:val="1899621118"/>
-                      <w:dataBinding w:prefixMappings="xmlns:ns0='urn:microsoft-dynamics-nav/reports/Standard Sales - Order new/50100/'" w:xpath="/ns0:NavWordReportXmlPart[1]/ns0:Header[1]/ns0:CompanyAddress5[1]" w:storeItemID="{1236C671-BF63-4BC0-B50C-FC4F8C959CEF}"/>
+                      <w:dataBinding w:prefixMappings="xmlns:ns0='urn:microsoft-dynamics-nav/reports/AXP Standard Sales - Order/50100/'" w:xpath="/ns0:NavWordReportXmlPart[1]/ns0:Header[1]/ns0:CompanyAddress5[1]" w:storeItemID="{1236C671-BF63-4BC0-B50C-FC4F8C959CEF}"/>
                       <w:text/>
                     </w:sdtPr>
                     <w:sdtEndPr/>
@@ -549,9 +549,9 @@
                         <w:szCs w:val="16"/>
                       </w:rPr>
                       <w:alias w:val="#Nav: /Header/CompanyAddress6"/>
-                      <w:tag w:val="#Nav: Standard Sales - Order new/50100"/>
+                      <w:tag w:val="#Nav: AXP Standard Sales - Order/50100"/>
                       <w:id w:val="-1999029145"/>
-                      <w:dataBinding w:prefixMappings="xmlns:ns0='urn:microsoft-dynamics-nav/reports/Standard Sales - Order new/50100/'" w:xpath="/ns0:NavWordReportXmlPart[1]/ns0:Header[1]/ns0:CompanyAddress6[1]" w:storeItemID="{1236C671-BF63-4BC0-B50C-FC4F8C959CEF}"/>
+                      <w:dataBinding w:prefixMappings="xmlns:ns0='urn:microsoft-dynamics-nav/reports/AXP Standard Sales - Order/50100/'" w:xpath="/ns0:NavWordReportXmlPart[1]/ns0:Header[1]/ns0:CompanyAddress6[1]" w:storeItemID="{1236C671-BF63-4BC0-B50C-FC4F8C959CEF}"/>
                       <w:text/>
                     </w:sdtPr>
                     <w:sdtEndPr/>
@@ -595,9 +595,9 @@
                         <w:szCs w:val="16"/>
                       </w:rPr>
                       <w:alias w:val="#Nav: /Header/CompanyLegalOffice_Lbl"/>
-                      <w:tag w:val="#Nav: Standard Sales - Order new/50100"/>
+                      <w:tag w:val="#Nav: AXP Standard Sales - Order/50100"/>
                       <w:id w:val="-1729061531"/>
-                      <w:dataBinding w:prefixMappings="xmlns:ns0='urn:microsoft-dynamics-nav/reports/Standard Sales - Order new/50100/'" w:xpath="/ns0:NavWordReportXmlPart[1]/ns0:Header[1]/ns0:CompanyLegalOffice_Lbl[1]" w:storeItemID="{1236C671-BF63-4BC0-B50C-FC4F8C959CEF}"/>
+                      <w:dataBinding w:prefixMappings="xmlns:ns0='urn:microsoft-dynamics-nav/reports/AXP Standard Sales - Order/50100/'" w:xpath="/ns0:NavWordReportXmlPart[1]/ns0:Header[1]/ns0:CompanyLegalOffice_Lbl[1]" w:storeItemID="{1236C671-BF63-4BC0-B50C-FC4F8C959CEF}"/>
                       <w:text/>
                     </w:sdtPr>
                     <w:sdtEndPr/>
@@ -633,9 +633,9 @@
                         <w:szCs w:val="16"/>
                       </w:rPr>
                       <w:alias w:val="#Nav: /Header/CompanyLegalOffice"/>
-                      <w:tag w:val="#Nav: Standard Sales - Order new/50100"/>
+                      <w:tag w:val="#Nav: AXP Standard Sales - Order/50100"/>
                       <w:id w:val="-1732297041"/>
-                      <w:dataBinding w:prefixMappings="xmlns:ns0='urn:microsoft-dynamics-nav/reports/Standard Sales - Order new/50100/'" w:xpath="/ns0:NavWordReportXmlPart[1]/ns0:Header[1]/ns0:CompanyLegalOffice[1]" w:storeItemID="{1236C671-BF63-4BC0-B50C-FC4F8C959CEF}"/>
+                      <w:dataBinding w:prefixMappings="xmlns:ns0='urn:microsoft-dynamics-nav/reports/AXP Standard Sales - Order/50100/'" w:xpath="/ns0:NavWordReportXmlPart[1]/ns0:Header[1]/ns0:CompanyLegalOffice[1]" w:storeItemID="{1236C671-BF63-4BC0-B50C-FC4F8C959CEF}"/>
                       <w:text/>
                     </w:sdtPr>
                     <w:sdtEndPr/>
@@ -774,9 +774,9 @@
                               <w:szCs w:val="16"/>
                             </w:rPr>
                             <w:alias w:val="#Nav: /Header/CustomerAddress1"/>
-                            <w:tag w:val="#Nav: Standard Sales - Order new/50100"/>
+                            <w:tag w:val="#Nav: AXP Standard Sales - Order/50100"/>
                             <w:id w:val="444745016"/>
-                            <w:dataBinding w:prefixMappings="xmlns:ns0='urn:microsoft-dynamics-nav/reports/Standard Sales - Order new/50100/'" w:xpath="/ns0:NavWordReportXmlPart[1]/ns0:Header[1]/ns0:CustomerAddress1[1]" w:storeItemID="{1236C671-BF63-4BC0-B50C-FC4F8C959CEF}"/>
+                            <w:dataBinding w:prefixMappings="xmlns:ns0='urn:microsoft-dynamics-nav/reports/AXP Standard Sales - Order/50100/'" w:xpath="/ns0:NavWordReportXmlPart[1]/ns0:Header[1]/ns0:CustomerAddress1[1]" w:storeItemID="{1236C671-BF63-4BC0-B50C-FC4F8C959CEF}"/>
                             <w:text/>
                           </w:sdtPr>
                           <w:sdtEndPr/>
@@ -820,9 +820,9 @@
                               <w:szCs w:val="16"/>
                             </w:rPr>
                             <w:alias w:val="#Nav: /Header/CustomerAddress2"/>
-                            <w:tag w:val="#Nav: Standard Sales - Order new/50100"/>
+                            <w:tag w:val="#Nav: AXP Standard Sales - Order/50100"/>
                             <w:id w:val="-748650254"/>
-                            <w:dataBinding w:prefixMappings="xmlns:ns0='urn:microsoft-dynamics-nav/reports/Standard Sales - Order new/50100/'" w:xpath="/ns0:NavWordReportXmlPart[1]/ns0:Header[1]/ns0:CustomerAddress2[1]" w:storeItemID="{1236C671-BF63-4BC0-B50C-FC4F8C959CEF}"/>
+                            <w:dataBinding w:prefixMappings="xmlns:ns0='urn:microsoft-dynamics-nav/reports/AXP Standard Sales - Order/50100/'" w:xpath="/ns0:NavWordReportXmlPart[1]/ns0:Header[1]/ns0:CustomerAddress2[1]" w:storeItemID="{1236C671-BF63-4BC0-B50C-FC4F8C959CEF}"/>
                             <w:text/>
                           </w:sdtPr>
                           <w:sdtEndPr/>
@@ -866,9 +866,9 @@
                               <w:szCs w:val="16"/>
                             </w:rPr>
                             <w:alias w:val="#Nav: /Header/CustomerAddress3"/>
-                            <w:tag w:val="#Nav: Standard Sales - Order new/50100"/>
+                            <w:tag w:val="#Nav: AXP Standard Sales - Order/50100"/>
                             <w:id w:val="818996500"/>
-                            <w:dataBinding w:prefixMappings="xmlns:ns0='urn:microsoft-dynamics-nav/reports/Standard Sales - Order new/50100/'" w:xpath="/ns0:NavWordReportXmlPart[1]/ns0:Header[1]/ns0:CustomerAddress3[1]" w:storeItemID="{1236C671-BF63-4BC0-B50C-FC4F8C959CEF}"/>
+                            <w:dataBinding w:prefixMappings="xmlns:ns0='urn:microsoft-dynamics-nav/reports/AXP Standard Sales - Order/50100/'" w:xpath="/ns0:NavWordReportXmlPart[1]/ns0:Header[1]/ns0:CustomerAddress3[1]" w:storeItemID="{1236C671-BF63-4BC0-B50C-FC4F8C959CEF}"/>
                             <w:text/>
                           </w:sdtPr>
                           <w:sdtEndPr/>
@@ -912,9 +912,9 @@
                               <w:szCs w:val="16"/>
                             </w:rPr>
                             <w:alias w:val="#Nav: /Header/CustomerAddress4"/>
-                            <w:tag w:val="#Nav: Standard Sales - Order new/50100"/>
+                            <w:tag w:val="#Nav: AXP Standard Sales - Order/50100"/>
                             <w:id w:val="-1393430426"/>
-                            <w:dataBinding w:prefixMappings="xmlns:ns0='urn:microsoft-dynamics-nav/reports/Standard Sales - Order new/50100/'" w:xpath="/ns0:NavWordReportXmlPart[1]/ns0:Header[1]/ns0:CustomerAddress4[1]" w:storeItemID="{1236C671-BF63-4BC0-B50C-FC4F8C959CEF}"/>
+                            <w:dataBinding w:prefixMappings="xmlns:ns0='urn:microsoft-dynamics-nav/reports/AXP Standard Sales - Order/50100/'" w:xpath="/ns0:NavWordReportXmlPart[1]/ns0:Header[1]/ns0:CustomerAddress4[1]" w:storeItemID="{1236C671-BF63-4BC0-B50C-FC4F8C959CEF}"/>
                             <w:text/>
                           </w:sdtPr>
                           <w:sdtEndPr/>
@@ -958,9 +958,9 @@
                               <w:szCs w:val="16"/>
                             </w:rPr>
                             <w:alias w:val="#Nav: /Header/CustomerAddress5"/>
-                            <w:tag w:val="#Nav: Standard Sales - Order new/50100"/>
+                            <w:tag w:val="#Nav: AXP Standard Sales - Order/50100"/>
                             <w:id w:val="-425656354"/>
-                            <w:dataBinding w:prefixMappings="xmlns:ns0='urn:microsoft-dynamics-nav/reports/Standard Sales - Order new/50100/'" w:xpath="/ns0:NavWordReportXmlPart[1]/ns0:Header[1]/ns0:CustomerAddress5[1]" w:storeItemID="{1236C671-BF63-4BC0-B50C-FC4F8C959CEF}"/>
+                            <w:dataBinding w:prefixMappings="xmlns:ns0='urn:microsoft-dynamics-nav/reports/AXP Standard Sales - Order/50100/'" w:xpath="/ns0:NavWordReportXmlPart[1]/ns0:Header[1]/ns0:CustomerAddress5[1]" w:storeItemID="{1236C671-BF63-4BC0-B50C-FC4F8C959CEF}"/>
                             <w:text/>
                           </w:sdtPr>
                           <w:sdtEndPr/>
@@ -1004,9 +1004,9 @@
                               <w:szCs w:val="16"/>
                             </w:rPr>
                             <w:alias w:val="#Nav: /Header/CustomerAddress6"/>
-                            <w:tag w:val="#Nav: Standard Sales - Order new/50100"/>
+                            <w:tag w:val="#Nav: AXP Standard Sales - Order/50100"/>
                             <w:id w:val="1393704384"/>
-                            <w:dataBinding w:prefixMappings="xmlns:ns0='urn:microsoft-dynamics-nav/reports/Standard Sales - Order new/50100/'" w:xpath="/ns0:NavWordReportXmlPart[1]/ns0:Header[1]/ns0:CustomerAddress6[1]" w:storeItemID="{1236C671-BF63-4BC0-B50C-FC4F8C959CEF}"/>
+                            <w:dataBinding w:prefixMappings="xmlns:ns0='urn:microsoft-dynamics-nav/reports/AXP Standard Sales - Order/50100/'" w:xpath="/ns0:NavWordReportXmlPart[1]/ns0:Header[1]/ns0:CustomerAddress6[1]" w:storeItemID="{1236C671-BF63-4BC0-B50C-FC4F8C959CEF}"/>
                             <w:text/>
                           </w:sdtPr>
                           <w:sdtEndPr/>
@@ -1050,9 +1050,9 @@
                               <w:szCs w:val="16"/>
                             </w:rPr>
                             <w:alias w:val="#Nav: /Header/CustomerAddress7"/>
-                            <w:tag w:val="#Nav: Standard Sales - Order new/50100"/>
+                            <w:tag w:val="#Nav: AXP Standard Sales - Order/50100"/>
                             <w:id w:val="821472015"/>
-                            <w:dataBinding w:prefixMappings="xmlns:ns0='urn:microsoft-dynamics-nav/reports/Standard Sales - Order new/50100/'" w:xpath="/ns0:NavWordReportXmlPart[1]/ns0:Header[1]/ns0:CustomerAddress7[1]" w:storeItemID="{1236C671-BF63-4BC0-B50C-FC4F8C959CEF}"/>
+                            <w:dataBinding w:prefixMappings="xmlns:ns0='urn:microsoft-dynamics-nav/reports/AXP Standard Sales - Order/50100/'" w:xpath="/ns0:NavWordReportXmlPart[1]/ns0:Header[1]/ns0:CustomerAddress7[1]" w:storeItemID="{1236C671-BF63-4BC0-B50C-FC4F8C959CEF}"/>
                             <w:text/>
                           </w:sdtPr>
                           <w:sdtEndPr/>
@@ -1087,9 +1087,9 @@
                             <w:szCs w:val="16"/>
                           </w:rPr>
                           <w:alias w:val="#Nav: /Header/CustomerAddress8"/>
-                          <w:tag w:val="#Nav: Standard Sales - Order new/50100"/>
+                          <w:tag w:val="#Nav: AXP Standard Sales - Order/50100"/>
                           <w:id w:val="-1089000439"/>
-                          <w:dataBinding w:prefixMappings="xmlns:ns0='urn:microsoft-dynamics-nav/reports/Standard Sales - Order new/50100/'" w:xpath="/ns0:NavWordReportXmlPart[1]/ns0:Header[1]/ns0:CustomerAddress8[1]" w:storeItemID="{1236C671-BF63-4BC0-B50C-FC4F8C959CEF}"/>
+                          <w:dataBinding w:prefixMappings="xmlns:ns0='urn:microsoft-dynamics-nav/reports/AXP Standard Sales - Order/50100/'" w:xpath="/ns0:NavWordReportXmlPart[1]/ns0:Header[1]/ns0:CustomerAddress8[1]" w:storeItemID="{1236C671-BF63-4BC0-B50C-FC4F8C959CEF}"/>
                           <w:text/>
                         </w:sdtPr>
                         <w:sdtEndPr/>
@@ -1174,9 +1174,9 @@
                     <w:sz w:val="16"/>
                   </w:rPr>
                   <w:alias w:val="#Nav: /Header/ShipToAddress_Lbl"/>
-                  <w:tag w:val="#Nav: Standard Sales - Order new/50100"/>
+                  <w:tag w:val="#Nav: AXP Standard Sales - Order/50100"/>
                   <w:id w:val="890317032"/>
-                  <w:dataBinding w:prefixMappings="xmlns:ns0='urn:microsoft-dynamics-nav/reports/Standard Sales - Order new/50100/'" w:xpath="/ns0:NavWordReportXmlPart[1]/ns0:Header[1]/ns0:ShipToAddress_Lbl[1]" w:storeItemID="{1236C671-BF63-4BC0-B50C-FC4F8C959CEF}"/>
+                  <w:dataBinding w:prefixMappings="xmlns:ns0='urn:microsoft-dynamics-nav/reports/AXP Standard Sales - Order/50100/'" w:xpath="/ns0:NavWordReportXmlPart[1]/ns0:Header[1]/ns0:ShipToAddress_Lbl[1]" w:storeItemID="{1236C671-BF63-4BC0-B50C-FC4F8C959CEF}"/>
                   <w:text/>
                 </w:sdtPr>
                 <w:sdtEndPr/>
@@ -1221,9 +1221,9 @@
                     <w:szCs w:val="16"/>
                   </w:rPr>
                   <w:alias w:val="#Nav: /Header/ShipToAddress1"/>
-                  <w:tag w:val="#Nav: Standard Sales - Order new/50100"/>
+                  <w:tag w:val="#Nav: AXP Standard Sales - Order/50100"/>
                   <w:id w:val="-1683658669"/>
-                  <w:dataBinding w:prefixMappings="xmlns:ns0='urn:microsoft-dynamics-nav/reports/Standard Sales - Order new/50100/'" w:xpath="/ns0:NavWordReportXmlPart[1]/ns0:Header[1]/ns0:ShipToAddress1[1]" w:storeItemID="{1236C671-BF63-4BC0-B50C-FC4F8C959CEF}"/>
+                  <w:dataBinding w:prefixMappings="xmlns:ns0='urn:microsoft-dynamics-nav/reports/AXP Standard Sales - Order/50100/'" w:xpath="/ns0:NavWordReportXmlPart[1]/ns0:Header[1]/ns0:ShipToAddress1[1]" w:storeItemID="{1236C671-BF63-4BC0-B50C-FC4F8C959CEF}"/>
                   <w:text/>
                 </w:sdtPr>
                 <w:sdtEndPr/>
@@ -1267,9 +1267,9 @@
                     <w:szCs w:val="16"/>
                   </w:rPr>
                   <w:alias w:val="#Nav: /Header/ShipToAddress2"/>
-                  <w:tag w:val="#Nav: Standard Sales - Order new/50100"/>
+                  <w:tag w:val="#Nav: AXP Standard Sales - Order/50100"/>
                   <w:id w:val="-1732997697"/>
-                  <w:dataBinding w:prefixMappings="xmlns:ns0='urn:microsoft-dynamics-nav/reports/Standard Sales - Order new/50100/'" w:xpath="/ns0:NavWordReportXmlPart[1]/ns0:Header[1]/ns0:ShipToAddress2[1]" w:storeItemID="{1236C671-BF63-4BC0-B50C-FC4F8C959CEF}"/>
+                  <w:dataBinding w:prefixMappings="xmlns:ns0='urn:microsoft-dynamics-nav/reports/AXP Standard Sales - Order/50100/'" w:xpath="/ns0:NavWordReportXmlPart[1]/ns0:Header[1]/ns0:ShipToAddress2[1]" w:storeItemID="{1236C671-BF63-4BC0-B50C-FC4F8C959CEF}"/>
                   <w:text/>
                 </w:sdtPr>
                 <w:sdtEndPr/>
@@ -1313,9 +1313,9 @@
                     <w:szCs w:val="16"/>
                   </w:rPr>
                   <w:alias w:val="#Nav: /Header/ShipToAddress3"/>
-                  <w:tag w:val="#Nav: Standard Sales - Order new/50100"/>
+                  <w:tag w:val="#Nav: AXP Standard Sales - Order/50100"/>
                   <w:id w:val="1120571482"/>
-                  <w:dataBinding w:prefixMappings="xmlns:ns0='urn:microsoft-dynamics-nav/reports/Standard Sales - Order new/50100/'" w:xpath="/ns0:NavWordReportXmlPart[1]/ns0:Header[1]/ns0:ShipToAddress3[1]" w:storeItemID="{1236C671-BF63-4BC0-B50C-FC4F8C959CEF}"/>
+                  <w:dataBinding w:prefixMappings="xmlns:ns0='urn:microsoft-dynamics-nav/reports/AXP Standard Sales - Order/50100/'" w:xpath="/ns0:NavWordReportXmlPart[1]/ns0:Header[1]/ns0:ShipToAddress3[1]" w:storeItemID="{1236C671-BF63-4BC0-B50C-FC4F8C959CEF}"/>
                   <w:text/>
                 </w:sdtPr>
                 <w:sdtEndPr/>
@@ -1359,9 +1359,9 @@
                     <w:szCs w:val="16"/>
                   </w:rPr>
                   <w:alias w:val="#Nav: /Header/ShipToAddress4"/>
-                  <w:tag w:val="#Nav: Standard Sales - Order new/50100"/>
+                  <w:tag w:val="#Nav: AXP Standard Sales - Order/50100"/>
                   <w:id w:val="957987078"/>
-                  <w:dataBinding w:prefixMappings="xmlns:ns0='urn:microsoft-dynamics-nav/reports/Standard Sales - Order new/50100/'" w:xpath="/ns0:NavWordReportXmlPart[1]/ns0:Header[1]/ns0:ShipToAddress4[1]" w:storeItemID="{1236C671-BF63-4BC0-B50C-FC4F8C959CEF}"/>
+                  <w:dataBinding w:prefixMappings="xmlns:ns0='urn:microsoft-dynamics-nav/reports/AXP Standard Sales - Order/50100/'" w:xpath="/ns0:NavWordReportXmlPart[1]/ns0:Header[1]/ns0:ShipToAddress4[1]" w:storeItemID="{1236C671-BF63-4BC0-B50C-FC4F8C959CEF}"/>
                   <w:text/>
                 </w:sdtPr>
                 <w:sdtEndPr/>
@@ -1405,9 +1405,9 @@
                     <w:szCs w:val="16"/>
                   </w:rPr>
                   <w:alias w:val="#Nav: /Header/ShipToAddress5"/>
-                  <w:tag w:val="#Nav: Standard Sales - Order new/50100"/>
+                  <w:tag w:val="#Nav: AXP Standard Sales - Order/50100"/>
                   <w:id w:val="1844509498"/>
-                  <w:dataBinding w:prefixMappings="xmlns:ns0='urn:microsoft-dynamics-nav/reports/Standard Sales - Order new/50100/'" w:xpath="/ns0:NavWordReportXmlPart[1]/ns0:Header[1]/ns0:ShipToAddress5[1]" w:storeItemID="{1236C671-BF63-4BC0-B50C-FC4F8C959CEF}"/>
+                  <w:dataBinding w:prefixMappings="xmlns:ns0='urn:microsoft-dynamics-nav/reports/AXP Standard Sales - Order/50100/'" w:xpath="/ns0:NavWordReportXmlPart[1]/ns0:Header[1]/ns0:ShipToAddress5[1]" w:storeItemID="{1236C671-BF63-4BC0-B50C-FC4F8C959CEF}"/>
                   <w:text/>
                 </w:sdtPr>
                 <w:sdtEndPr/>
@@ -1451,9 +1451,9 @@
                     <w:szCs w:val="16"/>
                   </w:rPr>
                   <w:alias w:val="#Nav: /Header/ShipToAddress6"/>
-                  <w:tag w:val="#Nav: Standard Sales - Order new/50100"/>
+                  <w:tag w:val="#Nav: AXP Standard Sales - Order/50100"/>
                   <w:id w:val="1461073087"/>
-                  <w:dataBinding w:prefixMappings="xmlns:ns0='urn:microsoft-dynamics-nav/reports/Standard Sales - Order new/50100/'" w:xpath="/ns0:NavWordReportXmlPart[1]/ns0:Header[1]/ns0:ShipToAddress6[1]" w:storeItemID="{1236C671-BF63-4BC0-B50C-FC4F8C959CEF}"/>
+                  <w:dataBinding w:prefixMappings="xmlns:ns0='urn:microsoft-dynamics-nav/reports/AXP Standard Sales - Order/50100/'" w:xpath="/ns0:NavWordReportXmlPart[1]/ns0:Header[1]/ns0:ShipToAddress6[1]" w:storeItemID="{1236C671-BF63-4BC0-B50C-FC4F8C959CEF}"/>
                   <w:text/>
                 </w:sdtPr>
                 <w:sdtEndPr/>
@@ -1497,9 +1497,9 @@
                     <w:szCs w:val="16"/>
                   </w:rPr>
                   <w:alias w:val="#Nav: /Header/ShipToAddress7"/>
-                  <w:tag w:val="#Nav: Standard Sales - Order new/50100"/>
+                  <w:tag w:val="#Nav: AXP Standard Sales - Order/50100"/>
                   <w:id w:val="-653611666"/>
-                  <w:dataBinding w:prefixMappings="xmlns:ns0='urn:microsoft-dynamics-nav/reports/Standard Sales - Order new/50100/'" w:xpath="/ns0:NavWordReportXmlPart[1]/ns0:Header[1]/ns0:ShipToAddress7[1]" w:storeItemID="{1236C671-BF63-4BC0-B50C-FC4F8C959CEF}"/>
+                  <w:dataBinding w:prefixMappings="xmlns:ns0='urn:microsoft-dynamics-nav/reports/AXP Standard Sales - Order/50100/'" w:xpath="/ns0:NavWordReportXmlPart[1]/ns0:Header[1]/ns0:ShipToAddress7[1]" w:storeItemID="{1236C671-BF63-4BC0-B50C-FC4F8C959CEF}"/>
                   <w:text/>
                 </w:sdtPr>
                 <w:sdtEndPr/>
@@ -1543,9 +1543,9 @@
                     <w:szCs w:val="16"/>
                   </w:rPr>
                   <w:alias w:val="#Nav: /Header/ShipToAddress8"/>
-                  <w:tag w:val="#Nav: Standard Sales - Order new/50100"/>
+                  <w:tag w:val="#Nav: AXP Standard Sales - Order/50100"/>
                   <w:id w:val="-1285874069"/>
-                  <w:dataBinding w:prefixMappings="xmlns:ns0='urn:microsoft-dynamics-nav/reports/Standard Sales - Order new/50100/'" w:xpath="/ns0:NavWordReportXmlPart[1]/ns0:Header[1]/ns0:ShipToAddress8[1]" w:storeItemID="{1236C671-BF63-4BC0-B50C-FC4F8C959CEF}"/>
+                  <w:dataBinding w:prefixMappings="xmlns:ns0='urn:microsoft-dynamics-nav/reports/AXP Standard Sales - Order/50100/'" w:xpath="/ns0:NavWordReportXmlPart[1]/ns0:Header[1]/ns0:ShipToAddress8[1]" w:storeItemID="{1236C671-BF63-4BC0-B50C-FC4F8C959CEF}"/>
                   <w:text/>
                 </w:sdtPr>
                 <w:sdtEndPr/>
@@ -1642,9 +1642,9 @@
               <w:szCs w:val="18"/>
             </w:rPr>
             <w:alias w:val="#Nav: /Header/Salesperson_Lbl2"/>
-            <w:tag w:val="#Nav: Standard Sales - Order new/50100"/>
+            <w:tag w:val="#Nav: AXP Standard Sales - Order/50100"/>
             <w:id w:val="1524747702"/>
-            <w:dataBinding w:prefixMappings="xmlns:ns0='urn:microsoft-dynamics-nav/reports/Standard Sales - Order new/50100/'" w:xpath="/ns0:NavWordReportXmlPart[1]/ns0:Header[1]/ns0:Salesperson_Lbl2[1]" w:storeItemID="{1236C671-BF63-4BC0-B50C-FC4F8C959CEF}"/>
+            <w:dataBinding w:prefixMappings="xmlns:ns0='urn:microsoft-dynamics-nav/reports/AXP Standard Sales - Order/50100/'" w:xpath="/ns0:NavWordReportXmlPart[1]/ns0:Header[1]/ns0:Salesperson_Lbl2[1]" w:storeItemID="{1236C671-BF63-4BC0-B50C-FC4F8C959CEF}"/>
             <w:text/>
           </w:sdtPr>
           <w:sdtEndPr/>
@@ -1683,9 +1683,9 @@
               <w:szCs w:val="18"/>
             </w:rPr>
             <w:alias w:val="#Nav: /Header/QuoteNo_Lbl"/>
-            <w:tag w:val="#Nav: Standard Sales - Order new/50100"/>
+            <w:tag w:val="#Nav: AXP Standard Sales - Order/50100"/>
             <w:id w:val="409746230"/>
-            <w:dataBinding w:prefixMappings="xmlns:ns0='urn:microsoft-dynamics-nav/reports/Standard Sales - Order new/50100/'" w:xpath="/ns0:NavWordReportXmlPart[1]/ns0:Header[1]/ns0:QuoteNo_Lbl[1]" w:storeItemID="{1236C671-BF63-4BC0-B50C-FC4F8C959CEF}"/>
+            <w:dataBinding w:prefixMappings="xmlns:ns0='urn:microsoft-dynamics-nav/reports/AXP Standard Sales - Order/50100/'" w:xpath="/ns0:NavWordReportXmlPart[1]/ns0:Header[1]/ns0:QuoteNo_Lbl[1]" w:storeItemID="{1236C671-BF63-4BC0-B50C-FC4F8C959CEF}"/>
             <w:text/>
           </w:sdtPr>
           <w:sdtEndPr/>
@@ -1726,9 +1726,9 @@
               <w:lang w:val="da-DK"/>
             </w:rPr>
             <w:alias w:val="#Nav: /Header/ShipmentMethodDescription_Lbl"/>
-            <w:tag w:val="#Nav: Standard Sales - Order new/50100"/>
+            <w:tag w:val="#Nav: AXP Standard Sales - Order/50100"/>
             <w:id w:val="-509837305"/>
-            <w:dataBinding w:prefixMappings="xmlns:ns0='urn:microsoft-dynamics-nav/reports/Standard Sales - Order new/50100/'" w:xpath="/ns0:NavWordReportXmlPart[1]/ns0:Header[1]/ns0:ShipmentMethodDescription_Lbl[1]" w:storeItemID="{1236C671-BF63-4BC0-B50C-FC4F8C959CEF}"/>
+            <w:dataBinding w:prefixMappings="xmlns:ns0='urn:microsoft-dynamics-nav/reports/AXP Standard Sales - Order/50100/'" w:xpath="/ns0:NavWordReportXmlPart[1]/ns0:Header[1]/ns0:ShipmentMethodDescription_Lbl[1]" w:storeItemID="{1236C671-BF63-4BC0-B50C-FC4F8C959CEF}"/>
             <w:text/>
           </w:sdtPr>
           <w:sdtEndPr/>
@@ -1818,9 +1818,9 @@
               <w:szCs w:val="18"/>
             </w:rPr>
             <w:alias w:val="#Nav: /Header/SalesPersonName"/>
-            <w:tag w:val="#Nav: Standard Sales - Order new/50100"/>
+            <w:tag w:val="#Nav: AXP Standard Sales - Order/50100"/>
             <w:id w:val="-266919783"/>
-            <w:dataBinding w:prefixMappings="xmlns:ns0='urn:microsoft-dynamics-nav/reports/Standard Sales - Order new/50100/'" w:xpath="/ns0:NavWordReportXmlPart[1]/ns0:Header[1]/ns0:SalesPersonName[1]" w:storeItemID="{1236C671-BF63-4BC0-B50C-FC4F8C959CEF}"/>
+            <w:dataBinding w:prefixMappings="xmlns:ns0='urn:microsoft-dynamics-nav/reports/AXP Standard Sales - Order/50100/'" w:xpath="/ns0:NavWordReportXmlPart[1]/ns0:Header[1]/ns0:SalesPersonName[1]" w:storeItemID="{1236C671-BF63-4BC0-B50C-FC4F8C959CEF}"/>
             <w:text/>
           </w:sdtPr>
           <w:sdtEndPr/>
@@ -1861,9 +1861,9 @@
               <w:szCs w:val="18"/>
             </w:rPr>
             <w:alias w:val="#Nav: /Header/QuoteNo"/>
-            <w:tag w:val="#Nav: Standard Sales - Order new/50100"/>
+            <w:tag w:val="#Nav: AXP Standard Sales - Order/50100"/>
             <w:id w:val="-850719384"/>
-            <w:dataBinding w:prefixMappings="xmlns:ns0='urn:microsoft-dynamics-nav/reports/Standard Sales - Order new/50100/'" w:xpath="/ns0:NavWordReportXmlPart[1]/ns0:Header[1]/ns0:QuoteNo[1]" w:storeItemID="{1236C671-BF63-4BC0-B50C-FC4F8C959CEF}"/>
+            <w:dataBinding w:prefixMappings="xmlns:ns0='urn:microsoft-dynamics-nav/reports/AXP Standard Sales - Order/50100/'" w:xpath="/ns0:NavWordReportXmlPart[1]/ns0:Header[1]/ns0:QuoteNo[1]" w:storeItemID="{1236C671-BF63-4BC0-B50C-FC4F8C959CEF}"/>
             <w:text/>
           </w:sdtPr>
           <w:sdtEndPr/>
@@ -1905,9 +1905,9 @@
               <w:lang w:val="da-DK"/>
             </w:rPr>
             <w:alias w:val="#Nav: /Header/ShipmentMethodDescription"/>
-            <w:tag w:val="#Nav: Standard Sales - Order new/50100"/>
+            <w:tag w:val="#Nav: AXP Standard Sales - Order/50100"/>
             <w:id w:val="-1557235529"/>
-            <w:dataBinding w:prefixMappings="xmlns:ns0='urn:microsoft-dynamics-nav/reports/Standard Sales - Order new/50100/'" w:xpath="/ns0:NavWordReportXmlPart[1]/ns0:Header[1]/ns0:ShipmentMethodDescription[1]" w:storeItemID="{1236C671-BF63-4BC0-B50C-FC4F8C959CEF}"/>
+            <w:dataBinding w:prefixMappings="xmlns:ns0='urn:microsoft-dynamics-nav/reports/AXP Standard Sales - Order/50100/'" w:xpath="/ns0:NavWordReportXmlPart[1]/ns0:Header[1]/ns0:ShipmentMethodDescription[1]" w:storeItemID="{1236C671-BF63-4BC0-B50C-FC4F8C959CEF}"/>
             <w:text/>
           </w:sdtPr>
           <w:sdtEndPr/>
@@ -1997,9 +1997,9 @@
               <w:szCs w:val="18"/>
             </w:rPr>
             <w:alias w:val="#Nav: /Header/PONumber_Lbl"/>
-            <w:tag w:val="#Nav: Standard Sales - Order new/50100"/>
+            <w:tag w:val="#Nav: AXP Standard Sales - Order/50100"/>
             <w:id w:val="1726641039"/>
-            <w:dataBinding w:prefixMappings="xmlns:ns0='urn:microsoft-dynamics-nav/reports/Standard Sales - Order new/50100/'" w:xpath="/ns0:NavWordReportXmlPart[1]/ns0:Header[1]/ns0:PONumber_Lbl[1]" w:storeItemID="{1236C671-BF63-4BC0-B50C-FC4F8C959CEF}"/>
+            <w:dataBinding w:prefixMappings="xmlns:ns0='urn:microsoft-dynamics-nav/reports/AXP Standard Sales - Order/50100/'" w:xpath="/ns0:NavWordReportXmlPart[1]/ns0:Header[1]/ns0:PONumber_Lbl[1]" w:storeItemID="{1236C671-BF63-4BC0-B50C-FC4F8C959CEF}"/>
             <w:text/>
           </w:sdtPr>
           <w:sdtEndPr/>
@@ -2040,9 +2040,9 @@
               <w:szCs w:val="18"/>
             </w:rPr>
             <w:alias w:val="#Nav: /Header/PaymentTermsDescription_Lbl"/>
-            <w:tag w:val="#Nav: Standard Sales - Order new/50100"/>
+            <w:tag w:val="#Nav: AXP Standard Sales - Order/50100"/>
             <w:id w:val="2140228151"/>
-            <w:dataBinding w:prefixMappings="xmlns:ns0='urn:microsoft-dynamics-nav/reports/Standard Sales - Order new/50100/'" w:xpath="/ns0:NavWordReportXmlPart[1]/ns0:Header[1]/ns0:PaymentTermsDescription_Lbl[1]" w:storeItemID="{1236C671-BF63-4BC0-B50C-FC4F8C959CEF}"/>
+            <w:dataBinding w:prefixMappings="xmlns:ns0='urn:microsoft-dynamics-nav/reports/AXP Standard Sales - Order/50100/'" w:xpath="/ns0:NavWordReportXmlPart[1]/ns0:Header[1]/ns0:PaymentTermsDescription_Lbl[1]" w:storeItemID="{1236C671-BF63-4BC0-B50C-FC4F8C959CEF}"/>
             <w:text/>
           </w:sdtPr>
           <w:sdtEndPr/>
@@ -2084,9 +2084,9 @@
               <w:lang w:val="da-DK"/>
             </w:rPr>
             <w:alias w:val="#Nav: /Header/ShipmentDate_Lbl"/>
-            <w:tag w:val="#Nav: Standard Sales - Order new/50100"/>
+            <w:tag w:val="#Nav: AXP Standard Sales - Order/50100"/>
             <w:id w:val="1668903341"/>
-            <w:dataBinding w:prefixMappings="xmlns:ns0='urn:microsoft-dynamics-nav/reports/Standard Sales - Order new/50100/'" w:xpath="/ns0:NavWordReportXmlPart[1]/ns0:Header[1]/ns0:ShipmentDate_Lbl[1]" w:storeItemID="{1236C671-BF63-4BC0-B50C-FC4F8C959CEF}"/>
+            <w:dataBinding w:prefixMappings="xmlns:ns0='urn:microsoft-dynamics-nav/reports/AXP Standard Sales - Order/50100/'" w:xpath="/ns0:NavWordReportXmlPart[1]/ns0:Header[1]/ns0:ShipmentDate_Lbl[1]" w:storeItemID="{1236C671-BF63-4BC0-B50C-FC4F8C959CEF}"/>
             <w:text/>
           </w:sdtPr>
           <w:sdtEndPr/>
@@ -2151,12 +2151,12 @@
               <w:szCs w:val="18"/>
             </w:rPr>
             <w:alias w:val="#Nav: /Header/ExtDocNo_SalesHeader"/>
-            <w:tag w:val="#Nav: Standard Sales - Order new/50100"/>
+            <w:tag w:val="#Nav: AXP Standard Sales - Order/50100"/>
             <w:id w:val="-1721435751"/>
             <w:placeholder>
               <w:docPart w:val="2C5CC08FFF214189B4B82E89135F4761"/>
             </w:placeholder>
-            <w:dataBinding w:prefixMappings="xmlns:ns0='urn:microsoft-dynamics-nav/reports/Standard Sales - Order new/50100/'" w:xpath="/ns0:NavWordReportXmlPart[1]/ns0:Header[1]/ns0:ExtDocNo_SalesHeader[1]" w:storeItemID="{1236C671-BF63-4BC0-B50C-FC4F8C959CEF}"/>
+            <w:dataBinding w:prefixMappings="xmlns:ns0='urn:microsoft-dynamics-nav/reports/AXP Standard Sales - Order/50100/'" w:xpath="/ns0:NavWordReportXmlPart[1]/ns0:Header[1]/ns0:ExtDocNo_SalesHeader[1]" w:storeItemID="{1236C671-BF63-4BC0-B50C-FC4F8C959CEF}"/>
             <w:text/>
           </w:sdtPr>
           <w:sdtEndPr/>
@@ -2198,9 +2198,9 @@
               <w:szCs w:val="18"/>
             </w:rPr>
             <w:alias w:val="#Nav: /Header/PaymentTermsDescription"/>
-            <w:tag w:val="#Nav: Standard Sales - Order new/50100"/>
+            <w:tag w:val="#Nav: AXP Standard Sales - Order/50100"/>
             <w:id w:val="-2059847697"/>
-            <w:dataBinding w:prefixMappings="xmlns:ns0='urn:microsoft-dynamics-nav/reports/Standard Sales - Order new/50100/'" w:xpath="/ns0:NavWordReportXmlPart[1]/ns0:Header[1]/ns0:PaymentTermsDescription[1]" w:storeItemID="{1236C671-BF63-4BC0-B50C-FC4F8C959CEF}"/>
+            <w:dataBinding w:prefixMappings="xmlns:ns0='urn:microsoft-dynamics-nav/reports/AXP Standard Sales - Order/50100/'" w:xpath="/ns0:NavWordReportXmlPart[1]/ns0:Header[1]/ns0:PaymentTermsDescription[1]" w:storeItemID="{1236C671-BF63-4BC0-B50C-FC4F8C959CEF}"/>
             <w:text/>
           </w:sdtPr>
           <w:sdtEndPr/>
@@ -2243,9 +2243,9 @@
               <w:lang w:val="da-DK"/>
             </w:rPr>
             <w:alias w:val="#Nav: /Header/ShipmentDate"/>
-            <w:tag w:val="#Nav: Standard Sales - Order new/50100"/>
+            <w:tag w:val="#Nav: AXP Standard Sales - Order/50100"/>
             <w:id w:val="339677791"/>
-            <w:dataBinding w:prefixMappings="xmlns:ns0='urn:microsoft-dynamics-nav/reports/Standard Sales - Order new/50100/'" w:xpath="/ns0:NavWordReportXmlPart[1]/ns0:Header[1]/ns0:ShipmentDate[1]" w:storeItemID="{1236C671-BF63-4BC0-B50C-FC4F8C959CEF}"/>
+            <w:dataBinding w:prefixMappings="xmlns:ns0='urn:microsoft-dynamics-nav/reports/AXP Standard Sales - Order/50100/'" w:xpath="/ns0:NavWordReportXmlPart[1]/ns0:Header[1]/ns0:ShipmentDate[1]" w:storeItemID="{1236C671-BF63-4BC0-B50C-FC4F8C959CEF}"/>
             <w:text/>
           </w:sdtPr>
           <w:sdtEndPr/>
@@ -2347,9 +2347,9 @@
               <w:szCs w:val="18"/>
             </w:rPr>
             <w:alias w:val="#Nav: /Header/Line/ItemNo_Line_Lbl"/>
-            <w:tag w:val="#Nav: Standard Sales - Order new/50100"/>
+            <w:tag w:val="#Nav: AXP Standard Sales - Order/50100"/>
             <w:id w:val="212864063"/>
-            <w:dataBinding w:prefixMappings="xmlns:ns0='urn:microsoft-dynamics-nav/reports/Standard Sales - Order new/50100/'" w:xpath="/ns0:NavWordReportXmlPart[1]/ns0:Header[1]/ns0:Line[1]/ns0:ItemNo_Line_Lbl[1]" w:storeItemID="{1236C671-BF63-4BC0-B50C-FC4F8C959CEF}"/>
+            <w:dataBinding w:prefixMappings="xmlns:ns0='urn:microsoft-dynamics-nav/reports/AXP Standard Sales - Order/50100/'" w:xpath="/ns0:NavWordReportXmlPart[1]/ns0:Header[1]/ns0:Line[1]/ns0:ItemNo_Line_Lbl[1]" w:storeItemID="{1236C671-BF63-4BC0-B50C-FC4F8C959CEF}"/>
             <w:text/>
           </w:sdtPr>
           <w:sdtEndPr/>
@@ -2428,9 +2428,9 @@
               <w:szCs w:val="18"/>
             </w:rPr>
             <w:alias w:val="#Nav: /Header/Line/Description_Line_Lbl"/>
-            <w:tag w:val="#Nav: Standard Sales - Order new/50100"/>
+            <w:tag w:val="#Nav: AXP Standard Sales - Order/50100"/>
             <w:id w:val="202675647"/>
-            <w:dataBinding w:prefixMappings="xmlns:ns0='urn:microsoft-dynamics-nav/reports/Standard Sales - Order new/50100/'" w:xpath="/ns0:NavWordReportXmlPart[1]/ns0:Header[1]/ns0:Line[1]/ns0:Description_Line_Lbl[1]" w:storeItemID="{1236C671-BF63-4BC0-B50C-FC4F8C959CEF}"/>
+            <w:dataBinding w:prefixMappings="xmlns:ns0='urn:microsoft-dynamics-nav/reports/AXP Standard Sales - Order/50100/'" w:xpath="/ns0:NavWordReportXmlPart[1]/ns0:Header[1]/ns0:Line[1]/ns0:Description_Line_Lbl[1]" w:storeItemID="{1236C671-BF63-4BC0-B50C-FC4F8C959CEF}"/>
             <w:text/>
           </w:sdtPr>
           <w:sdtEndPr/>
@@ -2478,9 +2478,9 @@
               <w:szCs w:val="18"/>
             </w:rPr>
             <w:alias w:val="#Nav: /Header/Line/Unit_Lbl"/>
-            <w:tag w:val="#Nav: Standard Sales - Order new/50100"/>
+            <w:tag w:val="#Nav: AXP Standard Sales - Order/50100"/>
             <w:id w:val="-324747916"/>
-            <w:dataBinding w:prefixMappings="xmlns:ns0='urn:microsoft-dynamics-nav/reports/Standard Sales - Order new/50100/'" w:xpath="/ns0:NavWordReportXmlPart[1]/ns0:Header[1]/ns0:Line[1]/ns0:Unit_Lbl[1]" w:storeItemID="{1236C671-BF63-4BC0-B50C-FC4F8C959CEF}"/>
+            <w:dataBinding w:prefixMappings="xmlns:ns0='urn:microsoft-dynamics-nav/reports/AXP Standard Sales - Order/50100/'" w:xpath="/ns0:NavWordReportXmlPart[1]/ns0:Header[1]/ns0:Line[1]/ns0:Unit_Lbl[1]" w:storeItemID="{1236C671-BF63-4BC0-B50C-FC4F8C959CEF}"/>
             <w:text/>
           </w:sdtPr>
           <w:sdtEndPr/>
@@ -2528,9 +2528,9 @@
               <w:szCs w:val="18"/>
             </w:rPr>
             <w:alias w:val="#Nav: /Header/Line/Quantity_Line_Lbl"/>
-            <w:tag w:val="#Nav: Standard Sales - Order new/50100"/>
+            <w:tag w:val="#Nav: AXP Standard Sales - Order/50100"/>
             <w:id w:val="411665259"/>
-            <w:dataBinding w:prefixMappings="xmlns:ns0='urn:microsoft-dynamics-nav/reports/Standard Sales - Order new/50100/'" w:xpath="/ns0:NavWordReportXmlPart[1]/ns0:Header[1]/ns0:Line[1]/ns0:Quantity_Line_Lbl[1]" w:storeItemID="{1236C671-BF63-4BC0-B50C-FC4F8C959CEF}"/>
+            <w:dataBinding w:prefixMappings="xmlns:ns0='urn:microsoft-dynamics-nav/reports/AXP Standard Sales - Order/50100/'" w:xpath="/ns0:NavWordReportXmlPart[1]/ns0:Header[1]/ns0:Line[1]/ns0:Quantity_Line_Lbl[1]" w:storeItemID="{1236C671-BF63-4BC0-B50C-FC4F8C959CEF}"/>
             <w:text/>
           </w:sdtPr>
           <w:sdtEndPr/>
@@ -2579,9 +2579,9 @@
               <w:szCs w:val="18"/>
             </w:rPr>
             <w:alias w:val="#Nav: /Header/Line/UnitPrice_Lbl2"/>
-            <w:tag w:val="#Nav: Standard Sales - Order new/50100"/>
+            <w:tag w:val="#Nav: AXP Standard Sales - Order/50100"/>
             <w:id w:val="1748150983"/>
-            <w:dataBinding w:prefixMappings="xmlns:ns0='urn:microsoft-dynamics-nav/reports/Standard Sales - Order new/50100/'" w:xpath="/ns0:NavWordReportXmlPart[1]/ns0:Header[1]/ns0:Line[1]/ns0:UnitPrice_Lbl2[1]" w:storeItemID="{1236C671-BF63-4BC0-B50C-FC4F8C959CEF}"/>
+            <w:dataBinding w:prefixMappings="xmlns:ns0='urn:microsoft-dynamics-nav/reports/AXP Standard Sales - Order/50100/'" w:xpath="/ns0:NavWordReportXmlPart[1]/ns0:Header[1]/ns0:Line[1]/ns0:UnitPrice_Lbl2[1]" w:storeItemID="{1236C671-BF63-4BC0-B50C-FC4F8C959CEF}"/>
             <w:text/>
           </w:sdtPr>
           <w:sdtEndPr/>
@@ -2628,9 +2628,9 @@
               <w:szCs w:val="18"/>
             </w:rPr>
             <w:alias w:val="#Nav: /Header/Line/LineAmount_Lbl"/>
-            <w:tag w:val="#Nav: Standard Sales - Order new/50100"/>
+            <w:tag w:val="#Nav: AXP Standard Sales - Order/50100"/>
             <w:id w:val="-250817305"/>
-            <w:dataBinding w:prefixMappings="xmlns:ns0='urn:microsoft-dynamics-nav/reports/Standard Sales - Order new/50100/'" w:xpath="/ns0:NavWordReportXmlPart[1]/ns0:Header[1]/ns0:Line[1]/ns0:LineAmount_Lbl[1]" w:storeItemID="{1236C671-BF63-4BC0-B50C-FC4F8C959CEF}"/>
+            <w:dataBinding w:prefixMappings="xmlns:ns0='urn:microsoft-dynamics-nav/reports/AXP Standard Sales - Order/50100/'" w:xpath="/ns0:NavWordReportXmlPart[1]/ns0:Header[1]/ns0:Line[1]/ns0:LineAmount_Lbl[1]" w:storeItemID="{1236C671-BF63-4BC0-B50C-FC4F8C959CEF}"/>
             <w:text/>
           </w:sdtPr>
           <w:sdtEndPr/>
@@ -2684,9 +2684,9 @@
             <w:szCs w:val="18"/>
           </w:rPr>
           <w:alias w:val="#Nav: /Header/Line"/>
-          <w:tag w:val="#Nav: Standard Sales - Order new/50100"/>
+          <w:tag w:val="#Nav: AXP Standard Sales - Order/50100"/>
           <w:id w:val="215941170"/>
-          <w15:dataBinding w:prefixMappings="xmlns:ns0='urn:microsoft-dynamics-nav/reports/Standard Sales - Order new/50100/'" w:xpath="/ns0:NavWordReportXmlPart[1]/ns0:Header[1]/ns0:Line" w:storeItemID="{1236C671-BF63-4BC0-B50C-FC4F8C959CEF}"/>
+          <w15:dataBinding w:prefixMappings="xmlns:ns0='urn:microsoft-dynamics-nav/reports/AXP Standard Sales - Order/50100/'" w:xpath="/ns0:NavWordReportXmlPart[1]/ns0:Header[1]/ns0:Line" w:storeItemID="{1236C671-BF63-4BC0-B50C-FC4F8C959CEF}"/>
           <w15:repeatingSection/>
         </w:sdtPr>
         <w:sdtEndPr/>
@@ -2717,9 +2717,9 @@
                       <w:szCs w:val="18"/>
                     </w:rPr>
                     <w:alias w:val="#Nav: /Header/Line/ItemNo_Line"/>
-                    <w:tag w:val="#Nav: Standard Sales - Order new/50100"/>
+                    <w:tag w:val="#Nav: AXP Standard Sales - Order/50100"/>
                     <w:id w:val="-303855804"/>
-                    <w:dataBinding w:prefixMappings="xmlns:ns0='urn:microsoft-dynamics-nav/reports/Standard Sales - Order new/50100/'" w:xpath="/ns0:NavWordReportXmlPart[1]/ns0:Header[1]/ns0:Line[1]/ns0:ItemNo_Line[1]" w:storeItemID="{1236C671-BF63-4BC0-B50C-FC4F8C959CEF}"/>
+                    <w:dataBinding w:prefixMappings="xmlns:ns0='urn:microsoft-dynamics-nav/reports/AXP Standard Sales - Order/50100/'" w:xpath="/ns0:NavWordReportXmlPart[1]/ns0:Header[1]/ns0:Line[1]/ns0:ItemNo_Line[1]" w:storeItemID="{1236C671-BF63-4BC0-B50C-FC4F8C959CEF}"/>
                     <w:text/>
                   </w:sdtPr>
                   <w:sdtEndPr/>
@@ -2828,9 +2828,9 @@
                       <w:szCs w:val="18"/>
                     </w:rPr>
                     <w:alias w:val="#Nav: /Header/Line/Description_Line"/>
-                    <w:tag w:val="#Nav: Standard Sales - Order new/50100"/>
+                    <w:tag w:val="#Nav: AXP Standard Sales - Order/50100"/>
                     <w:id w:val="-1874838435"/>
-                    <w:dataBinding w:prefixMappings="xmlns:ns0='urn:microsoft-dynamics-nav/reports/Standard Sales - Order new/50100/'" w:xpath="/ns0:NavWordReportXmlPart[1]/ns0:Header[1]/ns0:Line[1]/ns0:Description_Line[1]" w:storeItemID="{1236C671-BF63-4BC0-B50C-FC4F8C959CEF}"/>
+                    <w:dataBinding w:prefixMappings="xmlns:ns0='urn:microsoft-dynamics-nav/reports/AXP Standard Sales - Order/50100/'" w:xpath="/ns0:NavWordReportXmlPart[1]/ns0:Header[1]/ns0:Line[1]/ns0:Description_Line[1]" w:storeItemID="{1236C671-BF63-4BC0-B50C-FC4F8C959CEF}"/>
                     <w:text/>
                   </w:sdtPr>
                   <w:sdtEndPr/>
@@ -2872,9 +2872,9 @@
                 <w:sdt>
                   <w:sdtPr>
                     <w:alias w:val="#Nav: /Header/Line/UnitOfMeasure"/>
-                    <w:tag w:val="#Nav: Standard Sales - Order new/50100"/>
+                    <w:tag w:val="#Nav: AXP Standard Sales - Order/50100"/>
                     <w:id w:val="966241782"/>
-                    <w:dataBinding w:prefixMappings="xmlns:ns0='urn:microsoft-dynamics-nav/reports/Standard Sales - Order new/50100/'" w:xpath="/ns0:NavWordReportXmlPart[1]/ns0:Header[1]/ns0:Line[1]/ns0:UnitOfMeasure[1]" w:storeItemID="{1236C671-BF63-4BC0-B50C-FC4F8C959CEF}"/>
+                    <w:dataBinding w:prefixMappings="xmlns:ns0='urn:microsoft-dynamics-nav/reports/AXP Standard Sales - Order/50100/'" w:xpath="/ns0:NavWordReportXmlPart[1]/ns0:Header[1]/ns0:Line[1]/ns0:UnitOfMeasure[1]" w:storeItemID="{1236C671-BF63-4BC0-B50C-FC4F8C959CEF}"/>
                     <w:text/>
                   </w:sdtPr>
                   <w:sdtEndPr/>
@@ -2905,9 +2905,9 @@
                 <w:sdt>
                   <w:sdtPr>
                     <w:alias w:val="#Nav: /Header/Line/Quantity_Line"/>
-                    <w:tag w:val="#Nav: Standard Sales - Order new/50100"/>
+                    <w:tag w:val="#Nav: AXP Standard Sales - Order/50100"/>
                     <w:id w:val="357173522"/>
-                    <w:dataBinding w:prefixMappings="xmlns:ns0='urn:microsoft-dynamics-nav/reports/Standard Sales - Order new/50100/'" w:xpath="/ns0:NavWordReportXmlPart[1]/ns0:Header[1]/ns0:Line[1]/ns0:Quantity_Line[1]" w:storeItemID="{1236C671-BF63-4BC0-B50C-FC4F8C959CEF}"/>
+                    <w:dataBinding w:prefixMappings="xmlns:ns0='urn:microsoft-dynamics-nav/reports/AXP Standard Sales - Order/50100/'" w:xpath="/ns0:NavWordReportXmlPart[1]/ns0:Header[1]/ns0:Line[1]/ns0:Quantity_Line[1]" w:storeItemID="{1236C671-BF63-4BC0-B50C-FC4F8C959CEF}"/>
                     <w:text/>
                   </w:sdtPr>
                   <w:sdtEndPr/>
@@ -2939,9 +2939,9 @@
                 <w:sdt>
                   <w:sdtPr>
                     <w:alias w:val="#Nav: /Header/Line/UnitPrice"/>
-                    <w:tag w:val="#Nav: Standard Sales - Order new/50100"/>
+                    <w:tag w:val="#Nav: AXP Standard Sales - Order/50100"/>
                     <w:id w:val="557912025"/>
-                    <w:dataBinding w:prefixMappings="xmlns:ns0='urn:microsoft-dynamics-nav/reports/Standard Sales - Order new/50100/'" w:xpath="/ns0:NavWordReportXmlPart[1]/ns0:Header[1]/ns0:Line[1]/ns0:UnitPrice[1]" w:storeItemID="{1236C671-BF63-4BC0-B50C-FC4F8C959CEF}"/>
+                    <w:dataBinding w:prefixMappings="xmlns:ns0='urn:microsoft-dynamics-nav/reports/AXP Standard Sales - Order/50100/'" w:xpath="/ns0:NavWordReportXmlPart[1]/ns0:Header[1]/ns0:Line[1]/ns0:UnitPrice[1]" w:storeItemID="{1236C671-BF63-4BC0-B50C-FC4F8C959CEF}"/>
                     <w:text/>
                   </w:sdtPr>
                   <w:sdtEndPr/>
@@ -2972,9 +2972,9 @@
                 <w:sdt>
                   <w:sdtPr>
                     <w:alias w:val="#Nav: /Header/Line/LineAmount_Line"/>
-                    <w:tag w:val="#Nav: Standard Sales - Order new/50100"/>
+                    <w:tag w:val="#Nav: AXP Standard Sales - Order/50100"/>
                     <w:id w:val="1060445733"/>
-                    <w:dataBinding w:prefixMappings="xmlns:ns0='urn:microsoft-dynamics-nav/reports/Standard Sales - Order new/50100/'" w:xpath="/ns0:NavWordReportXmlPart[1]/ns0:Header[1]/ns0:Line[1]/ns0:LineAmount_Line[1]" w:storeItemID="{1236C671-BF63-4BC0-B50C-FC4F8C959CEF}"/>
+                    <w:dataBinding w:prefixMappings="xmlns:ns0='urn:microsoft-dynamics-nav/reports/AXP Standard Sales - Order/50100/'" w:xpath="/ns0:NavWordReportXmlPart[1]/ns0:Header[1]/ns0:Line[1]/ns0:LineAmount_Line[1]" w:storeItemID="{1236C671-BF63-4BC0-B50C-FC4F8C959CEF}"/>
                     <w:text/>
                   </w:sdtPr>
                   <w:sdtEndPr/>
@@ -3019,9 +3019,9 @@
             <w:szCs w:val="18"/>
           </w:rPr>
           <w:alias w:val="#Nav: /Header/ReportTotalsLine"/>
-          <w:tag w:val="#Nav: Standard Sales - Order new/50100"/>
+          <w:tag w:val="#Nav: AXP Standard Sales - Order/50100"/>
           <w:id w:val="-1498183154"/>
-          <w15:dataBinding w:prefixMappings="xmlns:ns0='urn:microsoft-dynamics-nav/reports/Standard Sales - Order new/50100/'" w:xpath="/ns0:NavWordReportXmlPart[1]/ns0:Header[1]/ns0:ReportTotalsLine" w:storeItemID="{1236C671-BF63-4BC0-B50C-FC4F8C959CEF}"/>
+          <w15:dataBinding w:prefixMappings="xmlns:ns0='urn:microsoft-dynamics-nav/reports/AXP Standard Sales - Order/50100/'" w:xpath="/ns0:NavWordReportXmlPart[1]/ns0:Header[1]/ns0:ReportTotalsLine" w:storeItemID="{1236C671-BF63-4BC0-B50C-FC4F8C959CEF}"/>
           <w15:repeatingSection/>
         </w:sdtPr>
         <w:sdtEndPr/>
@@ -3052,9 +3052,9 @@
                       <w:szCs w:val="18"/>
                     </w:rPr>
                     <w:alias w:val="#Nav: /Header/ReportTotalsLine/Description_ReportTotalsLine"/>
-                    <w:tag w:val="#Nav: Standard Sales - Order new/50100"/>
+                    <w:tag w:val="#Nav: AXP Standard Sales - Order/50100"/>
                     <w:id w:val="-1172559322"/>
-                    <w:dataBinding w:prefixMappings="xmlns:ns0='urn:microsoft-dynamics-nav/reports/Standard Sales - Order new/50100/'" w:xpath="/ns0:NavWordReportXmlPart[1]/ns0:Header[1]/ns0:ReportTotalsLine[1]/ns0:Description_ReportTotalsLine[1]" w:storeItemID="{1236C671-BF63-4BC0-B50C-FC4F8C959CEF}"/>
+                    <w:dataBinding w:prefixMappings="xmlns:ns0='urn:microsoft-dynamics-nav/reports/AXP Standard Sales - Order/50100/'" w:xpath="/ns0:NavWordReportXmlPart[1]/ns0:Header[1]/ns0:ReportTotalsLine[1]/ns0:Description_ReportTotalsLine[1]" w:storeItemID="{1236C671-BF63-4BC0-B50C-FC4F8C959CEF}"/>
                     <w:text/>
                   </w:sdtPr>
                   <w:sdtEndPr/>
@@ -3098,9 +3098,9 @@
                 <w:sdt>
                   <w:sdtPr>
                     <w:alias w:val="#Nav: /Header/ReportTotalsLine/Amount_ReportTotalsLine"/>
-                    <w:tag w:val="#Nav: Standard Sales - Order new/50100"/>
+                    <w:tag w:val="#Nav: AXP Standard Sales - Order/50100"/>
                     <w:id w:val="970796590"/>
-                    <w:dataBinding w:prefixMappings="xmlns:ns0='urn:microsoft-dynamics-nav/reports/Standard Sales - Order new/50100/'" w:xpath="/ns0:NavWordReportXmlPart[1]/ns0:Header[1]/ns0:ReportTotalsLine[1]/ns0:Amount_ReportTotalsLine[1]" w:storeItemID="{1236C671-BF63-4BC0-B50C-FC4F8C959CEF}"/>
+                    <w:dataBinding w:prefixMappings="xmlns:ns0='urn:microsoft-dynamics-nav/reports/AXP Standard Sales - Order/50100/'" w:xpath="/ns0:NavWordReportXmlPart[1]/ns0:Header[1]/ns0:ReportTotalsLine[1]/ns0:Amount_ReportTotalsLine[1]" w:storeItemID="{1236C671-BF63-4BC0-B50C-FC4F8C959CEF}"/>
                     <w:text/>
                   </w:sdtPr>
                   <w:sdtEndPr/>
@@ -3152,9 +3152,9 @@
               <w:szCs w:val="18"/>
             </w:rPr>
             <w:alias w:val="#Nav: /Header/Totals/TotalText"/>
-            <w:tag w:val="#Nav: Standard Sales - Order new/50100"/>
+            <w:tag w:val="#Nav: AXP Standard Sales - Order/50100"/>
             <w:id w:val="-547455958"/>
-            <w:dataBinding w:prefixMappings="xmlns:ns0='urn:microsoft-dynamics-nav/reports/Standard Sales - Order new/50100/'" w:xpath="/ns0:NavWordReportXmlPart[1]/ns0:Header[1]/ns0:Totals[1]/ns0:TotalText[1]" w:storeItemID="{1236C671-BF63-4BC0-B50C-FC4F8C959CEF}"/>
+            <w:dataBinding w:prefixMappings="xmlns:ns0='urn:microsoft-dynamics-nav/reports/AXP Standard Sales - Order/50100/'" w:xpath="/ns0:NavWordReportXmlPart[1]/ns0:Header[1]/ns0:Totals[1]/ns0:TotalText[1]" w:storeItemID="{1236C671-BF63-4BC0-B50C-FC4F8C959CEF}"/>
             <w:text/>
           </w:sdtPr>
           <w:sdtEndPr>
@@ -3210,9 +3210,9 @@
               <w:b w:val="0"/>
             </w:rPr>
             <w:alias w:val="#Nav: /Header/Totals/TotalAmountIncludingVAT"/>
-            <w:tag w:val="#Nav: Standard Sales - Order new/50100"/>
+            <w:tag w:val="#Nav: AXP Standard Sales - Order/50100"/>
             <w:id w:val="-1185591679"/>
-            <w:dataBinding w:prefixMappings="xmlns:ns0='urn:microsoft-dynamics-nav/reports/Standard Sales - Order new/50100/'" w:xpath="/ns0:NavWordReportXmlPart[1]/ns0:Header[1]/ns0:Totals[1]/ns0:TotalAmountIncludingVAT[1]" w:storeItemID="{1236C671-BF63-4BC0-B50C-FC4F8C959CEF}"/>
+            <w:dataBinding w:prefixMappings="xmlns:ns0='urn:microsoft-dynamics-nav/reports/AXP Standard Sales - Order/50100/'" w:xpath="/ns0:NavWordReportXmlPart[1]/ns0:Header[1]/ns0:Totals[1]/ns0:TotalAmountIncludingVAT[1]" w:storeItemID="{1236C671-BF63-4BC0-B50C-FC4F8C959CEF}"/>
             <w:text/>
           </w:sdtPr>
           <w:sdtEndPr>
@@ -3264,9 +3264,9 @@
           <w:szCs w:val="12"/>
         </w:rPr>
         <w:alias w:val="#Nav: /Header/WorkDescriptionLines"/>
-        <w:tag w:val="#Nav: Standard Sales - Order new/50100"/>
+        <w:tag w:val="#Nav: AXP Standard Sales - Order/50100"/>
         <w:id w:val="-1194459921"/>
-        <w15:dataBinding w:prefixMappings="xmlns:ns0='urn:microsoft-dynamics-nav/reports/Standard Sales - Order new/50100/'" w:xpath="/ns0:NavWordReportXmlPart[1]/ns0:Header[1]/ns0:WorkDescriptionLines" w:storeItemID="{1236C671-BF63-4BC0-B50C-FC4F8C959CEF}"/>
+        <w15:dataBinding w:prefixMappings="xmlns:ns0='urn:microsoft-dynamics-nav/reports/AXP Standard Sales - Order/50100/'" w:xpath="/ns0:NavWordReportXmlPart[1]/ns0:Header[1]/ns0:WorkDescriptionLines" w:storeItemID="{1236C671-BF63-4BC0-B50C-FC4F8C959CEF}"/>
         <w15:repeatingSection/>
       </w:sdtPr>
       <w:sdtEndPr/>
@@ -3292,12 +3292,12 @@
                   <w:szCs w:val="12"/>
                 </w:rPr>
                 <w:alias w:val="#Nav: /Header/WorkDescriptionLines/WorkDescriptionLine"/>
-                <w:tag w:val="#Nav: Standard Sales - Order new/50100"/>
+                <w:tag w:val="#Nav: AXP Standard Sales - Order/50100"/>
                 <w:id w:val="991529335"/>
                 <w:placeholder>
                   <w:docPart w:val="E88C709728D94FFCB8BCA74E346353DF"/>
                 </w:placeholder>
-                <w:dataBinding w:prefixMappings="xmlns:ns0='urn:microsoft-dynamics-nav/reports/Standard Sales - Order new/50100/'" w:xpath="/ns0:NavWordReportXmlPart[1]/ns0:Header[1]/ns0:WorkDescriptionLines[1]/ns0:WorkDescriptionLine[1]" w:storeItemID="{1236C671-BF63-4BC0-B50C-FC4F8C959CEF}"/>
+                <w:dataBinding w:prefixMappings="xmlns:ns0='urn:microsoft-dynamics-nav/reports/AXP Standard Sales - Order/50100/'" w:xpath="/ns0:NavWordReportXmlPart[1]/ns0:Header[1]/ns0:WorkDescriptionLines[1]/ns0:WorkDescriptionLine[1]" w:storeItemID="{1236C671-BF63-4BC0-B50C-FC4F8C959CEF}"/>
                 <w:text/>
               </w:sdtPr>
               <w:sdtEndPr/>
@@ -5314,7 +5314,9 @@
 </a:theme>
 </file>
 
-<file path=customXml/item1.xml>��< ? x m l   v e r s i o n = " 1 . 0 "   e n c o d i n g = " u t f - 1 6 " ? > < N a v W o r d R e p o r t X m l P a r t   x m l n s = " u r n : m i c r o s o f t - d y n a m i c s - n a v / r e p o r t s / S t a n d a r d   S a l e s   -   O r d e r   n e w / 5 0 1 0 0 / " > +<file path=customXML/item2.xml>��< ? x m l   v e r s i o n = " 1 . 0 "   e n c o d i n g = " u t f - 1 6 " ? > + 
+ < N a v W o r d R e p o r t X m l P a r t   x m l n s = " u r n : m i c r o s o f t - d y n a m i c s - n a v / r e p o r t s / A X P   S t a n d a r d   S a l e s   -   O r d e r / 5 0 1 0 0 / " >   
      < H e a d e r >   
@@ -5781,12 +5783,4 @@
      < / H e a d e r >   
  < / N a v W o r d R e p o r t X m l P a r t > 
-</file>
-
-<file path=customXml/itemProps1.xml><?xml version="1.0" encoding="utf-8"?>
-<ds:datastoreItem xmlns:ds="http://schemas.openxmlformats.org/officeDocument/2006/customXml" ds:itemID="{1236C671-BF63-4BC0-B50C-FC4F8C959CEF}">
-  <ds:schemaRefs>
-    <ds:schemaRef ds:uri="urn:microsoft-dynamics-nav/reports/Standard Sales - Order new/50100/"/>
-  </ds:schemaRefs>
-</ds:datastoreItem>
 </file>
</xml_diff>

<commit_message>
Changes Up to 05/26/2021
</commit_message>
<xml_diff>
--- a/Report/AXP50100OrderConfirmationReport.docx
+++ b/Report/AXP50100OrderConfirmationReport.docx
@@ -35,9 +35,9 @@
         <w:sdt>
           <w:sdtPr>
             <w:alias w:val="#Nav: /Header/CompanyPicture"/>
-            <w:tag w:val="#Nav: AXP Standard Sales - Order/50100"/>
+            <w:tag w:val="#Nav: AXP_Standard_Sales_Order/50100"/>
             <w:id w:val="358482804"/>
-            <w:dataBinding w:prefixMappings="xmlns:ns0='urn:microsoft-dynamics-nav/reports/AXP Standard Sales - Order/50100/'" w:xpath="/ns0:NavWordReportXmlPart[1]/ns0:Header[1]/ns0:CompanyPicture[1]" w:storeItemID="{1236C671-BF63-4BC0-B50C-FC4F8C959CEF}"/>
+            <w:dataBinding w:prefixMappings="xmlns:ns0='urn:microsoft-dynamics-nav/reports/AXP_Standard_Sales_Order/50100/'" w:xpath="/ns0:NavWordReportXmlPart[1]/ns0:Header[1]/ns0:CompanyPicture[1]" w:storeItemID="{91318AA8-9956-4172-AC6F-ABD65DA2EC0D}"/>
             <w:picture/>
           </w:sdtPr>
           <w:sdtEndPr/>
@@ -131,12 +131,12 @@
                   <w:sz w:val="20"/>
                 </w:rPr>
                 <w:alias w:val="#Nav: /Header/DocumentTitle"/>
-                <w:tag w:val="#Nav: AXP Standard Sales - Order/50100"/>
+                <w:tag w:val="#Nav: AXP_Standard_Sales_Order/50100"/>
                 <w:id w:val="1457978059"/>
                 <w:placeholder>
                   <w:docPart w:val="2C5CC08FFF214189B4B82E89135F4761"/>
                 </w:placeholder>
-                <w:dataBinding w:prefixMappings="xmlns:ns0='urn:microsoft-dynamics-nav/reports/AXP Standard Sales - Order/50100/'" w:xpath="/ns0:NavWordReportXmlPart[1]/ns0:Header[1]/ns0:DocumentTitle[1]" w:storeItemID="{1236C671-BF63-4BC0-B50C-FC4F8C959CEF}"/>
+                <w:dataBinding w:prefixMappings="xmlns:ns0='urn:microsoft-dynamics-nav/reports/AXP_Standard_Sales_Order/50100/'" w:xpath="/ns0:NavWordReportXmlPart[1]/ns0:Header[1]/ns0:DocumentTitle[1]" w:storeItemID="{91318AA8-9956-4172-AC6F-ABD65DA2EC0D}"/>
                 <w:text/>
               </w:sdtPr>
               <w:sdtEndPr>
@@ -179,12 +179,12 @@
                   <w:sz w:val="20"/>
                 </w:rPr>
                 <w:alias w:val="#Nav: /Header/DocumentNo"/>
-                <w:tag w:val="#Nav: AXP Standard Sales - Order/50100"/>
+                <w:tag w:val="#Nav: AXP_Standard_Sales_Order/50100"/>
                 <w:id w:val="-115915015"/>
                 <w:placeholder>
                   <w:docPart w:val="19E1F4C7C9E44BD3ACCC298923769D06"/>
                 </w:placeholder>
-                <w:dataBinding w:prefixMappings="xmlns:ns0='urn:microsoft-dynamics-nav/reports/AXP Standard Sales - Order/50100/'" w:xpath="/ns0:NavWordReportXmlPart[1]/ns0:Header[1]/ns0:DocumentNo[1]" w:storeItemID="{1236C671-BF63-4BC0-B50C-FC4F8C959CEF}"/>
+                <w:dataBinding w:prefixMappings="xmlns:ns0='urn:microsoft-dynamics-nav/reports/AXP_Standard_Sales_Order/50100/'" w:xpath="/ns0:NavWordReportXmlPart[1]/ns0:Header[1]/ns0:DocumentNo[1]" w:storeItemID="{91318AA8-9956-4172-AC6F-ABD65DA2EC0D}"/>
                 <w:text/>
               </w:sdtPr>
               <w:sdtEndPr>
@@ -227,12 +227,12 @@
                   <w:sz w:val="20"/>
                 </w:rPr>
                 <w:alias w:val="#Nav: /Header/DocumentDate"/>
-                <w:tag w:val="#Nav: AXP Standard Sales - Order/50100"/>
+                <w:tag w:val="#Nav: AXP_Standard_Sales_Order/50100"/>
                 <w:id w:val="153340419"/>
                 <w:placeholder>
                   <w:docPart w:val="52CECEBB0DB94AABB06EF244F91C8A98"/>
                 </w:placeholder>
-                <w:dataBinding w:prefixMappings="xmlns:ns0='urn:microsoft-dynamics-nav/reports/AXP Standard Sales - Order/50100/'" w:xpath="/ns0:NavWordReportXmlPart[1]/ns0:Header[1]/ns0:DocumentDate[1]" w:storeItemID="{1236C671-BF63-4BC0-B50C-FC4F8C959CEF}"/>
+                <w:dataBinding w:prefixMappings="xmlns:ns0='urn:microsoft-dynamics-nav/reports/AXP_Standard_Sales_Order/50100/'" w:xpath="/ns0:NavWordReportXmlPart[1]/ns0:Header[1]/ns0:DocumentDate[1]" w:storeItemID="{91318AA8-9956-4172-AC6F-ABD65DA2EC0D}"/>
                 <w:text/>
               </w:sdtPr>
               <w:sdtEndPr>
@@ -318,9 +318,9 @@
                         <w:szCs w:val="24"/>
                       </w:rPr>
                       <w:alias w:val="#Nav: /Header/CompanyAddress1"/>
-                      <w:tag w:val="#Nav: AXP Standard Sales - Order/50100"/>
+                      <w:tag w:val="#Nav: AXP_Standard_Sales_Order/50100"/>
                       <w:id w:val="-1066791227"/>
-                      <w:dataBinding w:prefixMappings="xmlns:ns0='urn:microsoft-dynamics-nav/reports/AXP Standard Sales - Order/50100/'" w:xpath="/ns0:NavWordReportXmlPart[1]/ns0:Header[1]/ns0:CompanyAddress1[1]" w:storeItemID="{1236C671-BF63-4BC0-B50C-FC4F8C959CEF}"/>
+                      <w:dataBinding w:prefixMappings="xmlns:ns0='urn:microsoft-dynamics-nav/reports/AXP_Standard_Sales_Order/50100/'" w:xpath="/ns0:NavWordReportXmlPart[1]/ns0:Header[1]/ns0:CompanyAddress1[1]" w:storeItemID="{91318AA8-9956-4172-AC6F-ABD65DA2EC0D}"/>
                       <w:text/>
                     </w:sdtPr>
                     <w:sdtEndPr/>
@@ -365,9 +365,9 @@
                         <w:szCs w:val="16"/>
                       </w:rPr>
                       <w:alias w:val="#Nav: /Header/CompanyAddress2"/>
-                      <w:tag w:val="#Nav: AXP Standard Sales - Order/50100"/>
+                      <w:tag w:val="#Nav: AXP_Standard_Sales_Order/50100"/>
                       <w:id w:val="-499811057"/>
-                      <w:dataBinding w:prefixMappings="xmlns:ns0='urn:microsoft-dynamics-nav/reports/AXP Standard Sales - Order/50100/'" w:xpath="/ns0:NavWordReportXmlPart[1]/ns0:Header[1]/ns0:CompanyAddress2[1]" w:storeItemID="{1236C671-BF63-4BC0-B50C-FC4F8C959CEF}"/>
+                      <w:dataBinding w:prefixMappings="xmlns:ns0='urn:microsoft-dynamics-nav/reports/AXP_Standard_Sales_Order/50100/'" w:xpath="/ns0:NavWordReportXmlPart[1]/ns0:Header[1]/ns0:CompanyAddress2[1]" w:storeItemID="{91318AA8-9956-4172-AC6F-ABD65DA2EC0D}"/>
                       <w:text/>
                     </w:sdtPr>
                     <w:sdtEndPr/>
@@ -411,9 +411,9 @@
                         <w:szCs w:val="16"/>
                       </w:rPr>
                       <w:alias w:val="#Nav: /Header/CompanyAddress3"/>
-                      <w:tag w:val="#Nav: AXP Standard Sales - Order/50100"/>
+                      <w:tag w:val="#Nav: AXP_Standard_Sales_Order/50100"/>
                       <w:id w:val="-1290581923"/>
-                      <w:dataBinding w:prefixMappings="xmlns:ns0='urn:microsoft-dynamics-nav/reports/AXP Standard Sales - Order/50100/'" w:xpath="/ns0:NavWordReportXmlPart[1]/ns0:Header[1]/ns0:CompanyAddress3[1]" w:storeItemID="{1236C671-BF63-4BC0-B50C-FC4F8C959CEF}"/>
+                      <w:dataBinding w:prefixMappings="xmlns:ns0='urn:microsoft-dynamics-nav/reports/AXP_Standard_Sales_Order/50100/'" w:xpath="/ns0:NavWordReportXmlPart[1]/ns0:Header[1]/ns0:CompanyAddress3[1]" w:storeItemID="{91318AA8-9956-4172-AC6F-ABD65DA2EC0D}"/>
                       <w:text/>
                     </w:sdtPr>
                     <w:sdtEndPr/>
@@ -457,9 +457,9 @@
                         <w:szCs w:val="16"/>
                       </w:rPr>
                       <w:alias w:val="#Nav: /Header/CompanyAddress4"/>
-                      <w:tag w:val="#Nav: AXP Standard Sales - Order/50100"/>
+                      <w:tag w:val="#Nav: AXP_Standard_Sales_Order/50100"/>
                       <w:id w:val="2046563194"/>
-                      <w:dataBinding w:prefixMappings="xmlns:ns0='urn:microsoft-dynamics-nav/reports/AXP Standard Sales - Order/50100/'" w:xpath="/ns0:NavWordReportXmlPart[1]/ns0:Header[1]/ns0:CompanyAddress4[1]" w:storeItemID="{1236C671-BF63-4BC0-B50C-FC4F8C959CEF}"/>
+                      <w:dataBinding w:prefixMappings="xmlns:ns0='urn:microsoft-dynamics-nav/reports/AXP_Standard_Sales_Order/50100/'" w:xpath="/ns0:NavWordReportXmlPart[1]/ns0:Header[1]/ns0:CompanyAddress4[1]" w:storeItemID="{91318AA8-9956-4172-AC6F-ABD65DA2EC0D}"/>
                       <w:text/>
                     </w:sdtPr>
                     <w:sdtEndPr/>
@@ -503,9 +503,9 @@
                         <w:szCs w:val="16"/>
                       </w:rPr>
                       <w:alias w:val="#Nav: /Header/CompanyAddress5"/>
-                      <w:tag w:val="#Nav: AXP Standard Sales - Order/50100"/>
+                      <w:tag w:val="#Nav: AXP_Standard_Sales_Order/50100"/>
                       <w:id w:val="1899621118"/>
-                      <w:dataBinding w:prefixMappings="xmlns:ns0='urn:microsoft-dynamics-nav/reports/AXP Standard Sales - Order/50100/'" w:xpath="/ns0:NavWordReportXmlPart[1]/ns0:Header[1]/ns0:CompanyAddress5[1]" w:storeItemID="{1236C671-BF63-4BC0-B50C-FC4F8C959CEF}"/>
+                      <w:dataBinding w:prefixMappings="xmlns:ns0='urn:microsoft-dynamics-nav/reports/AXP_Standard_Sales_Order/50100/'" w:xpath="/ns0:NavWordReportXmlPart[1]/ns0:Header[1]/ns0:CompanyAddress5[1]" w:storeItemID="{91318AA8-9956-4172-AC6F-ABD65DA2EC0D}"/>
                       <w:text/>
                     </w:sdtPr>
                     <w:sdtEndPr/>
@@ -549,9 +549,9 @@
                         <w:szCs w:val="16"/>
                       </w:rPr>
                       <w:alias w:val="#Nav: /Header/CompanyAddress6"/>
-                      <w:tag w:val="#Nav: AXP Standard Sales - Order/50100"/>
+                      <w:tag w:val="#Nav: AXP_Standard_Sales_Order/50100"/>
                       <w:id w:val="-1999029145"/>
-                      <w:dataBinding w:prefixMappings="xmlns:ns0='urn:microsoft-dynamics-nav/reports/AXP Standard Sales - Order/50100/'" w:xpath="/ns0:NavWordReportXmlPart[1]/ns0:Header[1]/ns0:CompanyAddress6[1]" w:storeItemID="{1236C671-BF63-4BC0-B50C-FC4F8C959CEF}"/>
+                      <w:dataBinding w:prefixMappings="xmlns:ns0='urn:microsoft-dynamics-nav/reports/AXP_Standard_Sales_Order/50100/'" w:xpath="/ns0:NavWordReportXmlPart[1]/ns0:Header[1]/ns0:CompanyAddress6[1]" w:storeItemID="{91318AA8-9956-4172-AC6F-ABD65DA2EC0D}"/>
                       <w:text/>
                     </w:sdtPr>
                     <w:sdtEndPr/>
@@ -595,9 +595,9 @@
                         <w:szCs w:val="16"/>
                       </w:rPr>
                       <w:alias w:val="#Nav: /Header/CompanyLegalOffice_Lbl"/>
-                      <w:tag w:val="#Nav: AXP Standard Sales - Order/50100"/>
+                      <w:tag w:val="#Nav: AXP_Standard_Sales_Order/50100"/>
                       <w:id w:val="-1729061531"/>
-                      <w:dataBinding w:prefixMappings="xmlns:ns0='urn:microsoft-dynamics-nav/reports/AXP Standard Sales - Order/50100/'" w:xpath="/ns0:NavWordReportXmlPart[1]/ns0:Header[1]/ns0:CompanyLegalOffice_Lbl[1]" w:storeItemID="{1236C671-BF63-4BC0-B50C-FC4F8C959CEF}"/>
+                      <w:dataBinding w:prefixMappings="xmlns:ns0='urn:microsoft-dynamics-nav/reports/AXP_Standard_Sales_Order/50100/'" w:xpath="/ns0:NavWordReportXmlPart[1]/ns0:Header[1]/ns0:CompanyLegalOffice_Lbl[1]" w:storeItemID="{91318AA8-9956-4172-AC6F-ABD65DA2EC0D}"/>
                       <w:text/>
                     </w:sdtPr>
                     <w:sdtEndPr/>
@@ -633,9 +633,9 @@
                         <w:szCs w:val="16"/>
                       </w:rPr>
                       <w:alias w:val="#Nav: /Header/CompanyLegalOffice"/>
-                      <w:tag w:val="#Nav: AXP Standard Sales - Order/50100"/>
+                      <w:tag w:val="#Nav: AXP_Standard_Sales_Order/50100"/>
                       <w:id w:val="-1732297041"/>
-                      <w:dataBinding w:prefixMappings="xmlns:ns0='urn:microsoft-dynamics-nav/reports/AXP Standard Sales - Order/50100/'" w:xpath="/ns0:NavWordReportXmlPart[1]/ns0:Header[1]/ns0:CompanyLegalOffice[1]" w:storeItemID="{1236C671-BF63-4BC0-B50C-FC4F8C959CEF}"/>
+                      <w:dataBinding w:prefixMappings="xmlns:ns0='urn:microsoft-dynamics-nav/reports/AXP_Standard_Sales_Order/50100/'" w:xpath="/ns0:NavWordReportXmlPart[1]/ns0:Header[1]/ns0:CompanyLegalOffice[1]" w:storeItemID="{91318AA8-9956-4172-AC6F-ABD65DA2EC0D}"/>
                       <w:text/>
                     </w:sdtPr>
                     <w:sdtEndPr/>
@@ -774,9 +774,9 @@
                               <w:szCs w:val="16"/>
                             </w:rPr>
                             <w:alias w:val="#Nav: /Header/CustomerAddress1"/>
-                            <w:tag w:val="#Nav: AXP Standard Sales - Order/50100"/>
+                            <w:tag w:val="#Nav: AXP_Standard_Sales_Order/50100"/>
                             <w:id w:val="444745016"/>
-                            <w:dataBinding w:prefixMappings="xmlns:ns0='urn:microsoft-dynamics-nav/reports/AXP Standard Sales - Order/50100/'" w:xpath="/ns0:NavWordReportXmlPart[1]/ns0:Header[1]/ns0:CustomerAddress1[1]" w:storeItemID="{1236C671-BF63-4BC0-B50C-FC4F8C959CEF}"/>
+                            <w:dataBinding w:prefixMappings="xmlns:ns0='urn:microsoft-dynamics-nav/reports/AXP_Standard_Sales_Order/50100/'" w:xpath="/ns0:NavWordReportXmlPart[1]/ns0:Header[1]/ns0:CustomerAddress1[1]" w:storeItemID="{91318AA8-9956-4172-AC6F-ABD65DA2EC0D}"/>
                             <w:text/>
                           </w:sdtPr>
                           <w:sdtEndPr/>
@@ -820,9 +820,9 @@
                               <w:szCs w:val="16"/>
                             </w:rPr>
                             <w:alias w:val="#Nav: /Header/CustomerAddress2"/>
-                            <w:tag w:val="#Nav: AXP Standard Sales - Order/50100"/>
+                            <w:tag w:val="#Nav: AXP_Standard_Sales_Order/50100"/>
                             <w:id w:val="-748650254"/>
-                            <w:dataBinding w:prefixMappings="xmlns:ns0='urn:microsoft-dynamics-nav/reports/AXP Standard Sales - Order/50100/'" w:xpath="/ns0:NavWordReportXmlPart[1]/ns0:Header[1]/ns0:CustomerAddress2[1]" w:storeItemID="{1236C671-BF63-4BC0-B50C-FC4F8C959CEF}"/>
+                            <w:dataBinding w:prefixMappings="xmlns:ns0='urn:microsoft-dynamics-nav/reports/AXP_Standard_Sales_Order/50100/'" w:xpath="/ns0:NavWordReportXmlPart[1]/ns0:Header[1]/ns0:CustomerAddress2[1]" w:storeItemID="{91318AA8-9956-4172-AC6F-ABD65DA2EC0D}"/>
                             <w:text/>
                           </w:sdtPr>
                           <w:sdtEndPr/>
@@ -866,9 +866,9 @@
                               <w:szCs w:val="16"/>
                             </w:rPr>
                             <w:alias w:val="#Nav: /Header/CustomerAddress3"/>
-                            <w:tag w:val="#Nav: AXP Standard Sales - Order/50100"/>
+                            <w:tag w:val="#Nav: AXP_Standard_Sales_Order/50100"/>
                             <w:id w:val="818996500"/>
-                            <w:dataBinding w:prefixMappings="xmlns:ns0='urn:microsoft-dynamics-nav/reports/AXP Standard Sales - Order/50100/'" w:xpath="/ns0:NavWordReportXmlPart[1]/ns0:Header[1]/ns0:CustomerAddress3[1]" w:storeItemID="{1236C671-BF63-4BC0-B50C-FC4F8C959CEF}"/>
+                            <w:dataBinding w:prefixMappings="xmlns:ns0='urn:microsoft-dynamics-nav/reports/AXP_Standard_Sales_Order/50100/'" w:xpath="/ns0:NavWordReportXmlPart[1]/ns0:Header[1]/ns0:CustomerAddress3[1]" w:storeItemID="{91318AA8-9956-4172-AC6F-ABD65DA2EC0D}"/>
                             <w:text/>
                           </w:sdtPr>
                           <w:sdtEndPr/>
@@ -912,9 +912,9 @@
                               <w:szCs w:val="16"/>
                             </w:rPr>
                             <w:alias w:val="#Nav: /Header/CustomerAddress4"/>
-                            <w:tag w:val="#Nav: AXP Standard Sales - Order/50100"/>
+                            <w:tag w:val="#Nav: AXP_Standard_Sales_Order/50100"/>
                             <w:id w:val="-1393430426"/>
-                            <w:dataBinding w:prefixMappings="xmlns:ns0='urn:microsoft-dynamics-nav/reports/AXP Standard Sales - Order/50100/'" w:xpath="/ns0:NavWordReportXmlPart[1]/ns0:Header[1]/ns0:CustomerAddress4[1]" w:storeItemID="{1236C671-BF63-4BC0-B50C-FC4F8C959CEF}"/>
+                            <w:dataBinding w:prefixMappings="xmlns:ns0='urn:microsoft-dynamics-nav/reports/AXP_Standard_Sales_Order/50100/'" w:xpath="/ns0:NavWordReportXmlPart[1]/ns0:Header[1]/ns0:CustomerAddress4[1]" w:storeItemID="{91318AA8-9956-4172-AC6F-ABD65DA2EC0D}"/>
                             <w:text/>
                           </w:sdtPr>
                           <w:sdtEndPr/>
@@ -958,9 +958,9 @@
                               <w:szCs w:val="16"/>
                             </w:rPr>
                             <w:alias w:val="#Nav: /Header/CustomerAddress5"/>
-                            <w:tag w:val="#Nav: AXP Standard Sales - Order/50100"/>
+                            <w:tag w:val="#Nav: AXP_Standard_Sales_Order/50100"/>
                             <w:id w:val="-425656354"/>
-                            <w:dataBinding w:prefixMappings="xmlns:ns0='urn:microsoft-dynamics-nav/reports/AXP Standard Sales - Order/50100/'" w:xpath="/ns0:NavWordReportXmlPart[1]/ns0:Header[1]/ns0:CustomerAddress5[1]" w:storeItemID="{1236C671-BF63-4BC0-B50C-FC4F8C959CEF}"/>
+                            <w:dataBinding w:prefixMappings="xmlns:ns0='urn:microsoft-dynamics-nav/reports/AXP_Standard_Sales_Order/50100/'" w:xpath="/ns0:NavWordReportXmlPart[1]/ns0:Header[1]/ns0:CustomerAddress5[1]" w:storeItemID="{91318AA8-9956-4172-AC6F-ABD65DA2EC0D}"/>
                             <w:text/>
                           </w:sdtPr>
                           <w:sdtEndPr/>
@@ -1004,9 +1004,9 @@
                               <w:szCs w:val="16"/>
                             </w:rPr>
                             <w:alias w:val="#Nav: /Header/CustomerAddress6"/>
-                            <w:tag w:val="#Nav: AXP Standard Sales - Order/50100"/>
+                            <w:tag w:val="#Nav: AXP_Standard_Sales_Order/50100"/>
                             <w:id w:val="1393704384"/>
-                            <w:dataBinding w:prefixMappings="xmlns:ns0='urn:microsoft-dynamics-nav/reports/AXP Standard Sales - Order/50100/'" w:xpath="/ns0:NavWordReportXmlPart[1]/ns0:Header[1]/ns0:CustomerAddress6[1]" w:storeItemID="{1236C671-BF63-4BC0-B50C-FC4F8C959CEF}"/>
+                            <w:dataBinding w:prefixMappings="xmlns:ns0='urn:microsoft-dynamics-nav/reports/AXP_Standard_Sales_Order/50100/'" w:xpath="/ns0:NavWordReportXmlPart[1]/ns0:Header[1]/ns0:CustomerAddress6[1]" w:storeItemID="{91318AA8-9956-4172-AC6F-ABD65DA2EC0D}"/>
                             <w:text/>
                           </w:sdtPr>
                           <w:sdtEndPr/>
@@ -1050,9 +1050,9 @@
                               <w:szCs w:val="16"/>
                             </w:rPr>
                             <w:alias w:val="#Nav: /Header/CustomerAddress7"/>
-                            <w:tag w:val="#Nav: AXP Standard Sales - Order/50100"/>
+                            <w:tag w:val="#Nav: AXP_Standard_Sales_Order/50100"/>
                             <w:id w:val="821472015"/>
-                            <w:dataBinding w:prefixMappings="xmlns:ns0='urn:microsoft-dynamics-nav/reports/AXP Standard Sales - Order/50100/'" w:xpath="/ns0:NavWordReportXmlPart[1]/ns0:Header[1]/ns0:CustomerAddress7[1]" w:storeItemID="{1236C671-BF63-4BC0-B50C-FC4F8C959CEF}"/>
+                            <w:dataBinding w:prefixMappings="xmlns:ns0='urn:microsoft-dynamics-nav/reports/AXP_Standard_Sales_Order/50100/'" w:xpath="/ns0:NavWordReportXmlPart[1]/ns0:Header[1]/ns0:CustomerAddress7[1]" w:storeItemID="{91318AA8-9956-4172-AC6F-ABD65DA2EC0D}"/>
                             <w:text/>
                           </w:sdtPr>
                           <w:sdtEndPr/>
@@ -1087,9 +1087,9 @@
                             <w:szCs w:val="16"/>
                           </w:rPr>
                           <w:alias w:val="#Nav: /Header/CustomerAddress8"/>
-                          <w:tag w:val="#Nav: AXP Standard Sales - Order/50100"/>
+                          <w:tag w:val="#Nav: AXP_Standard_Sales_Order/50100"/>
                           <w:id w:val="-1089000439"/>
-                          <w:dataBinding w:prefixMappings="xmlns:ns0='urn:microsoft-dynamics-nav/reports/AXP Standard Sales - Order/50100/'" w:xpath="/ns0:NavWordReportXmlPart[1]/ns0:Header[1]/ns0:CustomerAddress8[1]" w:storeItemID="{1236C671-BF63-4BC0-B50C-FC4F8C959CEF}"/>
+                          <w:dataBinding w:prefixMappings="xmlns:ns0='urn:microsoft-dynamics-nav/reports/AXP_Standard_Sales_Order/50100/'" w:xpath="/ns0:NavWordReportXmlPart[1]/ns0:Header[1]/ns0:CustomerAddress8[1]" w:storeItemID="{91318AA8-9956-4172-AC6F-ABD65DA2EC0D}"/>
                           <w:text/>
                         </w:sdtPr>
                         <w:sdtEndPr/>
@@ -1174,9 +1174,9 @@
                     <w:sz w:val="16"/>
                   </w:rPr>
                   <w:alias w:val="#Nav: /Header/ShipToAddress_Lbl"/>
-                  <w:tag w:val="#Nav: AXP Standard Sales - Order/50100"/>
+                  <w:tag w:val="#Nav: AXP_Standard_Sales_Order/50100"/>
                   <w:id w:val="890317032"/>
-                  <w:dataBinding w:prefixMappings="xmlns:ns0='urn:microsoft-dynamics-nav/reports/AXP Standard Sales - Order/50100/'" w:xpath="/ns0:NavWordReportXmlPart[1]/ns0:Header[1]/ns0:ShipToAddress_Lbl[1]" w:storeItemID="{1236C671-BF63-4BC0-B50C-FC4F8C959CEF}"/>
+                  <w:dataBinding w:prefixMappings="xmlns:ns0='urn:microsoft-dynamics-nav/reports/AXP_Standard_Sales_Order/50100/'" w:xpath="/ns0:NavWordReportXmlPart[1]/ns0:Header[1]/ns0:ShipToAddress_Lbl[1]" w:storeItemID="{91318AA8-9956-4172-AC6F-ABD65DA2EC0D}"/>
                   <w:text/>
                 </w:sdtPr>
                 <w:sdtEndPr/>
@@ -1221,9 +1221,9 @@
                     <w:szCs w:val="16"/>
                   </w:rPr>
                   <w:alias w:val="#Nav: /Header/ShipToAddress1"/>
-                  <w:tag w:val="#Nav: AXP Standard Sales - Order/50100"/>
+                  <w:tag w:val="#Nav: AXP_Standard_Sales_Order/50100"/>
                   <w:id w:val="-1683658669"/>
-                  <w:dataBinding w:prefixMappings="xmlns:ns0='urn:microsoft-dynamics-nav/reports/AXP Standard Sales - Order/50100/'" w:xpath="/ns0:NavWordReportXmlPart[1]/ns0:Header[1]/ns0:ShipToAddress1[1]" w:storeItemID="{1236C671-BF63-4BC0-B50C-FC4F8C959CEF}"/>
+                  <w:dataBinding w:prefixMappings="xmlns:ns0='urn:microsoft-dynamics-nav/reports/AXP_Standard_Sales_Order/50100/'" w:xpath="/ns0:NavWordReportXmlPart[1]/ns0:Header[1]/ns0:ShipToAddress1[1]" w:storeItemID="{91318AA8-9956-4172-AC6F-ABD65DA2EC0D}"/>
                   <w:text/>
                 </w:sdtPr>
                 <w:sdtEndPr/>
@@ -1267,9 +1267,9 @@
                     <w:szCs w:val="16"/>
                   </w:rPr>
                   <w:alias w:val="#Nav: /Header/ShipToAddress2"/>
-                  <w:tag w:val="#Nav: AXP Standard Sales - Order/50100"/>
+                  <w:tag w:val="#Nav: AXP_Standard_Sales_Order/50100"/>
                   <w:id w:val="-1732997697"/>
-                  <w:dataBinding w:prefixMappings="xmlns:ns0='urn:microsoft-dynamics-nav/reports/AXP Standard Sales - Order/50100/'" w:xpath="/ns0:NavWordReportXmlPart[1]/ns0:Header[1]/ns0:ShipToAddress2[1]" w:storeItemID="{1236C671-BF63-4BC0-B50C-FC4F8C959CEF}"/>
+                  <w:dataBinding w:prefixMappings="xmlns:ns0='urn:microsoft-dynamics-nav/reports/AXP_Standard_Sales_Order/50100/'" w:xpath="/ns0:NavWordReportXmlPart[1]/ns0:Header[1]/ns0:ShipToAddress2[1]" w:storeItemID="{91318AA8-9956-4172-AC6F-ABD65DA2EC0D}"/>
                   <w:text/>
                 </w:sdtPr>
                 <w:sdtEndPr/>
@@ -1313,9 +1313,9 @@
                     <w:szCs w:val="16"/>
                   </w:rPr>
                   <w:alias w:val="#Nav: /Header/ShipToAddress3"/>
-                  <w:tag w:val="#Nav: AXP Standard Sales - Order/50100"/>
+                  <w:tag w:val="#Nav: AXP_Standard_Sales_Order/50100"/>
                   <w:id w:val="1120571482"/>
-                  <w:dataBinding w:prefixMappings="xmlns:ns0='urn:microsoft-dynamics-nav/reports/AXP Standard Sales - Order/50100/'" w:xpath="/ns0:NavWordReportXmlPart[1]/ns0:Header[1]/ns0:ShipToAddress3[1]" w:storeItemID="{1236C671-BF63-4BC0-B50C-FC4F8C959CEF}"/>
+                  <w:dataBinding w:prefixMappings="xmlns:ns0='urn:microsoft-dynamics-nav/reports/AXP_Standard_Sales_Order/50100/'" w:xpath="/ns0:NavWordReportXmlPart[1]/ns0:Header[1]/ns0:ShipToAddress3[1]" w:storeItemID="{91318AA8-9956-4172-AC6F-ABD65DA2EC0D}"/>
                   <w:text/>
                 </w:sdtPr>
                 <w:sdtEndPr/>
@@ -1359,9 +1359,9 @@
                     <w:szCs w:val="16"/>
                   </w:rPr>
                   <w:alias w:val="#Nav: /Header/ShipToAddress4"/>
-                  <w:tag w:val="#Nav: AXP Standard Sales - Order/50100"/>
+                  <w:tag w:val="#Nav: AXP_Standard_Sales_Order/50100"/>
                   <w:id w:val="957987078"/>
-                  <w:dataBinding w:prefixMappings="xmlns:ns0='urn:microsoft-dynamics-nav/reports/AXP Standard Sales - Order/50100/'" w:xpath="/ns0:NavWordReportXmlPart[1]/ns0:Header[1]/ns0:ShipToAddress4[1]" w:storeItemID="{1236C671-BF63-4BC0-B50C-FC4F8C959CEF}"/>
+                  <w:dataBinding w:prefixMappings="xmlns:ns0='urn:microsoft-dynamics-nav/reports/AXP_Standard_Sales_Order/50100/'" w:xpath="/ns0:NavWordReportXmlPart[1]/ns0:Header[1]/ns0:ShipToAddress4[1]" w:storeItemID="{91318AA8-9956-4172-AC6F-ABD65DA2EC0D}"/>
                   <w:text/>
                 </w:sdtPr>
                 <w:sdtEndPr/>
@@ -1405,9 +1405,9 @@
                     <w:szCs w:val="16"/>
                   </w:rPr>
                   <w:alias w:val="#Nav: /Header/ShipToAddress5"/>
-                  <w:tag w:val="#Nav: AXP Standard Sales - Order/50100"/>
+                  <w:tag w:val="#Nav: AXP_Standard_Sales_Order/50100"/>
                   <w:id w:val="1844509498"/>
-                  <w:dataBinding w:prefixMappings="xmlns:ns0='urn:microsoft-dynamics-nav/reports/AXP Standard Sales - Order/50100/'" w:xpath="/ns0:NavWordReportXmlPart[1]/ns0:Header[1]/ns0:ShipToAddress5[1]" w:storeItemID="{1236C671-BF63-4BC0-B50C-FC4F8C959CEF}"/>
+                  <w:dataBinding w:prefixMappings="xmlns:ns0='urn:microsoft-dynamics-nav/reports/AXP_Standard_Sales_Order/50100/'" w:xpath="/ns0:NavWordReportXmlPart[1]/ns0:Header[1]/ns0:ShipToAddress5[1]" w:storeItemID="{91318AA8-9956-4172-AC6F-ABD65DA2EC0D}"/>
                   <w:text/>
                 </w:sdtPr>
                 <w:sdtEndPr/>
@@ -1451,9 +1451,9 @@
                     <w:szCs w:val="16"/>
                   </w:rPr>
                   <w:alias w:val="#Nav: /Header/ShipToAddress6"/>
-                  <w:tag w:val="#Nav: AXP Standard Sales - Order/50100"/>
+                  <w:tag w:val="#Nav: AXP_Standard_Sales_Order/50100"/>
                   <w:id w:val="1461073087"/>
-                  <w:dataBinding w:prefixMappings="xmlns:ns0='urn:microsoft-dynamics-nav/reports/AXP Standard Sales - Order/50100/'" w:xpath="/ns0:NavWordReportXmlPart[1]/ns0:Header[1]/ns0:ShipToAddress6[1]" w:storeItemID="{1236C671-BF63-4BC0-B50C-FC4F8C959CEF}"/>
+                  <w:dataBinding w:prefixMappings="xmlns:ns0='urn:microsoft-dynamics-nav/reports/AXP_Standard_Sales_Order/50100/'" w:xpath="/ns0:NavWordReportXmlPart[1]/ns0:Header[1]/ns0:ShipToAddress6[1]" w:storeItemID="{91318AA8-9956-4172-AC6F-ABD65DA2EC0D}"/>
                   <w:text/>
                 </w:sdtPr>
                 <w:sdtEndPr/>
@@ -1497,9 +1497,9 @@
                     <w:szCs w:val="16"/>
                   </w:rPr>
                   <w:alias w:val="#Nav: /Header/ShipToAddress7"/>
-                  <w:tag w:val="#Nav: AXP Standard Sales - Order/50100"/>
+                  <w:tag w:val="#Nav: AXP_Standard_Sales_Order/50100"/>
                   <w:id w:val="-653611666"/>
-                  <w:dataBinding w:prefixMappings="xmlns:ns0='urn:microsoft-dynamics-nav/reports/AXP Standard Sales - Order/50100/'" w:xpath="/ns0:NavWordReportXmlPart[1]/ns0:Header[1]/ns0:ShipToAddress7[1]" w:storeItemID="{1236C671-BF63-4BC0-B50C-FC4F8C959CEF}"/>
+                  <w:dataBinding w:prefixMappings="xmlns:ns0='urn:microsoft-dynamics-nav/reports/AXP_Standard_Sales_Order/50100/'" w:xpath="/ns0:NavWordReportXmlPart[1]/ns0:Header[1]/ns0:ShipToAddress7[1]" w:storeItemID="{91318AA8-9956-4172-AC6F-ABD65DA2EC0D}"/>
                   <w:text/>
                 </w:sdtPr>
                 <w:sdtEndPr/>
@@ -1543,9 +1543,9 @@
                     <w:szCs w:val="16"/>
                   </w:rPr>
                   <w:alias w:val="#Nav: /Header/ShipToAddress8"/>
-                  <w:tag w:val="#Nav: AXP Standard Sales - Order/50100"/>
+                  <w:tag w:val="#Nav: AXP_Standard_Sales_Order/50100"/>
                   <w:id w:val="-1285874069"/>
-                  <w:dataBinding w:prefixMappings="xmlns:ns0='urn:microsoft-dynamics-nav/reports/AXP Standard Sales - Order/50100/'" w:xpath="/ns0:NavWordReportXmlPart[1]/ns0:Header[1]/ns0:ShipToAddress8[1]" w:storeItemID="{1236C671-BF63-4BC0-B50C-FC4F8C959CEF}"/>
+                  <w:dataBinding w:prefixMappings="xmlns:ns0='urn:microsoft-dynamics-nav/reports/AXP_Standard_Sales_Order/50100/'" w:xpath="/ns0:NavWordReportXmlPart[1]/ns0:Header[1]/ns0:ShipToAddress8[1]" w:storeItemID="{91318AA8-9956-4172-AC6F-ABD65DA2EC0D}"/>
                   <w:text/>
                 </w:sdtPr>
                 <w:sdtEndPr/>
@@ -1642,9 +1642,9 @@
               <w:szCs w:val="18"/>
             </w:rPr>
             <w:alias w:val="#Nav: /Header/Salesperson_Lbl2"/>
-            <w:tag w:val="#Nav: AXP Standard Sales - Order/50100"/>
+            <w:tag w:val="#Nav: AXP_Standard_Sales_Order/50100"/>
             <w:id w:val="1524747702"/>
-            <w:dataBinding w:prefixMappings="xmlns:ns0='urn:microsoft-dynamics-nav/reports/AXP Standard Sales - Order/50100/'" w:xpath="/ns0:NavWordReportXmlPart[1]/ns0:Header[1]/ns0:Salesperson_Lbl2[1]" w:storeItemID="{1236C671-BF63-4BC0-B50C-FC4F8C959CEF}"/>
+            <w:dataBinding w:prefixMappings="xmlns:ns0='urn:microsoft-dynamics-nav/reports/AXP_Standard_Sales_Order/50100/'" w:xpath="/ns0:NavWordReportXmlPart[1]/ns0:Header[1]/ns0:Salesperson_Lbl2[1]" w:storeItemID="{91318AA8-9956-4172-AC6F-ABD65DA2EC0D}"/>
             <w:text/>
           </w:sdtPr>
           <w:sdtEndPr/>
@@ -1683,9 +1683,9 @@
               <w:szCs w:val="18"/>
             </w:rPr>
             <w:alias w:val="#Nav: /Header/QuoteNo_Lbl"/>
-            <w:tag w:val="#Nav: AXP Standard Sales - Order/50100"/>
+            <w:tag w:val="#Nav: AXP_Standard_Sales_Order/50100"/>
             <w:id w:val="409746230"/>
-            <w:dataBinding w:prefixMappings="xmlns:ns0='urn:microsoft-dynamics-nav/reports/AXP Standard Sales - Order/50100/'" w:xpath="/ns0:NavWordReportXmlPart[1]/ns0:Header[1]/ns0:QuoteNo_Lbl[1]" w:storeItemID="{1236C671-BF63-4BC0-B50C-FC4F8C959CEF}"/>
+            <w:dataBinding w:prefixMappings="xmlns:ns0='urn:microsoft-dynamics-nav/reports/AXP_Standard_Sales_Order/50100/'" w:xpath="/ns0:NavWordReportXmlPart[1]/ns0:Header[1]/ns0:QuoteNo_Lbl[1]" w:storeItemID="{91318AA8-9956-4172-AC6F-ABD65DA2EC0D}"/>
             <w:text/>
           </w:sdtPr>
           <w:sdtEndPr/>
@@ -1726,9 +1726,9 @@
               <w:lang w:val="da-DK"/>
             </w:rPr>
             <w:alias w:val="#Nav: /Header/ShipmentMethodDescription_Lbl"/>
-            <w:tag w:val="#Nav: AXP Standard Sales - Order/50100"/>
+            <w:tag w:val="#Nav: AXP_Standard_Sales_Order/50100"/>
             <w:id w:val="-509837305"/>
-            <w:dataBinding w:prefixMappings="xmlns:ns0='urn:microsoft-dynamics-nav/reports/AXP Standard Sales - Order/50100/'" w:xpath="/ns0:NavWordReportXmlPart[1]/ns0:Header[1]/ns0:ShipmentMethodDescription_Lbl[1]" w:storeItemID="{1236C671-BF63-4BC0-B50C-FC4F8C959CEF}"/>
+            <w:dataBinding w:prefixMappings="xmlns:ns0='urn:microsoft-dynamics-nav/reports/AXP_Standard_Sales_Order/50100/'" w:xpath="/ns0:NavWordReportXmlPart[1]/ns0:Header[1]/ns0:ShipmentMethodDescription_Lbl[1]" w:storeItemID="{91318AA8-9956-4172-AC6F-ABD65DA2EC0D}"/>
             <w:text/>
           </w:sdtPr>
           <w:sdtEndPr/>
@@ -1818,9 +1818,9 @@
               <w:szCs w:val="18"/>
             </w:rPr>
             <w:alias w:val="#Nav: /Header/SalesPersonName"/>
-            <w:tag w:val="#Nav: AXP Standard Sales - Order/50100"/>
+            <w:tag w:val="#Nav: AXP_Standard_Sales_Order/50100"/>
             <w:id w:val="-266919783"/>
-            <w:dataBinding w:prefixMappings="xmlns:ns0='urn:microsoft-dynamics-nav/reports/AXP Standard Sales - Order/50100/'" w:xpath="/ns0:NavWordReportXmlPart[1]/ns0:Header[1]/ns0:SalesPersonName[1]" w:storeItemID="{1236C671-BF63-4BC0-B50C-FC4F8C959CEF}"/>
+            <w:dataBinding w:prefixMappings="xmlns:ns0='urn:microsoft-dynamics-nav/reports/AXP_Standard_Sales_Order/50100/'" w:xpath="/ns0:NavWordReportXmlPart[1]/ns0:Header[1]/ns0:SalesPersonName[1]" w:storeItemID="{91318AA8-9956-4172-AC6F-ABD65DA2EC0D}"/>
             <w:text/>
           </w:sdtPr>
           <w:sdtEndPr/>
@@ -1861,9 +1861,9 @@
               <w:szCs w:val="18"/>
             </w:rPr>
             <w:alias w:val="#Nav: /Header/QuoteNo"/>
-            <w:tag w:val="#Nav: AXP Standard Sales - Order/50100"/>
+            <w:tag w:val="#Nav: AXP_Standard_Sales_Order/50100"/>
             <w:id w:val="-850719384"/>
-            <w:dataBinding w:prefixMappings="xmlns:ns0='urn:microsoft-dynamics-nav/reports/AXP Standard Sales - Order/50100/'" w:xpath="/ns0:NavWordReportXmlPart[1]/ns0:Header[1]/ns0:QuoteNo[1]" w:storeItemID="{1236C671-BF63-4BC0-B50C-FC4F8C959CEF}"/>
+            <w:dataBinding w:prefixMappings="xmlns:ns0='urn:microsoft-dynamics-nav/reports/AXP_Standard_Sales_Order/50100/'" w:xpath="/ns0:NavWordReportXmlPart[1]/ns0:Header[1]/ns0:QuoteNo[1]" w:storeItemID="{91318AA8-9956-4172-AC6F-ABD65DA2EC0D}"/>
             <w:text/>
           </w:sdtPr>
           <w:sdtEndPr/>
@@ -1905,9 +1905,9 @@
               <w:lang w:val="da-DK"/>
             </w:rPr>
             <w:alias w:val="#Nav: /Header/ShipmentMethodDescription"/>
-            <w:tag w:val="#Nav: AXP Standard Sales - Order/50100"/>
+            <w:tag w:val="#Nav: AXP_Standard_Sales_Order/50100"/>
             <w:id w:val="-1557235529"/>
-            <w:dataBinding w:prefixMappings="xmlns:ns0='urn:microsoft-dynamics-nav/reports/AXP Standard Sales - Order/50100/'" w:xpath="/ns0:NavWordReportXmlPart[1]/ns0:Header[1]/ns0:ShipmentMethodDescription[1]" w:storeItemID="{1236C671-BF63-4BC0-B50C-FC4F8C959CEF}"/>
+            <w:dataBinding w:prefixMappings="xmlns:ns0='urn:microsoft-dynamics-nav/reports/AXP_Standard_Sales_Order/50100/'" w:xpath="/ns0:NavWordReportXmlPart[1]/ns0:Header[1]/ns0:ShipmentMethodDescription[1]" w:storeItemID="{91318AA8-9956-4172-AC6F-ABD65DA2EC0D}"/>
             <w:text/>
           </w:sdtPr>
           <w:sdtEndPr/>
@@ -1997,9 +1997,9 @@
               <w:szCs w:val="18"/>
             </w:rPr>
             <w:alias w:val="#Nav: /Header/PONumber_Lbl"/>
-            <w:tag w:val="#Nav: AXP Standard Sales - Order/50100"/>
+            <w:tag w:val="#Nav: AXP_Standard_Sales_Order/50100"/>
             <w:id w:val="1726641039"/>
-            <w:dataBinding w:prefixMappings="xmlns:ns0='urn:microsoft-dynamics-nav/reports/AXP Standard Sales - Order/50100/'" w:xpath="/ns0:NavWordReportXmlPart[1]/ns0:Header[1]/ns0:PONumber_Lbl[1]" w:storeItemID="{1236C671-BF63-4BC0-B50C-FC4F8C959CEF}"/>
+            <w:dataBinding w:prefixMappings="xmlns:ns0='urn:microsoft-dynamics-nav/reports/AXP_Standard_Sales_Order/50100/'" w:xpath="/ns0:NavWordReportXmlPart[1]/ns0:Header[1]/ns0:PONumber_Lbl[1]" w:storeItemID="{91318AA8-9956-4172-AC6F-ABD65DA2EC0D}"/>
             <w:text/>
           </w:sdtPr>
           <w:sdtEndPr/>
@@ -2040,9 +2040,9 @@
               <w:szCs w:val="18"/>
             </w:rPr>
             <w:alias w:val="#Nav: /Header/PaymentTermsDescription_Lbl"/>
-            <w:tag w:val="#Nav: AXP Standard Sales - Order/50100"/>
+            <w:tag w:val="#Nav: AXP_Standard_Sales_Order/50100"/>
             <w:id w:val="2140228151"/>
-            <w:dataBinding w:prefixMappings="xmlns:ns0='urn:microsoft-dynamics-nav/reports/AXP Standard Sales - Order/50100/'" w:xpath="/ns0:NavWordReportXmlPart[1]/ns0:Header[1]/ns0:PaymentTermsDescription_Lbl[1]" w:storeItemID="{1236C671-BF63-4BC0-B50C-FC4F8C959CEF}"/>
+            <w:dataBinding w:prefixMappings="xmlns:ns0='urn:microsoft-dynamics-nav/reports/AXP_Standard_Sales_Order/50100/'" w:xpath="/ns0:NavWordReportXmlPart[1]/ns0:Header[1]/ns0:PaymentTermsDescription_Lbl[1]" w:storeItemID="{91318AA8-9956-4172-AC6F-ABD65DA2EC0D}"/>
             <w:text/>
           </w:sdtPr>
           <w:sdtEndPr/>
@@ -2084,9 +2084,9 @@
               <w:lang w:val="da-DK"/>
             </w:rPr>
             <w:alias w:val="#Nav: /Header/ShipmentDate_Lbl"/>
-            <w:tag w:val="#Nav: AXP Standard Sales - Order/50100"/>
+            <w:tag w:val="#Nav: AXP_Standard_Sales_Order/50100"/>
             <w:id w:val="1668903341"/>
-            <w:dataBinding w:prefixMappings="xmlns:ns0='urn:microsoft-dynamics-nav/reports/AXP Standard Sales - Order/50100/'" w:xpath="/ns0:NavWordReportXmlPart[1]/ns0:Header[1]/ns0:ShipmentDate_Lbl[1]" w:storeItemID="{1236C671-BF63-4BC0-B50C-FC4F8C959CEF}"/>
+            <w:dataBinding w:prefixMappings="xmlns:ns0='urn:microsoft-dynamics-nav/reports/AXP_Standard_Sales_Order/50100/'" w:xpath="/ns0:NavWordReportXmlPart[1]/ns0:Header[1]/ns0:ShipmentDate_Lbl[1]" w:storeItemID="{91318AA8-9956-4172-AC6F-ABD65DA2EC0D}"/>
             <w:text/>
           </w:sdtPr>
           <w:sdtEndPr/>
@@ -2151,12 +2151,12 @@
               <w:szCs w:val="18"/>
             </w:rPr>
             <w:alias w:val="#Nav: /Header/ExtDocNo_SalesHeader"/>
-            <w:tag w:val="#Nav: AXP Standard Sales - Order/50100"/>
+            <w:tag w:val="#Nav: AXP_Standard_Sales_Order/50100"/>
             <w:id w:val="-1721435751"/>
             <w:placeholder>
               <w:docPart w:val="2C5CC08FFF214189B4B82E89135F4761"/>
             </w:placeholder>
-            <w:dataBinding w:prefixMappings="xmlns:ns0='urn:microsoft-dynamics-nav/reports/AXP Standard Sales - Order/50100/'" w:xpath="/ns0:NavWordReportXmlPart[1]/ns0:Header[1]/ns0:ExtDocNo_SalesHeader[1]" w:storeItemID="{1236C671-BF63-4BC0-B50C-FC4F8C959CEF}"/>
+            <w:dataBinding w:prefixMappings="xmlns:ns0='urn:microsoft-dynamics-nav/reports/AXP_Standard_Sales_Order/50100/'" w:xpath="/ns0:NavWordReportXmlPart[1]/ns0:Header[1]/ns0:ExtDocNo_SalesHeader[1]" w:storeItemID="{91318AA8-9956-4172-AC6F-ABD65DA2EC0D}"/>
             <w:text/>
           </w:sdtPr>
           <w:sdtEndPr/>
@@ -2198,9 +2198,9 @@
               <w:szCs w:val="18"/>
             </w:rPr>
             <w:alias w:val="#Nav: /Header/PaymentTermsDescription"/>
-            <w:tag w:val="#Nav: AXP Standard Sales - Order/50100"/>
+            <w:tag w:val="#Nav: AXP_Standard_Sales_Order/50100"/>
             <w:id w:val="-2059847697"/>
-            <w:dataBinding w:prefixMappings="xmlns:ns0='urn:microsoft-dynamics-nav/reports/AXP Standard Sales - Order/50100/'" w:xpath="/ns0:NavWordReportXmlPart[1]/ns0:Header[1]/ns0:PaymentTermsDescription[1]" w:storeItemID="{1236C671-BF63-4BC0-B50C-FC4F8C959CEF}"/>
+            <w:dataBinding w:prefixMappings="xmlns:ns0='urn:microsoft-dynamics-nav/reports/AXP_Standard_Sales_Order/50100/'" w:xpath="/ns0:NavWordReportXmlPart[1]/ns0:Header[1]/ns0:PaymentTermsDescription[1]" w:storeItemID="{91318AA8-9956-4172-AC6F-ABD65DA2EC0D}"/>
             <w:text/>
           </w:sdtPr>
           <w:sdtEndPr/>
@@ -2243,9 +2243,9 @@
               <w:lang w:val="da-DK"/>
             </w:rPr>
             <w:alias w:val="#Nav: /Header/ShipmentDate"/>
-            <w:tag w:val="#Nav: AXP Standard Sales - Order/50100"/>
+            <w:tag w:val="#Nav: AXP_Standard_Sales_Order/50100"/>
             <w:id w:val="339677791"/>
-            <w:dataBinding w:prefixMappings="xmlns:ns0='urn:microsoft-dynamics-nav/reports/AXP Standard Sales - Order/50100/'" w:xpath="/ns0:NavWordReportXmlPart[1]/ns0:Header[1]/ns0:ShipmentDate[1]" w:storeItemID="{1236C671-BF63-4BC0-B50C-FC4F8C959CEF}"/>
+            <w:dataBinding w:prefixMappings="xmlns:ns0='urn:microsoft-dynamics-nav/reports/AXP_Standard_Sales_Order/50100/'" w:xpath="/ns0:NavWordReportXmlPart[1]/ns0:Header[1]/ns0:ShipmentDate[1]" w:storeItemID="{91318AA8-9956-4172-AC6F-ABD65DA2EC0D}"/>
             <w:text/>
           </w:sdtPr>
           <w:sdtEndPr/>
@@ -2347,9 +2347,9 @@
               <w:szCs w:val="18"/>
             </w:rPr>
             <w:alias w:val="#Nav: /Header/Line/ItemNo_Line_Lbl"/>
-            <w:tag w:val="#Nav: AXP Standard Sales - Order/50100"/>
+            <w:tag w:val="#Nav: AXP_Standard_Sales_Order/50100"/>
             <w:id w:val="212864063"/>
-            <w:dataBinding w:prefixMappings="xmlns:ns0='urn:microsoft-dynamics-nav/reports/AXP Standard Sales - Order/50100/'" w:xpath="/ns0:NavWordReportXmlPart[1]/ns0:Header[1]/ns0:Line[1]/ns0:ItemNo_Line_Lbl[1]" w:storeItemID="{1236C671-BF63-4BC0-B50C-FC4F8C959CEF}"/>
+            <w:dataBinding w:prefixMappings="xmlns:ns0='urn:microsoft-dynamics-nav/reports/AXP_Standard_Sales_Order/50100/'" w:xpath="/ns0:NavWordReportXmlPart[1]/ns0:Header[1]/ns0:Line[1]/ns0:ItemNo_Line_Lbl[1]" w:storeItemID="{91318AA8-9956-4172-AC6F-ABD65DA2EC0D}"/>
             <w:text/>
           </w:sdtPr>
           <w:sdtEndPr/>
@@ -2428,9 +2428,9 @@
               <w:szCs w:val="18"/>
             </w:rPr>
             <w:alias w:val="#Nav: /Header/Line/Description_Line_Lbl"/>
-            <w:tag w:val="#Nav: AXP Standard Sales - Order/50100"/>
+            <w:tag w:val="#Nav: AXP_Standard_Sales_Order/50100"/>
             <w:id w:val="202675647"/>
-            <w:dataBinding w:prefixMappings="xmlns:ns0='urn:microsoft-dynamics-nav/reports/AXP Standard Sales - Order/50100/'" w:xpath="/ns0:NavWordReportXmlPart[1]/ns0:Header[1]/ns0:Line[1]/ns0:Description_Line_Lbl[1]" w:storeItemID="{1236C671-BF63-4BC0-B50C-FC4F8C959CEF}"/>
+            <w:dataBinding w:prefixMappings="xmlns:ns0='urn:microsoft-dynamics-nav/reports/AXP_Standard_Sales_Order/50100/'" w:xpath="/ns0:NavWordReportXmlPart[1]/ns0:Header[1]/ns0:Line[1]/ns0:Description_Line_Lbl[1]" w:storeItemID="{91318AA8-9956-4172-AC6F-ABD65DA2EC0D}"/>
             <w:text/>
           </w:sdtPr>
           <w:sdtEndPr/>
@@ -2478,9 +2478,9 @@
               <w:szCs w:val="18"/>
             </w:rPr>
             <w:alias w:val="#Nav: /Header/Line/Unit_Lbl"/>
-            <w:tag w:val="#Nav: AXP Standard Sales - Order/50100"/>
+            <w:tag w:val="#Nav: AXP_Standard_Sales_Order/50100"/>
             <w:id w:val="-324747916"/>
-            <w:dataBinding w:prefixMappings="xmlns:ns0='urn:microsoft-dynamics-nav/reports/AXP Standard Sales - Order/50100/'" w:xpath="/ns0:NavWordReportXmlPart[1]/ns0:Header[1]/ns0:Line[1]/ns0:Unit_Lbl[1]" w:storeItemID="{1236C671-BF63-4BC0-B50C-FC4F8C959CEF}"/>
+            <w:dataBinding w:prefixMappings="xmlns:ns0='urn:microsoft-dynamics-nav/reports/AXP_Standard_Sales_Order/50100/'" w:xpath="/ns0:NavWordReportXmlPart[1]/ns0:Header[1]/ns0:Line[1]/ns0:Unit_Lbl[1]" w:storeItemID="{91318AA8-9956-4172-AC6F-ABD65DA2EC0D}"/>
             <w:text/>
           </w:sdtPr>
           <w:sdtEndPr/>
@@ -2528,9 +2528,9 @@
               <w:szCs w:val="18"/>
             </w:rPr>
             <w:alias w:val="#Nav: /Header/Line/Quantity_Line_Lbl"/>
-            <w:tag w:val="#Nav: AXP Standard Sales - Order/50100"/>
+            <w:tag w:val="#Nav: AXP_Standard_Sales_Order/50100"/>
             <w:id w:val="411665259"/>
-            <w:dataBinding w:prefixMappings="xmlns:ns0='urn:microsoft-dynamics-nav/reports/AXP Standard Sales - Order/50100/'" w:xpath="/ns0:NavWordReportXmlPart[1]/ns0:Header[1]/ns0:Line[1]/ns0:Quantity_Line_Lbl[1]" w:storeItemID="{1236C671-BF63-4BC0-B50C-FC4F8C959CEF}"/>
+            <w:dataBinding w:prefixMappings="xmlns:ns0='urn:microsoft-dynamics-nav/reports/AXP_Standard_Sales_Order/50100/'" w:xpath="/ns0:NavWordReportXmlPart[1]/ns0:Header[1]/ns0:Line[1]/ns0:Quantity_Line_Lbl[1]" w:storeItemID="{91318AA8-9956-4172-AC6F-ABD65DA2EC0D}"/>
             <w:text/>
           </w:sdtPr>
           <w:sdtEndPr/>
@@ -2579,9 +2579,9 @@
               <w:szCs w:val="18"/>
             </w:rPr>
             <w:alias w:val="#Nav: /Header/Line/UnitPrice_Lbl2"/>
-            <w:tag w:val="#Nav: AXP Standard Sales - Order/50100"/>
+            <w:tag w:val="#Nav: AXP_Standard_Sales_Order/50100"/>
             <w:id w:val="1748150983"/>
-            <w:dataBinding w:prefixMappings="xmlns:ns0='urn:microsoft-dynamics-nav/reports/AXP Standard Sales - Order/50100/'" w:xpath="/ns0:NavWordReportXmlPart[1]/ns0:Header[1]/ns0:Line[1]/ns0:UnitPrice_Lbl2[1]" w:storeItemID="{1236C671-BF63-4BC0-B50C-FC4F8C959CEF}"/>
+            <w:dataBinding w:prefixMappings="xmlns:ns0='urn:microsoft-dynamics-nav/reports/AXP_Standard_Sales_Order/50100/'" w:xpath="/ns0:NavWordReportXmlPart[1]/ns0:Header[1]/ns0:Line[1]/ns0:UnitPrice_Lbl2[1]" w:storeItemID="{91318AA8-9956-4172-AC6F-ABD65DA2EC0D}"/>
             <w:text/>
           </w:sdtPr>
           <w:sdtEndPr/>
@@ -2628,9 +2628,9 @@
               <w:szCs w:val="18"/>
             </w:rPr>
             <w:alias w:val="#Nav: /Header/Line/LineAmount_Lbl"/>
-            <w:tag w:val="#Nav: AXP Standard Sales - Order/50100"/>
+            <w:tag w:val="#Nav: AXP_Standard_Sales_Order/50100"/>
             <w:id w:val="-250817305"/>
-            <w:dataBinding w:prefixMappings="xmlns:ns0='urn:microsoft-dynamics-nav/reports/AXP Standard Sales - Order/50100/'" w:xpath="/ns0:NavWordReportXmlPart[1]/ns0:Header[1]/ns0:Line[1]/ns0:LineAmount_Lbl[1]" w:storeItemID="{1236C671-BF63-4BC0-B50C-FC4F8C959CEF}"/>
+            <w:dataBinding w:prefixMappings="xmlns:ns0='urn:microsoft-dynamics-nav/reports/AXP_Standard_Sales_Order/50100/'" w:xpath="/ns0:NavWordReportXmlPart[1]/ns0:Header[1]/ns0:Line[1]/ns0:LineAmount_Lbl[1]" w:storeItemID="{91318AA8-9956-4172-AC6F-ABD65DA2EC0D}"/>
             <w:text/>
           </w:sdtPr>
           <w:sdtEndPr/>
@@ -2684,9 +2684,9 @@
             <w:szCs w:val="18"/>
           </w:rPr>
           <w:alias w:val="#Nav: /Header/Line"/>
-          <w:tag w:val="#Nav: AXP Standard Sales - Order/50100"/>
+          <w:tag w:val="#Nav: AXP_Standard_Sales_Order/50100"/>
           <w:id w:val="215941170"/>
-          <w15:dataBinding w:prefixMappings="xmlns:ns0='urn:microsoft-dynamics-nav/reports/AXP Standard Sales - Order/50100/'" w:xpath="/ns0:NavWordReportXmlPart[1]/ns0:Header[1]/ns0:Line" w:storeItemID="{1236C671-BF63-4BC0-B50C-FC4F8C959CEF}"/>
+          <w15:dataBinding w:prefixMappings="xmlns:ns0='urn:microsoft-dynamics-nav/reports/AXP_Standard_Sales_Order/50100/'" w:xpath="/ns0:NavWordReportXmlPart[1]/ns0:Header[1]/ns0:Line" w:storeItemID="{91318AA8-9956-4172-AC6F-ABD65DA2EC0D}"/>
           <w15:repeatingSection/>
         </w:sdtPr>
         <w:sdtEndPr/>
@@ -2717,9 +2717,9 @@
                       <w:szCs w:val="18"/>
                     </w:rPr>
                     <w:alias w:val="#Nav: /Header/Line/ItemNo_Line"/>
-                    <w:tag w:val="#Nav: AXP Standard Sales - Order/50100"/>
+                    <w:tag w:val="#Nav: AXP_Standard_Sales_Order/50100"/>
                     <w:id w:val="-303855804"/>
-                    <w:dataBinding w:prefixMappings="xmlns:ns0='urn:microsoft-dynamics-nav/reports/AXP Standard Sales - Order/50100/'" w:xpath="/ns0:NavWordReportXmlPart[1]/ns0:Header[1]/ns0:Line[1]/ns0:ItemNo_Line[1]" w:storeItemID="{1236C671-BF63-4BC0-B50C-FC4F8C959CEF}"/>
+                    <w:dataBinding w:prefixMappings="xmlns:ns0='urn:microsoft-dynamics-nav/reports/AXP_Standard_Sales_Order/50100/'" w:xpath="/ns0:NavWordReportXmlPart[1]/ns0:Header[1]/ns0:Line[1]/ns0:ItemNo_Line[1]" w:storeItemID="{91318AA8-9956-4172-AC6F-ABD65DA2EC0D}"/>
                     <w:text/>
                   </w:sdtPr>
                   <w:sdtEndPr/>
@@ -2828,9 +2828,9 @@
                       <w:szCs w:val="18"/>
                     </w:rPr>
                     <w:alias w:val="#Nav: /Header/Line/Description_Line"/>
-                    <w:tag w:val="#Nav: AXP Standard Sales - Order/50100"/>
+                    <w:tag w:val="#Nav: AXP_Standard_Sales_Order/50100"/>
                     <w:id w:val="-1874838435"/>
-                    <w:dataBinding w:prefixMappings="xmlns:ns0='urn:microsoft-dynamics-nav/reports/AXP Standard Sales - Order/50100/'" w:xpath="/ns0:NavWordReportXmlPart[1]/ns0:Header[1]/ns0:Line[1]/ns0:Description_Line[1]" w:storeItemID="{1236C671-BF63-4BC0-B50C-FC4F8C959CEF}"/>
+                    <w:dataBinding w:prefixMappings="xmlns:ns0='urn:microsoft-dynamics-nav/reports/AXP_Standard_Sales_Order/50100/'" w:xpath="/ns0:NavWordReportXmlPart[1]/ns0:Header[1]/ns0:Line[1]/ns0:Description_Line[1]" w:storeItemID="{91318AA8-9956-4172-AC6F-ABD65DA2EC0D}"/>
                     <w:text/>
                   </w:sdtPr>
                   <w:sdtEndPr/>
@@ -2872,9 +2872,9 @@
                 <w:sdt>
                   <w:sdtPr>
                     <w:alias w:val="#Nav: /Header/Line/UnitOfMeasure"/>
-                    <w:tag w:val="#Nav: AXP Standard Sales - Order/50100"/>
+                    <w:tag w:val="#Nav: AXP_Standard_Sales_Order/50100"/>
                     <w:id w:val="966241782"/>
-                    <w:dataBinding w:prefixMappings="xmlns:ns0='urn:microsoft-dynamics-nav/reports/AXP Standard Sales - Order/50100/'" w:xpath="/ns0:NavWordReportXmlPart[1]/ns0:Header[1]/ns0:Line[1]/ns0:UnitOfMeasure[1]" w:storeItemID="{1236C671-BF63-4BC0-B50C-FC4F8C959CEF}"/>
+                    <w:dataBinding w:prefixMappings="xmlns:ns0='urn:microsoft-dynamics-nav/reports/AXP_Standard_Sales_Order/50100/'" w:xpath="/ns0:NavWordReportXmlPart[1]/ns0:Header[1]/ns0:Line[1]/ns0:UnitOfMeasure[1]" w:storeItemID="{91318AA8-9956-4172-AC6F-ABD65DA2EC0D}"/>
                     <w:text/>
                   </w:sdtPr>
                   <w:sdtEndPr/>
@@ -2905,9 +2905,9 @@
                 <w:sdt>
                   <w:sdtPr>
                     <w:alias w:val="#Nav: /Header/Line/Quantity_Line"/>
-                    <w:tag w:val="#Nav: AXP Standard Sales - Order/50100"/>
+                    <w:tag w:val="#Nav: AXP_Standard_Sales_Order/50100"/>
                     <w:id w:val="357173522"/>
-                    <w:dataBinding w:prefixMappings="xmlns:ns0='urn:microsoft-dynamics-nav/reports/AXP Standard Sales - Order/50100/'" w:xpath="/ns0:NavWordReportXmlPart[1]/ns0:Header[1]/ns0:Line[1]/ns0:Quantity_Line[1]" w:storeItemID="{1236C671-BF63-4BC0-B50C-FC4F8C959CEF}"/>
+                    <w:dataBinding w:prefixMappings="xmlns:ns0='urn:microsoft-dynamics-nav/reports/AXP_Standard_Sales_Order/50100/'" w:xpath="/ns0:NavWordReportXmlPart[1]/ns0:Header[1]/ns0:Line[1]/ns0:Quantity_Line[1]" w:storeItemID="{91318AA8-9956-4172-AC6F-ABD65DA2EC0D}"/>
                     <w:text/>
                   </w:sdtPr>
                   <w:sdtEndPr/>
@@ -2939,9 +2939,9 @@
                 <w:sdt>
                   <w:sdtPr>
                     <w:alias w:val="#Nav: /Header/Line/UnitPrice"/>
-                    <w:tag w:val="#Nav: AXP Standard Sales - Order/50100"/>
+                    <w:tag w:val="#Nav: AXP_Standard_Sales_Order/50100"/>
                     <w:id w:val="557912025"/>
-                    <w:dataBinding w:prefixMappings="xmlns:ns0='urn:microsoft-dynamics-nav/reports/AXP Standard Sales - Order/50100/'" w:xpath="/ns0:NavWordReportXmlPart[1]/ns0:Header[1]/ns0:Line[1]/ns0:UnitPrice[1]" w:storeItemID="{1236C671-BF63-4BC0-B50C-FC4F8C959CEF}"/>
+                    <w:dataBinding w:prefixMappings="xmlns:ns0='urn:microsoft-dynamics-nav/reports/AXP_Standard_Sales_Order/50100/'" w:xpath="/ns0:NavWordReportXmlPart[1]/ns0:Header[1]/ns0:Line[1]/ns0:UnitPrice[1]" w:storeItemID="{91318AA8-9956-4172-AC6F-ABD65DA2EC0D}"/>
                     <w:text/>
                   </w:sdtPr>
                   <w:sdtEndPr/>
@@ -2972,9 +2972,9 @@
                 <w:sdt>
                   <w:sdtPr>
                     <w:alias w:val="#Nav: /Header/Line/LineAmount_Line"/>
-                    <w:tag w:val="#Nav: AXP Standard Sales - Order/50100"/>
+                    <w:tag w:val="#Nav: AXP_Standard_Sales_Order/50100"/>
                     <w:id w:val="1060445733"/>
-                    <w:dataBinding w:prefixMappings="xmlns:ns0='urn:microsoft-dynamics-nav/reports/AXP Standard Sales - Order/50100/'" w:xpath="/ns0:NavWordReportXmlPart[1]/ns0:Header[1]/ns0:Line[1]/ns0:LineAmount_Line[1]" w:storeItemID="{1236C671-BF63-4BC0-B50C-FC4F8C959CEF}"/>
+                    <w:dataBinding w:prefixMappings="xmlns:ns0='urn:microsoft-dynamics-nav/reports/AXP_Standard_Sales_Order/50100/'" w:xpath="/ns0:NavWordReportXmlPart[1]/ns0:Header[1]/ns0:Line[1]/ns0:LineAmount_Line[1]" w:storeItemID="{91318AA8-9956-4172-AC6F-ABD65DA2EC0D}"/>
                     <w:text/>
                   </w:sdtPr>
                   <w:sdtEndPr/>
@@ -3019,9 +3019,9 @@
             <w:szCs w:val="18"/>
           </w:rPr>
           <w:alias w:val="#Nav: /Header/ReportTotalsLine"/>
-          <w:tag w:val="#Nav: AXP Standard Sales - Order/50100"/>
+          <w:tag w:val="#Nav: AXP_Standard_Sales_Order/50100"/>
           <w:id w:val="-1498183154"/>
-          <w15:dataBinding w:prefixMappings="xmlns:ns0='urn:microsoft-dynamics-nav/reports/AXP Standard Sales - Order/50100/'" w:xpath="/ns0:NavWordReportXmlPart[1]/ns0:Header[1]/ns0:ReportTotalsLine" w:storeItemID="{1236C671-BF63-4BC0-B50C-FC4F8C959CEF}"/>
+          <w15:dataBinding w:prefixMappings="xmlns:ns0='urn:microsoft-dynamics-nav/reports/AXP_Standard_Sales_Order/50100/'" w:xpath="/ns0:NavWordReportXmlPart[1]/ns0:Header[1]/ns0:ReportTotalsLine" w:storeItemID="{91318AA8-9956-4172-AC6F-ABD65DA2EC0D}"/>
           <w15:repeatingSection/>
         </w:sdtPr>
         <w:sdtEndPr/>
@@ -3052,9 +3052,9 @@
                       <w:szCs w:val="18"/>
                     </w:rPr>
                     <w:alias w:val="#Nav: /Header/ReportTotalsLine/Description_ReportTotalsLine"/>
-                    <w:tag w:val="#Nav: AXP Standard Sales - Order/50100"/>
+                    <w:tag w:val="#Nav: AXP_Standard_Sales_Order/50100"/>
                     <w:id w:val="-1172559322"/>
-                    <w:dataBinding w:prefixMappings="xmlns:ns0='urn:microsoft-dynamics-nav/reports/AXP Standard Sales - Order/50100/'" w:xpath="/ns0:NavWordReportXmlPart[1]/ns0:Header[1]/ns0:ReportTotalsLine[1]/ns0:Description_ReportTotalsLine[1]" w:storeItemID="{1236C671-BF63-4BC0-B50C-FC4F8C959CEF}"/>
+                    <w:dataBinding w:prefixMappings="xmlns:ns0='urn:microsoft-dynamics-nav/reports/AXP_Standard_Sales_Order/50100/'" w:xpath="/ns0:NavWordReportXmlPart[1]/ns0:Header[1]/ns0:ReportTotalsLine[1]/ns0:Description_ReportTotalsLine[1]" w:storeItemID="{91318AA8-9956-4172-AC6F-ABD65DA2EC0D}"/>
                     <w:text/>
                   </w:sdtPr>
                   <w:sdtEndPr/>
@@ -3098,9 +3098,9 @@
                 <w:sdt>
                   <w:sdtPr>
                     <w:alias w:val="#Nav: /Header/ReportTotalsLine/Amount_ReportTotalsLine"/>
-                    <w:tag w:val="#Nav: AXP Standard Sales - Order/50100"/>
+                    <w:tag w:val="#Nav: AXP_Standard_Sales_Order/50100"/>
                     <w:id w:val="970796590"/>
-                    <w:dataBinding w:prefixMappings="xmlns:ns0='urn:microsoft-dynamics-nav/reports/AXP Standard Sales - Order/50100/'" w:xpath="/ns0:NavWordReportXmlPart[1]/ns0:Header[1]/ns0:ReportTotalsLine[1]/ns0:Amount_ReportTotalsLine[1]" w:storeItemID="{1236C671-BF63-4BC0-B50C-FC4F8C959CEF}"/>
+                    <w:dataBinding w:prefixMappings="xmlns:ns0='urn:microsoft-dynamics-nav/reports/AXP_Standard_Sales_Order/50100/'" w:xpath="/ns0:NavWordReportXmlPart[1]/ns0:Header[1]/ns0:ReportTotalsLine[1]/ns0:Amount_ReportTotalsLine[1]" w:storeItemID="{91318AA8-9956-4172-AC6F-ABD65DA2EC0D}"/>
                     <w:text/>
                   </w:sdtPr>
                   <w:sdtEndPr/>
@@ -3152,9 +3152,9 @@
               <w:szCs w:val="18"/>
             </w:rPr>
             <w:alias w:val="#Nav: /Header/Totals/TotalText"/>
-            <w:tag w:val="#Nav: AXP Standard Sales - Order/50100"/>
+            <w:tag w:val="#Nav: AXP_Standard_Sales_Order/50100"/>
             <w:id w:val="-547455958"/>
-            <w:dataBinding w:prefixMappings="xmlns:ns0='urn:microsoft-dynamics-nav/reports/AXP Standard Sales - Order/50100/'" w:xpath="/ns0:NavWordReportXmlPart[1]/ns0:Header[1]/ns0:Totals[1]/ns0:TotalText[1]" w:storeItemID="{1236C671-BF63-4BC0-B50C-FC4F8C959CEF}"/>
+            <w:dataBinding w:prefixMappings="xmlns:ns0='urn:microsoft-dynamics-nav/reports/AXP_Standard_Sales_Order/50100/'" w:xpath="/ns0:NavWordReportXmlPart[1]/ns0:Header[1]/ns0:Totals[1]/ns0:TotalText[1]" w:storeItemID="{91318AA8-9956-4172-AC6F-ABD65DA2EC0D}"/>
             <w:text/>
           </w:sdtPr>
           <w:sdtEndPr>
@@ -3210,9 +3210,9 @@
               <w:b w:val="0"/>
             </w:rPr>
             <w:alias w:val="#Nav: /Header/Totals/TotalAmountIncludingVAT"/>
-            <w:tag w:val="#Nav: AXP Standard Sales - Order/50100"/>
+            <w:tag w:val="#Nav: AXP_Standard_Sales_Order/50100"/>
             <w:id w:val="-1185591679"/>
-            <w:dataBinding w:prefixMappings="xmlns:ns0='urn:microsoft-dynamics-nav/reports/AXP Standard Sales - Order/50100/'" w:xpath="/ns0:NavWordReportXmlPart[1]/ns0:Header[1]/ns0:Totals[1]/ns0:TotalAmountIncludingVAT[1]" w:storeItemID="{1236C671-BF63-4BC0-B50C-FC4F8C959CEF}"/>
+            <w:dataBinding w:prefixMappings="xmlns:ns0='urn:microsoft-dynamics-nav/reports/AXP_Standard_Sales_Order/50100/'" w:xpath="/ns0:NavWordReportXmlPart[1]/ns0:Header[1]/ns0:Totals[1]/ns0:TotalAmountIncludingVAT[1]" w:storeItemID="{91318AA8-9956-4172-AC6F-ABD65DA2EC0D}"/>
             <w:text/>
           </w:sdtPr>
           <w:sdtEndPr>
@@ -3259,84 +3259,25 @@
     </w:tbl>
     <w:sdt>
       <w:sdtPr>
-        <w:rPr>
-          <w:sz w:val="12"/>
-          <w:szCs w:val="12"/>
-        </w:rPr>
-        <w:alias w:val="#Nav: /Header/WorkDescriptionLines"/>
-        <w:tag w:val="#Nav: AXP Standard Sales - Order/50100"/>
-        <w:id w:val="-1194459921"/>
-        <w15:dataBinding w:prefixMappings="xmlns:ns0='urn:microsoft-dynamics-nav/reports/AXP Standard Sales - Order/50100/'" w:xpath="/ns0:NavWordReportXmlPart[1]/ns0:Header[1]/ns0:WorkDescriptionLines" w:storeItemID="{1236C671-BF63-4BC0-B50C-FC4F8C959CEF}"/>
-        <w15:repeatingSection/>
+        <w:id w:val="1410965884"/>
+        <w:placeholder>
+          <w:docPart w:val="DefaultPlaceholder_-1854013440"/>
+        </w:placeholder>
+        <w:dataBinding w:prefixMappings="xmlns:ns0='urn:microsoft-dynamics-nav/reports/AXP_Standard_Sales_Order/50100/'" w:xpath="/ns0:NavWordReportXmlPart[1]/ns0:Header[1]/ns0:WorkDescriptionLines[1]/ns0:WorkDescriptionLine[1]" w:storeItemID="{91318AA8-9956-4172-AC6F-ABD65DA2EC0D}"/>
+        <w:text/>
+        <w:alias w:val="#Nav: /Header/WorkDescriptionLines/WorkDescriptionLine"/>
+        <w:tag w:val="#Nav: AXP_Standard_Sales_Order/50100"/>
       </w:sdtPr>
-      <w:sdtEndPr/>
       <w:sdtContent>
-        <w:sdt>
-          <w:sdtPr>
-            <w:rPr>
-              <w:sz w:val="12"/>
-              <w:szCs w:val="12"/>
-            </w:rPr>
-            <w:id w:val="1705597572"/>
-            <w:placeholder>
-              <w:docPart w:val="C2534D1E1E0A428A87018D7FDB5A50A2"/>
-            </w:placeholder>
-            <w15:repeatingSectionItem/>
-          </w:sdtPr>
-          <w:sdtEndPr/>
-          <w:sdtContent>
-            <w:sdt>
-              <w:sdtPr>
-                <w:rPr>
-                  <w:sz w:val="12"/>
-                  <w:szCs w:val="12"/>
-                </w:rPr>
-                <w:alias w:val="#Nav: /Header/WorkDescriptionLines/WorkDescriptionLine"/>
-                <w:tag w:val="#Nav: AXP Standard Sales - Order/50100"/>
-                <w:id w:val="991529335"/>
-                <w:placeholder>
-                  <w:docPart w:val="E88C709728D94FFCB8BCA74E346353DF"/>
-                </w:placeholder>
-                <w:dataBinding w:prefixMappings="xmlns:ns0='urn:microsoft-dynamics-nav/reports/AXP Standard Sales - Order/50100/'" w:xpath="/ns0:NavWordReportXmlPart[1]/ns0:Header[1]/ns0:WorkDescriptionLines[1]/ns0:WorkDescriptionLine[1]" w:storeItemID="{1236C671-BF63-4BC0-B50C-FC4F8C959CEF}"/>
-                <w:text/>
-              </w:sdtPr>
-              <w:sdtEndPr/>
-              <w:sdtContent>
-                <w:p>
-                  <w:pPr>
-                    <w:rPr>
-                      <w:sz w:val="12"/>
-                      <w:szCs w:val="12"/>
-                    </w:rPr>
-                  </w:pPr>
-                  <w:proofErr w:type="spellStart"/>
-                  <w:r>
-                    <w:rPr>
-                      <w:sz w:val="20"/>
-                      <w:szCs w:val="20"/>
-                    </w:rPr>
-                    <w:t>WorkDescriptionLine</w:t>
-                  </w:r>
-                  <w:proofErr w:type="spellEnd"/>
-                </w:p>
-              </w:sdtContent>
-            </w:sdt>
-          </w:sdtContent>
-        </w:sdt>
+        <w:p>
+          <w:r>
+            <w:t>WorkDescriptionLine</w:t>
+          </w:r>
+        </w:p>
       </w:sdtContent>
     </w:sdt>
-    <w:p>
-      <w:pPr>
-        <w:tabs>
-          <w:tab w:val="left" w:pos="4100"/>
-        </w:tabs>
-        <w:rPr>
-          <w:sz w:val="12"/>
-          <w:szCs w:val="12"/>
-        </w:rPr>
-      </w:pPr>
-    </w:p>
-    <w:p/>
+    <w:bookmarkStart w:name="_GoBack" w:displacedByCustomXml="prev" w:id="0"/>
+    <w:bookmarkEnd w:displacedByCustomXml="prev" w:id="0"/>
     <w:sectPr>
       <w:headerReference w:type="even" r:id="rId8"/>
       <w:headerReference w:type="default" r:id="rId9"/>
@@ -3446,8 +3387,6 @@
             </w:rPr>
             <w:t>688-8863</w:t>
           </w:r>
-          <w:bookmarkStart w:name="_GoBack" w:id="0"/>
-          <w:bookmarkEnd w:id="0"/>
         </w:p>
       </w:tc>
     </w:tr>
@@ -4352,6 +4291,16 @@
       <w:rFonts w:eastAsiaTheme="minorHAnsi"/>
     </w:rPr>
   </w:style>
+  <w:style w:type="character" w:styleId="PlaceholderText">
+    <w:name w:val="Placeholder Text"/>
+    <w:basedOn w:val="DefaultParagraphFont"/>
+    <w:uiPriority w:val="99"/>
+    <w:semiHidden/>
+    <w:rsid w:val="006E4535"/>
+    <w:rPr>
+      <w:color w:val="808080"/>
+    </w:rPr>
+  </w:style>
 </w:styles>
 </file>
 
@@ -4447,7 +4396,7 @@
     </w:docPart>
     <w:docPart>
       <w:docPartPr>
-        <w:name w:val="C2534D1E1E0A428A87018D7FDB5A50A2"/>
+        <w:name w:val="DefaultPlaceholder_-1854013440"/>
         <w:category>
           <w:name w:val="General"/>
           <w:gallery w:val="placeholder"/>
@@ -4458,42 +4407,10 @@
         <w:behaviors>
           <w:behavior w:val="content"/>
         </w:behaviors>
-        <w:guid w:val="{8C13A9FF-9046-4685-8E9B-4F3F99588EC7}"/>
+        <w:guid w:val="{ED616EAB-1D7D-49FD-81B7-D5407611BDF2}"/>
       </w:docPartPr>
       <w:docPartBody>
         <w:p>
-          <w:pPr>
-            <w:pStyle w:val="C2534D1E1E0A428A87018D7FDB5A50A2"/>
-          </w:pPr>
-          <w:r>
-            <w:rPr>
-              <w:rStyle w:val="PlaceholderText"/>
-            </w:rPr>
-            <w:t>Enter any content that you want to repeat, including other content controls. You can also insert this control around table rows in order to repeat parts of a table.</w:t>
-          </w:r>
-        </w:p>
-      </w:docPartBody>
-    </w:docPart>
-    <w:docPart>
-      <w:docPartPr>
-        <w:name w:val="E88C709728D94FFCB8BCA74E346353DF"/>
-        <w:category>
-          <w:name w:val="General"/>
-          <w:gallery w:val="placeholder"/>
-        </w:category>
-        <w:types>
-          <w:type w:val="bbPlcHdr"/>
-        </w:types>
-        <w:behaviors>
-          <w:behavior w:val="content"/>
-        </w:behaviors>
-        <w:guid w:val="{149BAE75-6894-4C62-A1C2-C7A595041888}"/>
-      </w:docPartPr>
-      <w:docPartBody>
-        <w:p>
-          <w:pPr>
-            <w:pStyle w:val="E88C709728D94FFCB8BCA74E346353DF"/>
-          </w:pPr>
           <w:r>
             <w:rPr>
               <w:rStyle w:val="PlaceholderText"/>
@@ -4531,7 +4448,7 @@
     <w:sig w:usb0="E4002EFF" w:usb1="C000247B" w:usb2="00000009" w:usb3="00000000" w:csb0="000001FF" w:csb1="00000000"/>
   </w:font>
   <w:font w:name="Helvetica">
-    <w:panose1 w:val="020B0604020202020204"/>
+    <w:panose1 w:val="020B0504020202020204"/>
     <w:charset w:val="00"/>
     <w:family w:val="swiss"/>
     <w:pitch w:val="variable"/>
@@ -4564,12 +4481,17 @@
     <w:rsidRoot w:val="008A0CDB"/>
     <w:rsid w:val="00055F9E"/>
     <w:rsid w:val="005434D9"/>
+    <w:rsid w:val="0054350D"/>
     <w:rsid w:val="005A0AA2"/>
     <w:rsid w:val="00660570"/>
+    <w:rsid w:val="00681A95"/>
     <w:rsid w:val="00756E0B"/>
     <w:rsid w:val="008A0CDB"/>
     <w:rsid w:val="00B3208C"/>
     <w:rsid w:val="00B35435"/>
+    <w:rsid w:val="00E436B0"/>
+    <w:rsid w:val="00EE1FEB"/>
+    <w:rsid w:val="00EE65BE"/>
   </w:rsids>
   <m:mathPr>
     <m:mathFont m:val="Cambria Math"/>
@@ -5018,7 +4940,7 @@
     <w:basedOn w:val="DefaultParagraphFont"/>
     <w:uiPriority w:val="99"/>
     <w:semiHidden/>
-    <w:rsid w:val="008A0CDB"/>
+    <w:rsid w:val="0054350D"/>
     <w:rPr>
       <w:color w:val="808080"/>
     </w:rPr>
@@ -5316,7 +5238,7 @@
 
 <file path=customXML/item2.xml>��< ? x m l   v e r s i o n = " 1 . 0 "   e n c o d i n g = " u t f - 1 6 " ? >   
- < N a v W o r d R e p o r t X m l P a r t   x m l n s = " u r n : m i c r o s o f t - d y n a m i c s - n a v / r e p o r t s / A X P   S t a n d a r d   S a l e s   -   O r d e r / 5 0 1 0 0 / " > + < N a v W o r d R e p o r t X m l P a r t   x m l n s = " u r n : m i c r o s o f t - d y n a m i c s - n a v / r e p o r t s / A X P _ S t a n d a r d _ S a l e s _ O r d e r / 5 0 1 0 0 / " >   
      < H e a d e r >   

</xml_diff>